<commit_message>
See notes, in `Development log.docx`, after mention of 3rd commit.
</commit_message>
<xml_diff>
--- a/Development log.docx
+++ b/Development log.docx
@@ -156,15 +156,7 @@
     </w:p>
     <w:p>
       <w:r>
-        <w:t xml:space="preserve">Was a bit confused when mark scheme said 10% was for this log doc; I thought David said it didn’t count towards marks. Should prob ask him </w:t>
-      </w:r>
-      <w:proofErr w:type="spellStart"/>
-      <w:r>
-        <w:t>abt</w:t>
-      </w:r>
-      <w:proofErr w:type="spellEnd"/>
-      <w:r>
-        <w:t xml:space="preserve"> that at some point.</w:t>
+        <w:t>Was a bit confused when mark scheme said 10% was for this log doc; I thought David said it didn’t count towards marks. Should prob ask him abt that at some point.</w:t>
       </w:r>
     </w:p>
     <w:p>
@@ -182,15 +174,7 @@
     </w:p>
     <w:p>
       <w:r>
-        <w:t xml:space="preserve">Copying from my lecture notes, this assignment should be mainly </w:t>
-      </w:r>
-      <w:proofErr w:type="spellStart"/>
-      <w:r>
-        <w:t>abt</w:t>
-      </w:r>
-      <w:proofErr w:type="spellEnd"/>
-      <w:r>
-        <w:t>:</w:t>
+        <w:t>Copying from my lecture notes, this assignment should be mainly abt:</w:t>
       </w:r>
     </w:p>
     <w:p>
@@ -329,13 +313,8 @@
       <w:r>
         <w:t xml:space="preserve"> </w:t>
       </w:r>
-      <w:proofErr w:type="gramStart"/>
-      <w:r>
-        <w:t>oh</w:t>
-      </w:r>
-      <w:proofErr w:type="gramEnd"/>
-      <w:r>
-        <w:t xml:space="preserve"> thank you David!</w:t>
+      <w:r>
+        <w:t>oh thank you David!</w:t>
       </w:r>
       <w:r>
         <w:t xml:space="preserve"> :D</w:t>
@@ -345,21 +324,12 @@
       <w:r>
         <w:t>“</w:t>
       </w:r>
-      <w:proofErr w:type="gramStart"/>
       <w:r>
         <w:rPr>
           <w:i/>
           <w:iCs/>
         </w:rPr>
-        <w:t>text</w:t>
-      </w:r>
-      <w:proofErr w:type="gramEnd"/>
-      <w:r>
-        <w:rPr>
-          <w:i/>
-          <w:iCs/>
-        </w:rPr>
-        <w:t>-based interactive</w:t>
+        <w:t>text-based interactive</w:t>
       </w:r>
       <w:r>
         <w:t xml:space="preserve">” </w:t>
@@ -489,15 +459,7 @@
         </w:numPr>
       </w:pPr>
       <w:r>
-        <w:t xml:space="preserve">To demonstrate use of Records, format the wanted JSON data into a Record. Use nested records if data structure is a bit too complex… </w:t>
-      </w:r>
-      <w:proofErr w:type="gramStart"/>
-      <w:r>
-        <w:t>actually doing</w:t>
-      </w:r>
-      <w:proofErr w:type="gramEnd"/>
-      <w:r>
-        <w:t xml:space="preserve"> nested records will show a greater understanding of Records.</w:t>
+        <w:t>To demonstrate use of Records, format the wanted JSON data into a Record. Use nested records if data structure is a bit too complex… actually doing nested records will show a greater understanding of Records.</w:t>
       </w:r>
     </w:p>
     <w:p>
@@ -724,21 +686,7 @@
         <w:rPr>
           <w:lang w:val="en-US"/>
         </w:rPr>
-        <w:t xml:space="preserve">In respect to the </w:t>
-      </w:r>
-      <w:proofErr w:type="gramStart"/>
-      <w:r>
-        <w:rPr>
-          <w:lang w:val="en-US"/>
-        </w:rPr>
-        <w:t>plan</w:t>
-      </w:r>
-      <w:proofErr w:type="gramEnd"/>
-      <w:r>
-        <w:rPr>
-          <w:lang w:val="en-US"/>
-        </w:rPr>
-        <w:t xml:space="preserve"> I think the classes should be named (respectively):</w:t>
+        <w:t>In respect to the plan I think the classes should be named (respectively):</w:t>
       </w:r>
     </w:p>
     <w:p>
@@ -752,14 +700,12 @@
           <w:lang w:val="en-US"/>
         </w:rPr>
       </w:pPr>
-      <w:proofErr w:type="spellStart"/>
       <w:r>
         <w:rPr>
           <w:lang w:val="en-US"/>
         </w:rPr>
         <w:t>RecordFetcher</w:t>
       </w:r>
-      <w:proofErr w:type="spellEnd"/>
     </w:p>
     <w:p>
       <w:pPr>
@@ -772,14 +718,12 @@
           <w:lang w:val="en-US"/>
         </w:rPr>
       </w:pPr>
-      <w:proofErr w:type="spellStart"/>
       <w:r>
         <w:rPr>
           <w:lang w:val="en-US"/>
         </w:rPr>
         <w:t>RecordProcessor</w:t>
       </w:r>
-      <w:proofErr w:type="spellEnd"/>
     </w:p>
     <w:p>
       <w:pPr>
@@ -792,14 +736,12 @@
           <w:lang w:val="en-US"/>
         </w:rPr>
       </w:pPr>
-      <w:proofErr w:type="spellStart"/>
       <w:r>
         <w:rPr>
           <w:lang w:val="en-US"/>
         </w:rPr>
         <w:t>TestingRecordFetcher</w:t>
       </w:r>
-      <w:proofErr w:type="spellEnd"/>
     </w:p>
     <w:p>
       <w:pPr>
@@ -812,14 +754,12 @@
           <w:lang w:val="en-US"/>
         </w:rPr>
       </w:pPr>
-      <w:proofErr w:type="spellStart"/>
       <w:r>
         <w:rPr>
           <w:lang w:val="en-US"/>
         </w:rPr>
         <w:t>EarthquakeInterpreter</w:t>
       </w:r>
-      <w:proofErr w:type="spellEnd"/>
     </w:p>
     <w:p>
       <w:pPr>
@@ -1021,15 +961,7 @@
         </w:numPr>
       </w:pPr>
       <w:r>
-        <w:t>‘</w:t>
-      </w:r>
-      <w:proofErr w:type="spellStart"/>
-      <w:r>
-        <w:t>ClientActions</w:t>
-      </w:r>
-      <w:proofErr w:type="spellEnd"/>
-      <w:r>
-        <w:t>’ interface to simplify dictation of what user can and cannot do – easily keep track of.</w:t>
+        <w:t>‘ClientActions’ interface to simplify dictation of what user can and cannot do – easily keep track of.</w:t>
       </w:r>
     </w:p>
     <w:p>
@@ -1065,24 +997,14 @@
         </w:numPr>
       </w:pPr>
       <w:r>
-        <w:t xml:space="preserve">Query </w:t>
-      </w:r>
-      <w:proofErr w:type="spellStart"/>
-      <w:r>
-        <w:t>args</w:t>
-      </w:r>
-      <w:proofErr w:type="spellEnd"/>
-      <w:r>
-        <w:t xml:space="preserve"> validation will be delegated to a leaf class – </w:t>
+        <w:t xml:space="preserve">Query args validation will be delegated to a leaf class – </w:t>
       </w:r>
       <w:r>
         <w:t>to prevent ‘</w:t>
       </w:r>
-      <w:proofErr w:type="spellStart"/>
       <w:r>
         <w:t>RecordRetriever</w:t>
       </w:r>
-      <w:proofErr w:type="spellEnd"/>
       <w:r>
         <w:t>’ class with so many methods that it looks like a “god class”.</w:t>
       </w:r>
@@ -1096,21 +1018,11 @@
         </w:numPr>
       </w:pPr>
       <w:r>
-        <w:t xml:space="preserve">The sheer amount of query </w:t>
-      </w:r>
-      <w:proofErr w:type="spellStart"/>
-      <w:r>
-        <w:t>args</w:t>
-      </w:r>
-      <w:proofErr w:type="spellEnd"/>
-      <w:r>
-        <w:t xml:space="preserve"> makes it more suitable to pass them as a </w:t>
-      </w:r>
-      <w:proofErr w:type="spellStart"/>
+        <w:t xml:space="preserve">The sheer amount of query args makes it more suitable to pass them as a </w:t>
+      </w:r>
       <w:r>
         <w:t>EnumMap</w:t>
       </w:r>
-      <w:proofErr w:type="spellEnd"/>
       <w:r>
         <w:t xml:space="preserve"> than individually.</w:t>
       </w:r>
@@ -1143,15 +1055,7 @@
         </w:r>
       </w:hyperlink>
       <w:r>
-        <w:t xml:space="preserve"> ” to see </w:t>
-      </w:r>
-      <w:proofErr w:type="spellStart"/>
-      <w:r>
-        <w:t>json</w:t>
-      </w:r>
-      <w:proofErr w:type="spellEnd"/>
-      <w:r>
-        <w:t xml:space="preserve"> structure. </w:t>
+        <w:t xml:space="preserve"> ” to see json structure. </w:t>
       </w:r>
     </w:p>
     <w:p>
@@ -1301,15 +1205,7 @@
     </w:p>
     <w:p>
       <w:r>
-        <w:t xml:space="preserve">Properties on the other hand consists </w:t>
-      </w:r>
-      <w:proofErr w:type="gramStart"/>
-      <w:r>
-        <w:t>on</w:t>
-      </w:r>
-      <w:proofErr w:type="gramEnd"/>
-      <w:r>
-        <w:t xml:space="preserve"> more content and having confusion abbreviations:</w:t>
+        <w:t>Properties on the other hand consists on more content and having confusion abbreviations:</w:t>
       </w:r>
     </w:p>
     <w:p>
@@ -1357,23 +1253,7 @@
     </w:p>
     <w:p>
       <w:r>
-        <w:t>Going to put URL of what the program would send (based on what I put in ‘</w:t>
-      </w:r>
-      <w:proofErr w:type="spellStart"/>
-      <w:r>
-        <w:t>QueryParam</w:t>
-      </w:r>
-      <w:proofErr w:type="spellEnd"/>
-      <w:r>
-        <w:t xml:space="preserve">’ </w:t>
-      </w:r>
-      <w:proofErr w:type="spellStart"/>
-      <w:r>
-        <w:t>enum</w:t>
-      </w:r>
-      <w:proofErr w:type="spellEnd"/>
-      <w:r>
-        <w:t xml:space="preserve"> and example values)</w:t>
+        <w:t>Going to put URL of what the program would send (based on what I put in ‘QueryParam’ enum and example values)</w:t>
       </w:r>
       <w:r>
         <w:t>:</w:t>
@@ -1442,15 +1322,7 @@
     </w:p>
     <w:p>
       <w:r>
-        <w:t xml:space="preserve">Features </w:t>
-      </w:r>
-      <w:proofErr w:type="gramStart"/>
-      <w:r>
-        <w:t>has</w:t>
-      </w:r>
-      <w:proofErr w:type="gramEnd"/>
-      <w:r>
-        <w:t xml:space="preserve"> numbers 0-4 so they are indeed indexes.</w:t>
+        <w:t>Features has numbers 0-4 so they are indeed indexes.</w:t>
       </w:r>
     </w:p>
     <w:p>
@@ -1469,15 +1341,7 @@
     </w:p>
     <w:p>
       <w:r>
-        <w:t>Here is a list of what we want in every “</w:t>
-      </w:r>
-      <w:proofErr w:type="gramStart"/>
-      <w:r>
-        <w:t>features</w:t>
-      </w:r>
-      <w:proofErr w:type="gramEnd"/>
-      <w:r>
-        <w:t>” entries:</w:t>
+        <w:t>Here is a list of what we want in every “features” entries:</w:t>
       </w:r>
     </w:p>
     <w:p>
@@ -1501,15 +1365,7 @@
         </w:numPr>
       </w:pPr>
       <w:r>
-        <w:t>“</w:t>
-      </w:r>
-      <w:proofErr w:type="spellStart"/>
-      <w:r>
-        <w:t>magType</w:t>
-      </w:r>
-      <w:proofErr w:type="spellEnd"/>
-      <w:r>
-        <w:t>” – scale of magnitude used. In the JSON, seems different scales are used for different entries for some reason.</w:t>
+        <w:t>“magType” – scale of magnitude used. In the JSON, seems different scales are used for different entries for some reason.</w:t>
       </w:r>
     </w:p>
     <w:p>
@@ -1571,15 +1427,7 @@
         </w:numPr>
       </w:pPr>
       <w:r>
-        <w:t>“</w:t>
-      </w:r>
-      <w:proofErr w:type="spellStart"/>
-      <w:r>
-        <w:t>api</w:t>
-      </w:r>
-      <w:proofErr w:type="spellEnd"/>
-      <w:r>
-        <w:t>” – check version to warn user of any unexpected behaviour if API underwent a major update recently.</w:t>
+        <w:t>“api” – check version to warn user of any unexpected behaviour if API underwent a major update recently.</w:t>
       </w:r>
     </w:p>
     <w:p>
@@ -1596,15 +1444,7 @@
     </w:p>
     <w:p>
       <w:r>
-        <w:t xml:space="preserve">From this more additions </w:t>
-      </w:r>
-      <w:proofErr w:type="gramStart"/>
-      <w:r>
-        <w:t>was</w:t>
-      </w:r>
-      <w:proofErr w:type="gramEnd"/>
-      <w:r>
-        <w:t xml:space="preserve"> made to the skeleton classes project:</w:t>
+        <w:t>From this more additions was made to the skeleton classes project:</w:t>
       </w:r>
     </w:p>
     <w:p>
@@ -1683,33 +1523,12 @@
         </w:numPr>
       </w:pPr>
       <w:r>
-        <w:t xml:space="preserve">Earthquake type should also be its own </w:t>
-      </w:r>
-      <w:proofErr w:type="spellStart"/>
-      <w:r>
-        <w:t>enums</w:t>
-      </w:r>
-      <w:proofErr w:type="spellEnd"/>
-      <w:r>
-        <w:t xml:space="preserve">… so many </w:t>
-      </w:r>
-      <w:proofErr w:type="spellStart"/>
-      <w:r>
-        <w:t>enums</w:t>
-      </w:r>
-      <w:proofErr w:type="spellEnd"/>
-    </w:p>
-    <w:p>
-      <w:r>
-        <w:t xml:space="preserve">To simplify the Earthquake status </w:t>
-      </w:r>
-      <w:proofErr w:type="spellStart"/>
-      <w:r>
-        <w:t>enum</w:t>
-      </w:r>
-      <w:proofErr w:type="spellEnd"/>
-      <w:r>
-        <w:t xml:space="preserve"> record I will:</w:t>
+        <w:t>Earthquake type should also be its own enums… so many enums</w:t>
+      </w:r>
+    </w:p>
+    <w:p>
+      <w:r>
+        <w:t>To simplify the Earthquake status enum record I will:</w:t>
       </w:r>
     </w:p>
     <w:p>
@@ -1733,21 +1552,8 @@
         <w:t>longitude, latitude, and depth</w:t>
       </w:r>
       <w:r>
-        <w:t xml:space="preserve"> so I use 3 doubles instead of another </w:t>
-      </w:r>
-      <w:proofErr w:type="spellStart"/>
-      <w:r>
-        <w:t>enum</w:t>
-      </w:r>
-      <w:proofErr w:type="spellEnd"/>
-      <w:r>
-        <w:t xml:space="preserve"> </w:t>
-      </w:r>
-      <w:proofErr w:type="spellStart"/>
-      <w:r>
-        <w:t>dict</w:t>
-      </w:r>
-      <w:proofErr w:type="spellEnd"/>
+        <w:t xml:space="preserve"> so I use 3 doubles instead of another enum dict</w:t>
+      </w:r>
     </w:p>
     <w:p>
       <w:pPr>
@@ -1763,42 +1569,10 @@
     </w:p>
     <w:p>
       <w:r>
-        <w:t xml:space="preserve">Now I don’t think </w:t>
-      </w:r>
-      <w:proofErr w:type="gramStart"/>
-      <w:r>
-        <w:t>a</w:t>
-      </w:r>
-      <w:proofErr w:type="gramEnd"/>
-      <w:r>
-        <w:t xml:space="preserve"> </w:t>
-      </w:r>
-      <w:proofErr w:type="spellStart"/>
-      <w:r>
-        <w:t>enum</w:t>
-      </w:r>
-      <w:proofErr w:type="spellEnd"/>
-      <w:r>
-        <w:t xml:space="preserve"> for magnitude types is needed as I only find </w:t>
-      </w:r>
-      <w:proofErr w:type="spellStart"/>
-      <w:r>
-        <w:t>enums</w:t>
-      </w:r>
-      <w:proofErr w:type="spellEnd"/>
-      <w:r>
-        <w:t xml:space="preserve"> worthwhile if </w:t>
-      </w:r>
-      <w:r>
-        <w:t xml:space="preserve">both the </w:t>
-      </w:r>
-      <w:proofErr w:type="spellStart"/>
-      <w:r>
-        <w:t>enum</w:t>
-      </w:r>
-      <w:proofErr w:type="spellEnd"/>
-      <w:r>
-        <w:t xml:space="preserve"> constant names and their string representations are exclusively used.</w:t>
+        <w:t xml:space="preserve">Now I don’t think a enum for magnitude types is needed as I only find enums worthwhile if </w:t>
+      </w:r>
+      <w:r>
+        <w:t>both the enum constant names and their string representations are exclusively used.</w:t>
       </w:r>
     </w:p>
     <w:p>
@@ -1868,77 +1642,8 @@
       <w:r>
         <w:t xml:space="preserve">Seems like the scales used are: </w:t>
       </w:r>
-      <w:proofErr w:type="spellStart"/>
-      <w:r>
-        <w:t>mww</w:t>
-      </w:r>
-      <w:proofErr w:type="spellEnd"/>
-      <w:r>
-        <w:t xml:space="preserve">, </w:t>
-      </w:r>
-      <w:proofErr w:type="spellStart"/>
-      <w:r>
-        <w:t>mwc</w:t>
-      </w:r>
-      <w:proofErr w:type="spellEnd"/>
-      <w:r>
-        <w:t xml:space="preserve">, </w:t>
-      </w:r>
-      <w:proofErr w:type="spellStart"/>
-      <w:r>
-        <w:t>mwb</w:t>
-      </w:r>
-      <w:proofErr w:type="spellEnd"/>
-      <w:r>
-        <w:t xml:space="preserve">, </w:t>
-      </w:r>
-      <w:proofErr w:type="spellStart"/>
-      <w:r>
-        <w:t>mwr</w:t>
-      </w:r>
-      <w:proofErr w:type="spellEnd"/>
-      <w:r>
-        <w:t>, ms20/</w:t>
-      </w:r>
-      <w:proofErr w:type="spellStart"/>
-      <w:r>
-        <w:t>ms</w:t>
-      </w:r>
-      <w:proofErr w:type="spellEnd"/>
-      <w:r>
-        <w:t xml:space="preserve">, mb, </w:t>
-      </w:r>
-      <w:proofErr w:type="spellStart"/>
-      <w:r>
-        <w:t>mfa</w:t>
-      </w:r>
-      <w:proofErr w:type="spellEnd"/>
-      <w:r>
-        <w:t xml:space="preserve">, ml, </w:t>
-      </w:r>
-      <w:proofErr w:type="spellStart"/>
-      <w:r>
-        <w:t>mb_lg</w:t>
-      </w:r>
-      <w:proofErr w:type="spellEnd"/>
-      <w:r>
-        <w:t>, md, mi/</w:t>
-      </w:r>
-      <w:proofErr w:type="spellStart"/>
-      <w:r>
-        <w:t>mwp</w:t>
-      </w:r>
-      <w:proofErr w:type="spellEnd"/>
-      <w:r>
-        <w:t xml:space="preserve">, me, </w:t>
-      </w:r>
-      <w:proofErr w:type="spellStart"/>
-      <w:r>
-        <w:t>mh</w:t>
-      </w:r>
-      <w:proofErr w:type="spellEnd"/>
-      <w:r>
-        <w:t>, finite fault, and mint</w:t>
+      <w:r>
+        <w:t>mww, mwc, mwb, mwr, ms20/ms, mb, mfa, ml, mb_lg, md, mi/mwp, me, mh, finite fault, and mint</w:t>
       </w:r>
       <w:r>
         <w:t xml:space="preserve"> (‘/’ means either name). Purposely made them all lowercase as it will be easier to match magnitude types with one of the letter cases.</w:t>
@@ -1946,15 +1651,7 @@
     </w:p>
     <w:p>
       <w:r>
-        <w:t xml:space="preserve">According to </w:t>
-      </w:r>
-      <w:proofErr w:type="spellStart"/>
-      <w:r>
-        <w:t>to</w:t>
-      </w:r>
-      <w:proofErr w:type="spellEnd"/>
-      <w:r>
-        <w:t xml:space="preserve"> further research:</w:t>
+        <w:t>According to to further research:</w:t>
       </w:r>
     </w:p>
     <w:p>
@@ -1980,46 +1677,15 @@
           <w:numId w:val="13"/>
         </w:numPr>
       </w:pPr>
-      <w:proofErr w:type="spellStart"/>
-      <w:r>
-        <w:t>mww</w:t>
-      </w:r>
-      <w:proofErr w:type="spellEnd"/>
-      <w:r>
-        <w:t xml:space="preserve">, </w:t>
-      </w:r>
-      <w:proofErr w:type="spellStart"/>
-      <w:r>
-        <w:t>mwc</w:t>
-      </w:r>
-      <w:proofErr w:type="spellEnd"/>
-      <w:r>
-        <w:t xml:space="preserve">, </w:t>
-      </w:r>
-      <w:proofErr w:type="spellStart"/>
-      <w:r>
-        <w:t>mwb</w:t>
-      </w:r>
-      <w:proofErr w:type="spellEnd"/>
-      <w:r>
-        <w:t xml:space="preserve">, </w:t>
-      </w:r>
-      <w:proofErr w:type="spellStart"/>
-      <w:r>
-        <w:t>mwr</w:t>
-      </w:r>
-      <w:proofErr w:type="spellEnd"/>
-      <w:r>
-        <w:t xml:space="preserve">, </w:t>
+      <w:r>
+        <w:t xml:space="preserve">mww, mwc, mwb, mwr, </w:t>
       </w:r>
       <w:r>
         <w:t xml:space="preserve">and </w:t>
       </w:r>
-      <w:proofErr w:type="spellStart"/>
       <w:r>
         <w:t>mwp</w:t>
       </w:r>
-      <w:proofErr w:type="spellEnd"/>
       <w:r>
         <w:t xml:space="preserve"> are all Mw, just calculated using different methods, so no need to convert them.</w:t>
       </w:r>
@@ -2052,39 +1718,13 @@
     </w:p>
     <w:p>
       <w:r>
-        <w:t xml:space="preserve">API does have a filter </w:t>
-      </w:r>
-      <w:proofErr w:type="spellStart"/>
-      <w:r>
-        <w:t>arg</w:t>
-      </w:r>
-      <w:proofErr w:type="spellEnd"/>
-      <w:r>
-        <w:t xml:space="preserve"> “</w:t>
-      </w:r>
-      <w:r>
-        <w:t>&amp;</w:t>
-      </w:r>
-      <w:proofErr w:type="spellStart"/>
-      <w:r>
-        <w:t>magtype</w:t>
-      </w:r>
-      <w:proofErr w:type="spellEnd"/>
-      <w:r>
-        <w:t>=</w:t>
-      </w:r>
-      <w:r>
-        <w:t xml:space="preserve">” but it can only filter one per query so </w:t>
-      </w:r>
-      <w:proofErr w:type="spellStart"/>
-      <w:proofErr w:type="gramStart"/>
-      <w:r>
-        <w:t>its</w:t>
-      </w:r>
-      <w:proofErr w:type="spellEnd"/>
-      <w:proofErr w:type="gramEnd"/>
-      <w:r>
-        <w:t xml:space="preserve"> better to get all and filter locally to reduce the number of API requests – minimise chances of external errors.</w:t>
+        <w:t>API does have a filter arg “</w:t>
+      </w:r>
+      <w:r>
+        <w:t>&amp;magtype=</w:t>
+      </w:r>
+      <w:r>
+        <w:t>” but it can only filter one per query so its better to get all and filter locally to reduce the number of API requests – minimise chances of external errors.</w:t>
       </w:r>
     </w:p>
     <w:p>
@@ -2103,23 +1743,7 @@
     </w:p>
     <w:p>
       <w:r>
-        <w:t xml:space="preserve">I have forgetting that the data of each entry have different data type so a record in needed over </w:t>
-      </w:r>
-      <w:proofErr w:type="gramStart"/>
-      <w:r>
-        <w:t>a</w:t>
-      </w:r>
-      <w:proofErr w:type="gramEnd"/>
-      <w:r>
-        <w:t xml:space="preserve"> </w:t>
-      </w:r>
-      <w:proofErr w:type="spellStart"/>
-      <w:r>
-        <w:t>enum</w:t>
-      </w:r>
-      <w:proofErr w:type="spellEnd"/>
-      <w:r>
-        <w:t xml:space="preserve"> map.</w:t>
+        <w:t>I have forgetting that the data of each entry have different data type so a record in needed over a enum map.</w:t>
       </w:r>
     </w:p>
     <w:p>
@@ -2129,15 +1753,7 @@
     </w:p>
     <w:p>
       <w:r>
-        <w:t xml:space="preserve">This also makes Earthquake stats useless but will be kept </w:t>
-      </w:r>
-      <w:proofErr w:type="spellStart"/>
-      <w:r>
-        <w:t>incase</w:t>
-      </w:r>
-      <w:proofErr w:type="spellEnd"/>
-      <w:r>
-        <w:t xml:space="preserve"> for later use.</w:t>
+        <w:t>This also makes Earthquake stats useless but will be kept incase for later use.</w:t>
       </w:r>
     </w:p>
     <w:p>
@@ -2220,36 +1836,18 @@
     </w:p>
     <w:p>
       <w:r>
-        <w:t xml:space="preserve">Idk why, but there </w:t>
-      </w:r>
-      <w:proofErr w:type="gramStart"/>
-      <w:r>
-        <w:t>is</w:t>
-      </w:r>
-      <w:proofErr w:type="gramEnd"/>
-      <w:r>
-        <w:t xml:space="preserve"> so many variations of the date/time built-in libraries. Decided to use ‘</w:t>
-      </w:r>
-      <w:proofErr w:type="spellStart"/>
+        <w:t>Idk why, but there is so many variations of the date/time built-in libraries. Decided to use ‘</w:t>
+      </w:r>
       <w:r>
         <w:t>java.time.LocalDateTime</w:t>
       </w:r>
-      <w:proofErr w:type="spellEnd"/>
       <w:r>
         <w:t>’ but that may change later.</w:t>
       </w:r>
     </w:p>
     <w:p>
       <w:r>
-        <w:t>David did mention to use an external library for JSONs. Asked some experienced classmates for which one is the best and they suggested “</w:t>
-      </w:r>
-      <w:proofErr w:type="spellStart"/>
-      <w:r>
-        <w:t>Gson</w:t>
-      </w:r>
-      <w:proofErr w:type="spellEnd"/>
-      <w:r>
-        <w:t xml:space="preserve">” ( </w:t>
+        <w:t xml:space="preserve">David did mention to use an external library for JSONs. Asked some experienced classmates for which one is the best and they suggested “Gson” ( </w:t>
       </w:r>
       <w:hyperlink r:id="rId18" w:history="1">
         <w:r>
@@ -2290,23 +1888,7 @@
     </w:p>
     <w:p>
       <w:r>
-        <w:t xml:space="preserve">There </w:t>
-      </w:r>
-      <w:proofErr w:type="gramStart"/>
-      <w:r>
-        <w:t>is</w:t>
-      </w:r>
-      <w:proofErr w:type="gramEnd"/>
-      <w:r>
-        <w:t xml:space="preserve"> no absolute limits for magnitude and depth so </w:t>
-      </w:r>
-      <w:proofErr w:type="spellStart"/>
-      <w:r>
-        <w:t>gotta</w:t>
-      </w:r>
-      <w:proofErr w:type="spellEnd"/>
-      <w:r>
-        <w:t xml:space="preserve"> research about that.</w:t>
+        <w:t>There is no absolute limits for magnitude and depth so gotta research about that.</w:t>
       </w:r>
     </w:p>
     <w:p>
@@ -2327,15 +1909,7 @@
     </w:p>
     <w:p>
       <w:r>
-        <w:t xml:space="preserve">To make lambda streams easier to make and recognise, as well as demonstrating advanced understanding, will make them multiline with comments (instead of </w:t>
-      </w:r>
-      <w:proofErr w:type="gramStart"/>
-      <w:r>
-        <w:t>single-line</w:t>
-      </w:r>
-      <w:proofErr w:type="gramEnd"/>
-      <w:r>
-        <w:t>).</w:t>
+        <w:t>To make lambda streams easier to make and recognise, as well as demonstrating advanced understanding, will make them multiline with comments (instead of single-line).</w:t>
       </w:r>
     </w:p>
     <w:p>
@@ -2345,15 +1919,7 @@
     </w:p>
     <w:p>
       <w:r>
-        <w:t xml:space="preserve">Compact code examples </w:t>
-      </w:r>
-      <w:proofErr w:type="gramStart"/>
-      <w:r>
-        <w:t>makes</w:t>
-      </w:r>
-      <w:proofErr w:type="gramEnd"/>
-      <w:r>
-        <w:t xml:space="preserve"> use of “[true or false statement] ? [code for true] : [code for false]”. </w:t>
+        <w:t xml:space="preserve">Compact code examples makes use of “[true or false statement] ? [code for true] : [code for false]”. </w:t>
       </w:r>
       <w:r>
         <w:rPr>
@@ -2382,45 +1948,19 @@
     </w:p>
     <w:p>
       <w:r>
-        <w:t>So apparently method references (like “</w:t>
-      </w:r>
-      <w:proofErr w:type="spellStart"/>
+        <w:t>So apparently method references (like “EatthquakeEntry::latitude”) are not lambdas (like EatthquakeEntry</w:t>
+      </w:r>
+      <w:r>
+        <w:t xml:space="preserve"> -&gt; </w:t>
+      </w:r>
       <w:r>
         <w:t>EatthquakeEntry</w:t>
       </w:r>
-      <w:proofErr w:type="spellEnd"/>
-      <w:r>
-        <w:t xml:space="preserve">::latitude”) are not lambdas (like </w:t>
-      </w:r>
-      <w:proofErr w:type="spellStart"/>
-      <w:r>
-        <w:t>EatthquakeEntry</w:t>
-      </w:r>
-      <w:proofErr w:type="spellEnd"/>
-      <w:r>
-        <w:t xml:space="preserve"> -&gt; </w:t>
-      </w:r>
-      <w:proofErr w:type="spellStart"/>
-      <w:r>
-        <w:t>EatthquakeEntry</w:t>
-      </w:r>
-      <w:r>
-        <w:t>.latitude</w:t>
-      </w:r>
-      <w:proofErr w:type="spellEnd"/>
-      <w:r>
-        <w:t>()</w:t>
-      </w:r>
-      <w:r>
-        <w:t xml:space="preserve">). Apparently to the internet, method references are not </w:t>
-      </w:r>
-      <w:proofErr w:type="gramStart"/>
-      <w:r>
-        <w:t>lambdas</w:t>
-      </w:r>
-      <w:proofErr w:type="gramEnd"/>
-      <w:r>
-        <w:t xml:space="preserve"> and the assignment brief only shows lambdas for marks not method references. </w:t>
+      <w:r>
+        <w:t>.latitude()</w:t>
+      </w:r>
+      <w:r>
+        <w:t xml:space="preserve">). Apparently to the internet, method references are not lambdas and the assignment brief only shows lambdas for marks not method references. </w:t>
       </w:r>
       <w:r>
         <w:rPr>
@@ -2446,15 +1986,7 @@
     </w:p>
     <w:p>
       <w:r>
-        <w:t xml:space="preserve">^ That realisation causes me to decide to focus more </w:t>
-      </w:r>
-      <w:proofErr w:type="gramStart"/>
-      <w:r>
-        <w:t>on stream</w:t>
-      </w:r>
-      <w:proofErr w:type="gramEnd"/>
-      <w:r>
-        <w:t xml:space="preserve"> use, than lambda, until I get an answer to this paradox!</w:t>
+        <w:t>^ That realisation causes me to decide to focus more on stream use, than lambda, until I get an answer to this paradox!</w:t>
       </w:r>
     </w:p>
     <w:p>
@@ -2462,20 +1994,14 @@
         <w:t>Disabled</w:t>
       </w:r>
       <w:r>
-        <w:t xml:space="preserve"> “</w:t>
-      </w:r>
-      <w:proofErr w:type="spellStart"/>
-      <w:r>
-        <w:t>EarthquakeReport.</w:t>
+        <w:t xml:space="preserve"> “EarthquakeReport.</w:t>
       </w:r>
       <w:r>
         <w:t>predictNextMagnitude</w:t>
       </w:r>
-      <w:proofErr w:type="spellEnd"/>
       <w:r>
         <w:t>” and “</w:t>
       </w:r>
-      <w:proofErr w:type="spellStart"/>
       <w:r>
         <w:t>EarthquakeReport</w:t>
       </w:r>
@@ -2485,7 +2011,6 @@
       <w:r>
         <w:t>predictNextCoordinates</w:t>
       </w:r>
-      <w:proofErr w:type="spellEnd"/>
       <w:r>
         <w:t>” as their predicted values are</w:t>
       </w:r>
@@ -2506,15 +2031,12 @@
       <w:r>
         <w:t>Swapped ‘</w:t>
       </w:r>
-      <w:proofErr w:type="spellStart"/>
       <w:r>
         <w:t>java.time.LocalDateTime</w:t>
       </w:r>
-      <w:proofErr w:type="spellEnd"/>
       <w:r>
         <w:t>’ with ‘</w:t>
       </w:r>
-      <w:proofErr w:type="spellStart"/>
       <w:r>
         <w:t>java.time.</w:t>
       </w:r>
@@ -2524,15 +2046,12 @@
       <w:r>
         <w:t>DateTime</w:t>
       </w:r>
-      <w:proofErr w:type="spellEnd"/>
       <w:r>
         <w:t>’ to ensure that all date/times are in UTC time zone. Declaring the UTC time zone also makes me import ‘</w:t>
       </w:r>
-      <w:proofErr w:type="spellStart"/>
       <w:r>
         <w:t>java.time.ZoneId</w:t>
       </w:r>
-      <w:proofErr w:type="spellEnd"/>
       <w:r>
         <w:t>’.</w:t>
       </w:r>
@@ -2544,34 +2063,16 @@
     </w:p>
     <w:p>
       <w:r>
-        <w:t xml:space="preserve">Forgot to add/override </w:t>
-      </w:r>
-      <w:proofErr w:type="spellStart"/>
-      <w:r>
-        <w:t>toString</w:t>
-      </w:r>
-      <w:proofErr w:type="spellEnd"/>
-      <w:r>
-        <w:t xml:space="preserve"> method to the ‘</w:t>
-      </w:r>
-      <w:proofErr w:type="spellStart"/>
+        <w:t>Forgot to add/override toString method to the ‘</w:t>
+      </w:r>
       <w:r>
         <w:t>EarthquakeEntry</w:t>
       </w:r>
-      <w:proofErr w:type="spellEnd"/>
       <w:r>
         <w:t>’. Just implemented that</w:t>
       </w:r>
       <w:r>
-        <w:t xml:space="preserve"> using ‘</w:t>
-      </w:r>
-      <w:proofErr w:type="spellStart"/>
-      <w:r>
-        <w:t>String.format</w:t>
-      </w:r>
-      <w:proofErr w:type="spellEnd"/>
-      <w:r>
-        <w:t>’ to keep scope code clean</w:t>
+        <w:t xml:space="preserve"> using ‘String.format’ to keep scope code clean</w:t>
       </w:r>
       <w:r>
         <w:t xml:space="preserve"> (good practice)</w:t>
@@ -2751,15 +2252,7 @@
               <w:t>Hours</w:t>
             </w:r>
             <w:r>
-              <w:t xml:space="preserve"> (1 </w:t>
-            </w:r>
-            <w:proofErr w:type="spellStart"/>
-            <w:r>
-              <w:t>d.p.</w:t>
-            </w:r>
-            <w:proofErr w:type="spellEnd"/>
-            <w:r>
-              <w:t>)</w:t>
+              <w:t xml:space="preserve"> (1 d.p.)</w:t>
             </w:r>
           </w:p>
         </w:tc>
@@ -2781,15 +2274,7 @@
           </w:tcPr>
           <w:p>
             <w:r>
-              <w:t xml:space="preserve">Days (2 </w:t>
-            </w:r>
-            <w:proofErr w:type="spellStart"/>
-            <w:r>
-              <w:t>d.p.</w:t>
-            </w:r>
-            <w:proofErr w:type="spellEnd"/>
-            <w:r>
-              <w:t>)</w:t>
+              <w:t>Days (2 d.p.)</w:t>
             </w:r>
           </w:p>
         </w:tc>
@@ -2800,27 +2285,20 @@
       <w:r>
         <w:t>‘</w:t>
       </w:r>
-      <w:proofErr w:type="spellStart"/>
       <w:r>
         <w:t>EarthquakeEntry</w:t>
       </w:r>
       <w:r>
-        <w:t>.toString</w:t>
-      </w:r>
-      <w:proofErr w:type="spellEnd"/>
-      <w:r>
-        <w:t>’ overridden.</w:t>
+        <w:t>.toString’ overridden.</w:t>
       </w:r>
     </w:p>
     <w:p>
       <w:r>
         <w:t>Back to ‘</w:t>
       </w:r>
-      <w:proofErr w:type="spellStart"/>
       <w:r>
         <w:t>EarthquakeReport</w:t>
       </w:r>
-      <w:proofErr w:type="spellEnd"/>
       <w:r>
         <w:t>’.</w:t>
       </w:r>
@@ -2869,15 +2347,7 @@
     </w:p>
     <w:p>
       <w:r>
-        <w:t xml:space="preserve">Completely forgotten about depth. Since it’s a relatively simple </w:t>
-      </w:r>
-      <w:proofErr w:type="gramStart"/>
-      <w:r>
-        <w:t>measurement, and</w:t>
-      </w:r>
-      <w:proofErr w:type="gramEnd"/>
-      <w:r>
-        <w:t xml:space="preserve"> is not as important as the other statistics (such as magnitude), only the mean depth is needed.</w:t>
+        <w:t>Completely forgotten about depth. Since it’s a relatively simple measurement, and is not as important as the other statistics (such as magnitude), only the mean depth is needed.</w:t>
       </w:r>
     </w:p>
     <w:p>
@@ -2950,15 +2420,7 @@
     </w:p>
     <w:p>
       <w:r>
-        <w:t xml:space="preserve">For upper limit, depth is invalid if exceeding 800km (200 less than ASGS </w:t>
-      </w:r>
-      <w:proofErr w:type="spellStart"/>
-      <w:r>
-        <w:t>api</w:t>
-      </w:r>
-      <w:proofErr w:type="spellEnd"/>
-      <w:r>
-        <w:t xml:space="preserve"> acceptance) because the deepest recorded depth was </w:t>
+        <w:t xml:space="preserve">For upper limit, depth is invalid if exceeding 800km (200 less than ASGS api acceptance) because the deepest recorded depth was </w:t>
       </w:r>
       <w:r>
         <w:t>~735.8 km</w:t>
@@ -2982,11 +2444,9 @@
       <w:r>
         <w:t>Some utility methods are added to ‘</w:t>
       </w:r>
-      <w:proofErr w:type="spellStart"/>
       <w:r>
         <w:t>QueryValidator</w:t>
       </w:r>
-      <w:proofErr w:type="spellEnd"/>
       <w:r>
         <w:t>’ to help with the validator methods</w:t>
       </w:r>
@@ -3001,26 +2461,16 @@
     </w:p>
     <w:p>
       <w:r>
-        <w:t xml:space="preserve">Realised query params need to be converted from string to validate, this makes a query param record the default choice as </w:t>
-      </w:r>
-      <w:proofErr w:type="spellStart"/>
-      <w:r>
-        <w:t>enum</w:t>
-      </w:r>
-      <w:proofErr w:type="spellEnd"/>
-      <w:r>
-        <w:t xml:space="preserve"> map can only hold one data type in the values (of the key-value pairs).</w:t>
+        <w:t>Realised query params need to be converted from string to validate, this makes a query param record the default choice as enum map can only hold one data type in the values (of the key-value pairs).</w:t>
       </w:r>
     </w:p>
     <w:p>
       <w:r>
         <w:t>Added depth and limit validator methods to ‘</w:t>
       </w:r>
-      <w:proofErr w:type="spellStart"/>
       <w:r>
         <w:t>QueryValidator</w:t>
       </w:r>
-      <w:proofErr w:type="spellEnd"/>
       <w:r>
         <w:t>’.</w:t>
       </w:r>
@@ -3029,29 +2479,20 @@
       <w:r>
         <w:t>Will turn ‘</w:t>
       </w:r>
-      <w:proofErr w:type="spellStart"/>
       <w:r>
         <w:t>QueryValidator</w:t>
       </w:r>
-      <w:proofErr w:type="spellEnd"/>
       <w:r>
         <w:t>’ into a record another time, it is 2:30 am and I am tired and nauseous.</w:t>
       </w:r>
     </w:p>
     <w:p>
-      <w:proofErr w:type="spellStart"/>
-      <w:r>
-        <w:t>Gonna</w:t>
-      </w:r>
-      <w:proofErr w:type="spellEnd"/>
-      <w:r>
-        <w:t xml:space="preserve"> write ‘</w:t>
-      </w:r>
-      <w:proofErr w:type="spellStart"/>
+      <w:r>
+        <w:t>Gonna write ‘</w:t>
+      </w:r>
       <w:r>
         <w:t>HTTPRequest</w:t>
       </w:r>
-      <w:proofErr w:type="spellEnd"/>
       <w:r>
         <w:t>’ method by using David’s lecture example as a template. Seems to keep code organized, David made use of method overloading in the ‘Fetcher’ class.</w:t>
       </w:r>
@@ -3072,11 +2513,9 @@
       <w:r>
         <w:t>. ‘</w:t>
       </w:r>
-      <w:proofErr w:type="spellStart"/>
       <w:r>
         <w:t>HTTPRequest</w:t>
       </w:r>
-      <w:proofErr w:type="spellEnd"/>
       <w:r>
         <w:t>’ will assume that giving URL is already valid so URI will be used in another method.</w:t>
       </w:r>
@@ -3174,53 +2613,12 @@
       </w:r>
     </w:p>
     <w:p>
-      <w:proofErr w:type="gramStart"/>
-      <w:r>
-        <w:t>So</w:t>
-      </w:r>
-      <w:proofErr w:type="gramEnd"/>
-      <w:r>
-        <w:t xml:space="preserve"> it seems u </w:t>
-      </w:r>
-      <w:proofErr w:type="spellStart"/>
-      <w:proofErr w:type="gramStart"/>
-      <w:r>
-        <w:t>cant</w:t>
-      </w:r>
-      <w:proofErr w:type="spellEnd"/>
-      <w:proofErr w:type="gramEnd"/>
-      <w:r>
-        <w:t xml:space="preserve"> just convert </w:t>
-      </w:r>
-      <w:proofErr w:type="spellStart"/>
-      <w:r>
-        <w:t>json</w:t>
-      </w:r>
-      <w:proofErr w:type="spellEnd"/>
-      <w:r>
-        <w:t xml:space="preserve"> to any object, you either </w:t>
-      </w:r>
-      <w:proofErr w:type="gramStart"/>
-      <w:r>
-        <w:t>have to</w:t>
-      </w:r>
-      <w:proofErr w:type="gramEnd"/>
-      <w:r>
-        <w:t xml:space="preserve"> define the class that the </w:t>
-      </w:r>
-      <w:proofErr w:type="spellStart"/>
-      <w:r>
-        <w:t>json</w:t>
-      </w:r>
-      <w:proofErr w:type="spellEnd"/>
-      <w:r>
-        <w:t xml:space="preserve"> gets converted to or use a “</w:t>
-      </w:r>
-      <w:proofErr w:type="spellStart"/>
+      <w:r>
+        <w:t>So it seems u cant just convert json to any object, you either have to define the class that the json gets converted to or use a “</w:t>
+      </w:r>
       <w:r>
         <w:t>JsonObject</w:t>
       </w:r>
-      <w:proofErr w:type="spellEnd"/>
       <w:r>
         <w:t>”. The later will be used.</w:t>
       </w:r>
@@ -3229,15 +2627,12 @@
       <w:r>
         <w:t xml:space="preserve">Now that I think about it, JSON is not java core/vanilla code so how do I make streams compatible with </w:t>
       </w:r>
-      <w:proofErr w:type="spellStart"/>
       <w:r>
         <w:t>JsonArray</w:t>
       </w:r>
-      <w:proofErr w:type="spellEnd"/>
       <w:r>
         <w:t xml:space="preserve"> as it is an object instead of an array? … Turns out the answer was ‘</w:t>
       </w:r>
-      <w:proofErr w:type="spellStart"/>
       <w:r>
         <w:t>StreamSupport.</w:t>
       </w:r>
@@ -3248,7 +2643,6 @@
         </w:rPr>
         <w:t>stream</w:t>
       </w:r>
-      <w:proofErr w:type="spellEnd"/>
       <w:r>
         <w:t>(</w:t>
       </w:r>
@@ -3256,15 +2650,7 @@
         <w:t>‘ and ‘</w:t>
       </w:r>
       <w:r>
-        <w:t>.</w:t>
-      </w:r>
-      <w:proofErr w:type="spellStart"/>
-      <w:r>
-        <w:t>spliterator</w:t>
-      </w:r>
-      <w:proofErr w:type="spellEnd"/>
-      <w:r>
-        <w:t>()</w:t>
+        <w:t>.spliterator()</w:t>
       </w:r>
       <w:r>
         <w:t>’.</w:t>
@@ -3272,21 +2658,13 @@
     </w:p>
     <w:p>
       <w:r>
-        <w:t xml:space="preserve">Okay I think I made the first </w:t>
-      </w:r>
-      <w:proofErr w:type="gramStart"/>
-      <w:r>
-        <w:t>actual</w:t>
+        <w:t>Okay I think I made the first actual</w:t>
       </w:r>
       <w:r>
         <w:t>ly</w:t>
       </w:r>
       <w:r>
-        <w:t xml:space="preserve"> useful</w:t>
-      </w:r>
-      <w:proofErr w:type="gramEnd"/>
-      <w:r>
-        <w:t xml:space="preserve"> use of a lambda instead of a method reference:</w:t>
+        <w:t xml:space="preserve"> useful use of a lambda instead of a method reference:</w:t>
       </w:r>
     </w:p>
     <w:p>
@@ -3338,50 +2716,22 @@
       <w:r>
         <w:t xml:space="preserve"> the ‘</w:t>
       </w:r>
-      <w:proofErr w:type="spellStart"/>
       <w:r>
         <w:t>com.google.gson</w:t>
       </w:r>
-      <w:proofErr w:type="spellEnd"/>
-      <w:r>
-        <w:t>’ library, ‘</w:t>
-      </w:r>
-      <w:proofErr w:type="spellStart"/>
+      <w:r>
+        <w:t>’ library, ‘RecordRetriever’ has been altered – adding new methods, changing existing method declarations, etc.</w:t>
+      </w:r>
+    </w:p>
+    <w:p>
+      <w:r>
+        <w:t>Processing of JSON object has inflated the “</w:t>
+      </w:r>
       <w:r>
         <w:t>RecordRetriever</w:t>
       </w:r>
-      <w:proofErr w:type="spellEnd"/>
-      <w:r>
-        <w:t>’ has been altered – adding new methods, changing existing method declarations, etc.</w:t>
-      </w:r>
-    </w:p>
-    <w:p>
-      <w:r>
-        <w:t>Processing of JSON object has inflated the “</w:t>
-      </w:r>
-      <w:proofErr w:type="spellStart"/>
-      <w:r>
-        <w:t>RecordRetriever</w:t>
-      </w:r>
-      <w:proofErr w:type="spellEnd"/>
-      <w:r>
-        <w:t>” class too much, will need to split it into “</w:t>
-      </w:r>
-      <w:proofErr w:type="spellStart"/>
-      <w:r>
-        <w:t>HTTPRetriever</w:t>
-      </w:r>
-      <w:proofErr w:type="spellEnd"/>
-      <w:r>
-        <w:t>” and “</w:t>
-      </w:r>
-      <w:proofErr w:type="spellStart"/>
-      <w:r>
-        <w:t>JSONToRecord</w:t>
-      </w:r>
-      <w:proofErr w:type="spellEnd"/>
-      <w:r>
-        <w:t>”.</w:t>
+      <w:r>
+        <w:t>” class too much, will need to split it into “HTTPRetriever” and “JSONToRecord”.</w:t>
       </w:r>
     </w:p>
     <w:p>
@@ -3405,15 +2755,7 @@
         <w:t>.</w:t>
       </w:r>
       <w:r>
-        <w:t xml:space="preserve"> Internet sources only </w:t>
-      </w:r>
-      <w:proofErr w:type="gramStart"/>
-      <w:r>
-        <w:t>explains</w:t>
-      </w:r>
-      <w:proofErr w:type="gramEnd"/>
-      <w:r>
-        <w:t xml:space="preserve"> the differences between them as 1 instance vs 0 instance</w:t>
+        <w:t xml:space="preserve"> Internet sources only explains the differences between them as 1 instance vs 0 instance</w:t>
       </w:r>
       <w:r>
         <w:t>.</w:t>
@@ -3424,23 +2766,7 @@
     </w:p>
     <w:p>
       <w:r>
-        <w:t>As mentioned previously, ‘</w:t>
-      </w:r>
-      <w:proofErr w:type="spellStart"/>
-      <w:r>
-        <w:t>QueryValidator</w:t>
-      </w:r>
-      <w:proofErr w:type="spellEnd"/>
-      <w:r>
-        <w:t>’ class has been changed to ‘</w:t>
-      </w:r>
-      <w:proofErr w:type="spellStart"/>
-      <w:r>
-        <w:t>APIQuery</w:t>
-      </w:r>
-      <w:proofErr w:type="spellEnd"/>
-      <w:r>
-        <w:t>’ record</w:t>
+        <w:t>As mentioned previously, ‘QueryValidator’ class has been changed to ‘APIQuery’ record</w:t>
       </w:r>
       <w:r>
         <w:t>.</w:t>
@@ -3455,22 +2781,15 @@
       <w:r>
         <w:t>Despite ‘</w:t>
       </w:r>
-      <w:proofErr w:type="spellStart"/>
       <w:r>
         <w:t>JsonObject</w:t>
       </w:r>
-      <w:proofErr w:type="spellEnd"/>
       <w:r>
         <w:t>’ having no problems in the code itself, it is not recognised, and thus gives error, when mentioned in the Java docs as “</w:t>
       </w:r>
       <w:r>
-        <w:t xml:space="preserve">@param </w:t>
-      </w:r>
-      <w:proofErr w:type="spellStart"/>
-      <w:r>
-        <w:t>JsonObject</w:t>
-      </w:r>
-      <w:proofErr w:type="spellEnd"/>
+        <w:t>@param JsonObject</w:t>
+      </w:r>
       <w:r>
         <w:t>”.</w:t>
       </w:r>
@@ -3479,7 +2798,6 @@
       <w:r>
         <w:t>‘</w:t>
       </w:r>
-      <w:proofErr w:type="spellStart"/>
       <w:r>
         <w:t>HTTPRetriever</w:t>
       </w:r>
@@ -3489,11 +2807,9 @@
       <w:r>
         <w:t>HTTPRequest</w:t>
       </w:r>
-      <w:proofErr w:type="spellEnd"/>
       <w:r>
         <w:t>’ is too big, thus I decided to split it into ‘</w:t>
       </w:r>
-      <w:proofErr w:type="spellStart"/>
       <w:r>
         <w:t>HTTPRetriever</w:t>
       </w:r>
@@ -3503,106 +2819,668 @@
       <w:r>
         <w:t>sendToServer</w:t>
       </w:r>
-      <w:proofErr w:type="spellEnd"/>
       <w:r>
         <w:t>’</w:t>
       </w:r>
       <w:r>
         <w:t xml:space="preserve"> and ‘</w:t>
       </w:r>
-      <w:proofErr w:type="spellStart"/>
       <w:r>
         <w:t>HTTPRetriever</w:t>
       </w:r>
       <w:r>
-        <w:t>.fetchJSON</w:t>
-      </w:r>
-      <w:proofErr w:type="spellEnd"/>
+        <w:t>.fetchJSON’</w:t>
+      </w:r>
+      <w:r>
+        <w:t>.</w:t>
+      </w:r>
+    </w:p>
+    <w:p>
+      <w:r>
+        <w:lastRenderedPageBreak/>
+        <w:t>Didn’t do anything for a 3 days because I had to stop taking medication for a week, before taking a breath test, that and dieting before the test made me very unwell.</w:t>
+      </w:r>
+    </w:p>
+    <w:p>
+      <w:r>
+        <w:t xml:space="preserve">Will need dedicated method </w:t>
+      </w:r>
+      <w:r>
+        <w:t>(</w:t>
+      </w:r>
+      <w:r>
+        <w:t>JSONToRecord</w:t>
+      </w:r>
+      <w:r>
+        <w:t>.‘</w:t>
+      </w:r>
+      <w:r>
+        <w:t>unixToDateTime</w:t>
+      </w:r>
+      <w:r>
+        <w:t xml:space="preserve">’) </w:t>
+      </w:r>
+      <w:r>
+        <w:t>to convert unix epoch time to ‘ZonedDateTime’ as time is the only earthquake data needing conversion.</w:t>
+      </w:r>
+    </w:p>
+    <w:p>
+      <w:r>
+        <w:t>Surely ‘</w:t>
+      </w:r>
+      <w:r>
+        <w:t>.</w:t>
+      </w:r>
+      <w:r>
+        <w:t>getAsJsonPrimitive</w:t>
+      </w:r>
+      <w:r>
+        <w:t>(</w:t>
+      </w:r>
+      <w:r>
+        <w:t>’ includes Long, right?</w:t>
+      </w:r>
+      <w:r>
+        <w:t xml:space="preserve"> … never mind, I found ‘</w:t>
+      </w:r>
+      <w:r>
+        <w:t>.getAsLong</w:t>
+      </w:r>
+      <w:r>
+        <w:t>(’</w:t>
+      </w:r>
+    </w:p>
+    <w:p>
+      <w:r>
+        <w:t>Did another commit (3</w:t>
+      </w:r>
+      <w:r>
+        <w:rPr>
+          <w:vertAlign w:val="superscript"/>
+        </w:rPr>
+        <w:t>rd</w:t>
+      </w:r>
+      <w:r>
+        <w:t xml:space="preserve"> one).</w:t>
+      </w:r>
+    </w:p>
+    <w:p>
+      <w:r>
+        <w:t>I have validation methods for data values but not the for the data types themselves – validation user inputs. This will be covered in ‘Interpreter</w:t>
+      </w:r>
+      <w:r>
+        <w:t>’.</w:t>
+      </w:r>
+    </w:p>
+    <w:p>
+      <w:r>
+        <w:t>Debating if ‘Interpreter.</w:t>
+      </w:r>
+      <w:r>
+        <w:t>processInputs</w:t>
+      </w:r>
+      <w:r>
+        <w:t>’ is worth existing but decided to keep it when realising that validating user-input timestamp will be a lot more complex than e.g. magnitude decimal value.</w:t>
+      </w:r>
+    </w:p>
+    <w:p>
+      <w:r>
+        <w:t xml:space="preserve">Thinking about how to user input a time stamp. Was thinking for user to input one time scale (days, minutes, etc) but that will overwhelm the user with inputs so on single input format will be used instead: </w:t>
+      </w:r>
+      <w:r>
+        <w:t>YYYY-MM-DD:HH</w:t>
+      </w:r>
+      <w:r>
+        <w:t xml:space="preserve"> (UTC is assumed).</w:t>
+      </w:r>
+    </w:p>
+    <w:p>
+      <w:r>
+        <w:t xml:space="preserve">To validate this timestamp, without </w:t>
+      </w:r>
+      <w:r>
+        <w:t>requires many steps and checks</w:t>
+      </w:r>
+      <w:r>
+        <w:t>, regex will be used as I have used them before in other languages - experienced.</w:t>
+      </w:r>
+    </w:p>
+    <w:p>
+      <w:r>
+        <w:t>Now that timestamp validation has been done, will need to make a new ‘Interpreter’ method that converts that string to ‘ZoneDateTime’ format as its not as simple as parse method call</w:t>
+      </w:r>
+      <w:r>
+        <w:t>.</w:t>
+      </w:r>
+      <w:r>
+        <w:t xml:space="preserve"> </w:t>
+      </w:r>
+    </w:p>
+    <w:p>
+      <w:r>
+        <w:t>Now that’s done, I should prob have a ‘Interpreter.viewManual’ method as the string will be too big to be in one single line. This will relate to the  ‘ClientActions.</w:t>
+      </w:r>
+      <w:r>
+        <w:t>getManual</w:t>
+      </w:r>
+      <w:r>
+        <w:t xml:space="preserve">’ interface action. </w:t>
+      </w:r>
+      <w:r>
+        <w:t>Makes ‘ClientActions.</w:t>
+      </w:r>
+      <w:r>
+        <w:t>getManual</w:t>
+      </w:r>
+      <w:r>
+        <w:t>’ more than just a forwarder method.</w:t>
+      </w:r>
+    </w:p>
+    <w:p>
+      <w:r>
+        <w:t>Actually… I don’t need ‘Interpreter.viewManual’, I will put the string in the interface manual action itself.</w:t>
+      </w:r>
+    </w:p>
+    <w:p>
+      <w:r>
+        <w:t>So it turns out that ‘.append’ (of ‘StringBuilder’) can chain upon itself.</w:t>
+      </w:r>
+    </w:p>
+    <w:p>
+      <w:r>
+        <w:t>Added starting timestamp and ending timestamp to the interpreter class as those are two query args needed by the report generation.</w:t>
+      </w:r>
+    </w:p>
+    <w:p>
+      <w:r>
+        <w:t xml:space="preserve">Did I mention I made a </w:t>
+      </w:r>
+      <w:r>
+        <w:t>‘</w:t>
+      </w:r>
+      <w:r>
+        <w:t>InputType</w:t>
+      </w:r>
       <w:r>
         <w:t>’</w:t>
       </w:r>
       <w:r>
+        <w:t xml:space="preserve"> enumeration?</w:t>
+      </w:r>
+    </w:p>
+    <w:p>
+      <w:r>
+        <w:t xml:space="preserve">Made a </w:t>
+      </w:r>
+      <w:r>
+        <w:t>‘C</w:t>
+      </w:r>
+      <w:r>
+        <w:t>ommand</w:t>
+      </w:r>
+      <w:r>
+        <w:t>’</w:t>
+      </w:r>
+      <w:r>
+        <w:t xml:space="preserve"> enumeration.</w:t>
+      </w:r>
+    </w:p>
+    <w:p>
+      <w:r>
+        <w:t>‘Interface.cycle()’ don’t actually need to return bool as the exit method will just exit the whole program itself.</w:t>
+      </w:r>
+    </w:p>
+    <w:p>
+      <w:r>
+        <w:t>So apparently if I have `public enum Command {  QUERY  }`, calling `Command.QUERY` won’t give an integer… Must be implemented differently in other languages.</w:t>
+      </w:r>
+      <w:r>
+        <w:t xml:space="preserve"> Whatever it is it will be too complex to fix, so ill just ignore enum in this enhanced switch statement.</w:t>
+      </w:r>
+    </w:p>
+    <w:p>
+      <w:r>
+        <w:t>In interpreter class, ‘</w:t>
+      </w:r>
+      <w:r>
+        <w:t>exportAllReports</w:t>
+      </w:r>
+      <w:r>
+        <w:t>()’ method will just export to console, and ‘</w:t>
+      </w:r>
+      <w:r>
+        <w:t>compareToPreviousReport</w:t>
+      </w:r>
+      <w:r>
+        <w:t>’ will be unimplemented, both to save development time (at least at the moment).</w:t>
+      </w:r>
+    </w:p>
+    <w:p>
+      <w:r>
+        <w:t>How on earth did I forget to make a static ‘Main.main(’?!</w:t>
+      </w:r>
+    </w:p>
+    <w:p>
+      <w:r>
+        <w:lastRenderedPageBreak/>
+        <w:t>Alr, ill get to test run the code before continuing.</w:t>
+      </w:r>
+    </w:p>
+    <w:p>
+      <w:r>
+        <w:t>Fixes from test runs:</w:t>
+      </w:r>
+    </w:p>
+    <w:p>
+      <w:pPr>
+        <w:pStyle w:val="ListParagraph"/>
+        <w:numPr>
+          <w:ilvl w:val="0"/>
+          <w:numId w:val="15"/>
+        </w:numPr>
+      </w:pPr>
+      <w:r>
+        <w:t>Forgot to add new line character (‘\n’) in the ‘Interpreter.getManual()’ meth.</w:t>
+      </w:r>
+    </w:p>
+    <w:p>
+      <w:pPr>
+        <w:pStyle w:val="ListParagraph"/>
+        <w:numPr>
+          <w:ilvl w:val="0"/>
+          <w:numId w:val="15"/>
+        </w:numPr>
+      </w:pPr>
+      <w:r>
+        <w:t xml:space="preserve"> ‘Interpreter.submitQuery’</w:t>
+      </w:r>
+      <w:r>
+        <w:t xml:space="preserve"> output console instead of throwing exception when something goes wrong.</w:t>
+      </w:r>
+    </w:p>
+    <w:p>
+      <w:pPr>
+        <w:pStyle w:val="ListParagraph"/>
+        <w:numPr>
+          <w:ilvl w:val="0"/>
+          <w:numId w:val="15"/>
+        </w:numPr>
+      </w:pPr>
+      <w:r>
+        <w:t>Forgot to a try statement in ‘Instance.interfacing’ to print checked and unchecked errors</w:t>
+      </w:r>
+      <w:r>
+        <w:t xml:space="preserve"> thrown by other try statements from the called methods.</w:t>
+      </w:r>
+    </w:p>
+    <w:p>
+      <w:pPr>
+        <w:pStyle w:val="ListParagraph"/>
+        <w:numPr>
+          <w:ilvl w:val="0"/>
+          <w:numId w:val="15"/>
+        </w:numPr>
+      </w:pPr>
+      <w:r>
+        <w:t>Forgot to add input instructions for each individual instructions, could add a print statement to ‘Interpreter.</w:t>
+      </w:r>
+      <w:r>
+        <w:t>processInput</w:t>
+      </w:r>
+      <w:r>
+        <w:t>’ but I could add a print statement for the query args via lambdas instead (implemented in ‘Interpreter.)!</w:t>
+      </w:r>
+    </w:p>
+    <w:p>
+      <w:pPr>
+        <w:pStyle w:val="ListParagraph"/>
+      </w:pPr>
+      <w:r>
+        <w:rPr>
+          <w:noProof/>
+        </w:rPr>
+        <w:drawing>
+          <wp:inline distT="0" distB="0" distL="0" distR="0" wp14:anchorId="552AAA34" wp14:editId="3DB595CC">
+            <wp:extent cx="6047230" cy="1256132"/>
+            <wp:effectExtent l="0" t="0" r="0" b="1270"/>
+            <wp:docPr id="1978495507" name="Picture 1" descr="A screen shot of a computer code&#10;&#10;AI-generated content may be incorrect."/>
+            <wp:cNvGraphicFramePr>
+              <a:graphicFrameLocks xmlns:a="http://schemas.openxmlformats.org/drawingml/2006/main" noChangeAspect="1"/>
+            </wp:cNvGraphicFramePr>
+            <a:graphic xmlns:a="http://schemas.openxmlformats.org/drawingml/2006/main">
+              <a:graphicData uri="http://schemas.openxmlformats.org/drawingml/2006/picture">
+                <pic:pic xmlns:pic="http://schemas.openxmlformats.org/drawingml/2006/picture">
+                  <pic:nvPicPr>
+                    <pic:cNvPr id="1978495507" name="Picture 1" descr="A screen shot of a computer code&#10;&#10;AI-generated content may be incorrect."/>
+                    <pic:cNvPicPr/>
+                  </pic:nvPicPr>
+                  <pic:blipFill>
+                    <a:blip r:embed="rId26"/>
+                    <a:stretch>
+                      <a:fillRect/>
+                    </a:stretch>
+                  </pic:blipFill>
+                  <pic:spPr>
+                    <a:xfrm>
+                      <a:off x="0" y="0"/>
+                      <a:ext cx="6058867" cy="1258549"/>
+                    </a:xfrm>
+                    <a:prstGeom prst="rect">
+                      <a:avLst/>
+                    </a:prstGeom>
+                  </pic:spPr>
+                </pic:pic>
+              </a:graphicData>
+            </a:graphic>
+          </wp:inline>
+        </w:drawing>
+      </w:r>
+    </w:p>
+    <w:p>
+      <w:pPr>
+        <w:pStyle w:val="ListParagraph"/>
+      </w:pPr>
+      <w:r>
+        <w:t>^ Well that didn’t work.</w:t>
+      </w:r>
+    </w:p>
+    <w:p>
+      <w:pPr>
+        <w:pStyle w:val="ListParagraph"/>
+      </w:pPr>
+      <w:r>
+        <w:t>Ig ill just add string param instead of lambda.</w:t>
+      </w:r>
+    </w:p>
+    <w:p>
+      <w:pPr>
+        <w:pStyle w:val="ListParagraph"/>
+        <w:numPr>
+          <w:ilvl w:val="0"/>
+          <w:numId w:val="15"/>
+        </w:numPr>
+      </w:pPr>
+      <w:r>
+        <w:t>Replaced invalid inputs exceptions, in ‘Interpreter.processInputs’ with console outputs as user/client should be giving another chance to give valid input instead of cancelling the whole operation.</w:t>
+      </w:r>
+    </w:p>
+    <w:p>
+      <w:pPr>
+        <w:pStyle w:val="ListParagraph"/>
+        <w:numPr>
+          <w:ilvl w:val="0"/>
+          <w:numId w:val="15"/>
+        </w:numPr>
+      </w:pPr>
+      <w:r>
+        <w:t>Changed magnitude validation from `</w:t>
+      </w:r>
+      <w:r>
+        <w:t xml:space="preserve"> (magnitude &lt; -5.0 || magnitude &gt; 10.0) </w:t>
+      </w:r>
+      <w:r>
+        <w:t>` to `</w:t>
+      </w:r>
+      <w:r>
+        <w:t xml:space="preserve"> (magnitude </w:t>
+      </w:r>
+      <w:r>
+        <w:t>&gt;</w:t>
+      </w:r>
+      <w:r>
+        <w:t xml:space="preserve"> -5.0 </w:t>
+      </w:r>
+      <w:r>
+        <w:t>&amp;&amp;</w:t>
+      </w:r>
+      <w:r>
+        <w:t xml:space="preserve"> magnitude </w:t>
+      </w:r>
+      <w:r>
+        <w:t>&lt;</w:t>
+      </w:r>
+      <w:r>
+        <w:t xml:space="preserve"> 10.0) </w:t>
+      </w:r>
+      <w:r>
+        <w:t>, also double checked the other mathematical validation statements.</w:t>
+      </w:r>
+    </w:p>
+    <w:p>
+      <w:pPr>
+        <w:pStyle w:val="ListParagraph"/>
+        <w:numPr>
+          <w:ilvl w:val="0"/>
+          <w:numId w:val="15"/>
+        </w:numPr>
+      </w:pPr>
+      <w:r>
+        <w:t>HTTP connection gets code 400. Investigated example generated URL:</w:t>
+      </w:r>
+    </w:p>
+    <w:p>
+      <w:pPr>
+        <w:pStyle w:val="ListParagraph"/>
+      </w:pPr>
+      <w:r>
+        <w:t xml:space="preserve">“ </w:t>
+      </w:r>
+      <w:hyperlink r:id="rId27" w:history="1">
+        <w:r>
+          <w:rPr>
+            <w:rStyle w:val="Hyperlink"/>
+          </w:rPr>
+          <w:t>https://earthquake.usgs.gov/fdsnws/event/1/query?format=geojson&amp;jsonerror&amp;limit=1&amp;latitude=2.0&amp;longitude=3.0&amp;maxradiuskm=4&amp;starttime2000-01-01T01:00:00Z&amp;endtime=2010-01-01T01:00:00Z&amp;minmagnitude=7.0&amp;maxmagnitude=8.0&amp;minDepth=9.0&amp;maxDepth=10.0</w:t>
+        </w:r>
+      </w:hyperlink>
+      <w:r>
+        <w:t xml:space="preserve"> ”</w:t>
+      </w:r>
+    </w:p>
+    <w:p>
+      <w:pPr>
+        <w:pStyle w:val="ListParagraph"/>
+      </w:pPr>
+      <w:r>
+        <w:t>Seems the error JSON actually shows the reason for the rejection.</w:t>
+      </w:r>
+    </w:p>
+    <w:p>
+      <w:pPr>
+        <w:pStyle w:val="ListParagraph"/>
+      </w:pPr>
+      <w:r>
+        <w:rPr>
+          <w:noProof/>
+        </w:rPr>
+        <w:drawing>
+          <wp:inline distT="0" distB="0" distL="0" distR="0" wp14:anchorId="23A05240" wp14:editId="460F4514">
+            <wp:extent cx="5249008" cy="2172003"/>
+            <wp:effectExtent l="0" t="0" r="8890" b="0"/>
+            <wp:docPr id="1032265791" name="Picture 1" descr="A computer screen shot of a program&#10;&#10;AI-generated content may be incorrect."/>
+            <wp:cNvGraphicFramePr>
+              <a:graphicFrameLocks xmlns:a="http://schemas.openxmlformats.org/drawingml/2006/main" noChangeAspect="1"/>
+            </wp:cNvGraphicFramePr>
+            <a:graphic xmlns:a="http://schemas.openxmlformats.org/drawingml/2006/main">
+              <a:graphicData uri="http://schemas.openxmlformats.org/drawingml/2006/picture">
+                <pic:pic xmlns:pic="http://schemas.openxmlformats.org/drawingml/2006/picture">
+                  <pic:nvPicPr>
+                    <pic:cNvPr id="1032265791" name="Picture 1" descr="A computer screen shot of a program&#10;&#10;AI-generated content may be incorrect."/>
+                    <pic:cNvPicPr/>
+                  </pic:nvPicPr>
+                  <pic:blipFill>
+                    <a:blip r:embed="rId28"/>
+                    <a:stretch>
+                      <a:fillRect/>
+                    </a:stretch>
+                  </pic:blipFill>
+                  <pic:spPr>
+                    <a:xfrm>
+                      <a:off x="0" y="0"/>
+                      <a:ext cx="5249008" cy="2172003"/>
+                    </a:xfrm>
+                    <a:prstGeom prst="rect">
+                      <a:avLst/>
+                    </a:prstGeom>
+                  </pic:spPr>
+                </pic:pic>
+              </a:graphicData>
+            </a:graphic>
+          </wp:inline>
+        </w:drawing>
+      </w:r>
+    </w:p>
+    <w:p>
+      <w:pPr>
+        <w:pStyle w:val="ListParagraph"/>
+      </w:pPr>
+      <w:r>
+        <w:t>Forgot to add “=” to `</w:t>
+      </w:r>
+      <w:r>
+        <w:t>START_TIME("starttime"),</w:t>
+      </w:r>
+      <w:r>
+        <w:t>` and needed to get rid of some capitalisation.</w:t>
+      </w:r>
+    </w:p>
+    <w:p>
+      <w:pPr>
+        <w:pStyle w:val="ListParagraph"/>
+        <w:numPr>
+          <w:ilvl w:val="0"/>
+          <w:numId w:val="15"/>
+        </w:numPr>
+      </w:pPr>
+      <w:r>
+        <w:t>Some accidently inverted if-statements</w:t>
+      </w:r>
+      <w:r>
         <w:t>.</w:t>
       </w:r>
     </w:p>
     <w:p>
+      <w:pPr>
+        <w:pStyle w:val="ListParagraph"/>
+        <w:numPr>
+          <w:ilvl w:val="0"/>
+          <w:numId w:val="15"/>
+        </w:numPr>
+      </w:pPr>
+      <w:r>
+        <w:t>Forgot that ‘api’ field is actually sub-field.</w:t>
+      </w:r>
+    </w:p>
+    <w:p>
+      <w:pPr>
+        <w:pStyle w:val="ListParagraph"/>
+        <w:numPr>
+          <w:ilvl w:val="0"/>
+          <w:numId w:val="15"/>
+        </w:numPr>
+      </w:pPr>
       <w:r>
         <w:lastRenderedPageBreak/>
-        <w:t xml:space="preserve">Will need dedicated method </w:t>
-      </w:r>
-      <w:r>
-        <w:t>(</w:t>
-      </w:r>
-      <w:proofErr w:type="spellStart"/>
-      <w:r>
-        <w:t>JSONToRecord</w:t>
-      </w:r>
-      <w:proofErr w:type="spellEnd"/>
-      <w:r>
-        <w:t>.‘</w:t>
-      </w:r>
-      <w:proofErr w:type="spellStart"/>
-      <w:r>
-        <w:t>unixToDateTime</w:t>
-      </w:r>
-      <w:proofErr w:type="spellEnd"/>
-      <w:r>
-        <w:t xml:space="preserve">’) </w:t>
-      </w:r>
-      <w:r>
-        <w:t xml:space="preserve">to convert </w:t>
-      </w:r>
-      <w:proofErr w:type="spellStart"/>
-      <w:r>
-        <w:t>unix</w:t>
-      </w:r>
-      <w:proofErr w:type="spellEnd"/>
-      <w:r>
-        <w:t xml:space="preserve"> epoch time to ‘</w:t>
-      </w:r>
-      <w:proofErr w:type="spellStart"/>
-      <w:r>
-        <w:t>ZonedDateTime</w:t>
-      </w:r>
-      <w:proofErr w:type="spellEnd"/>
-      <w:r>
-        <w:t>’ as time is the only earthquake data needing conversion.</w:t>
-      </w:r>
-    </w:p>
-    <w:p>
-      <w:r>
-        <w:t>Surely ‘</w:t>
-      </w:r>
-      <w:r>
-        <w:t>.</w:t>
-      </w:r>
-      <w:proofErr w:type="spellStart"/>
-      <w:r>
-        <w:t>getAsJsonPrimitive</w:t>
-      </w:r>
-      <w:proofErr w:type="spellEnd"/>
-      <w:r>
-        <w:t>(</w:t>
-      </w:r>
-      <w:r>
-        <w:t>’ includes Long, right?</w:t>
-      </w:r>
-      <w:r>
-        <w:t xml:space="preserve"> … never mind, I found ‘</w:t>
-      </w:r>
-      <w:r>
-        <w:t>.</w:t>
-      </w:r>
-      <w:proofErr w:type="spellStart"/>
-      <w:r>
-        <w:t>getAsLong</w:t>
-      </w:r>
-      <w:proofErr w:type="spellEnd"/>
-      <w:r>
-        <w:t>(’</w:t>
-      </w:r>
-    </w:p>
-    <w:p/>
+        <w:t>Gson library treats Strings, in JSON, as primitives instead of objects</w:t>
+      </w:r>
+      <w:r>
+        <w:t xml:space="preserve"> – changed `</w:t>
+      </w:r>
+      <w:r>
+        <w:t>.getAsJson</w:t>
+      </w:r>
+      <w:r>
+        <w:t>Object</w:t>
+      </w:r>
+      <w:r>
+        <w:t>("place")</w:t>
+      </w:r>
+      <w:r>
+        <w:t>` to `</w:t>
+      </w:r>
+      <w:r>
+        <w:t>.getAsJsonPrimitive("place")</w:t>
+      </w:r>
+      <w:r>
+        <w:t>`.</w:t>
+      </w:r>
+    </w:p>
+    <w:p>
+      <w:pPr>
+        <w:pStyle w:val="ListParagraph"/>
+        <w:numPr>
+          <w:ilvl w:val="0"/>
+          <w:numId w:val="15"/>
+        </w:numPr>
+      </w:pPr>
+      <w:r>
+        <w:t xml:space="preserve">ZonedTimeDate cannot be stored in JSON which means I cannot have </w:t>
+      </w:r>
+      <w:r>
+        <w:t>ZonedTimeDate</w:t>
+      </w:r>
+      <w:r>
+        <w:t xml:space="preserve"> in the earthquake entry as otherwise ` </w:t>
+      </w:r>
+      <w:r>
+        <w:t>gson.fromJson(formattedInstanceObj, EarthquakeEntry.class);</w:t>
+      </w:r>
+      <w:r>
+        <w:t xml:space="preserve"> ` will not work.</w:t>
+      </w:r>
+    </w:p>
+    <w:p>
+      <w:r>
+        <w:rPr>
+          <w:noProof/>
+        </w:rPr>
+        <w:drawing>
+          <wp:inline distT="0" distB="0" distL="0" distR="0" wp14:anchorId="01C3C3E9" wp14:editId="41F2622B">
+            <wp:extent cx="4029637" cy="1667108"/>
+            <wp:effectExtent l="0" t="0" r="0" b="9525"/>
+            <wp:docPr id="1030734166" name="Picture 1" descr="A screen shot of a computer&#10;&#10;AI-generated content may be incorrect."/>
+            <wp:cNvGraphicFramePr>
+              <a:graphicFrameLocks xmlns:a="http://schemas.openxmlformats.org/drawingml/2006/main" noChangeAspect="1"/>
+            </wp:cNvGraphicFramePr>
+            <a:graphic xmlns:a="http://schemas.openxmlformats.org/drawingml/2006/main">
+              <a:graphicData uri="http://schemas.openxmlformats.org/drawingml/2006/picture">
+                <pic:pic xmlns:pic="http://schemas.openxmlformats.org/drawingml/2006/picture">
+                  <pic:nvPicPr>
+                    <pic:cNvPr id="1030734166" name="Picture 1" descr="A screen shot of a computer&#10;&#10;AI-generated content may be incorrect."/>
+                    <pic:cNvPicPr/>
+                  </pic:nvPicPr>
+                  <pic:blipFill>
+                    <a:blip r:embed="rId29"/>
+                    <a:stretch>
+                      <a:fillRect/>
+                    </a:stretch>
+                  </pic:blipFill>
+                  <pic:spPr>
+                    <a:xfrm>
+                      <a:off x="0" y="0"/>
+                      <a:ext cx="4029637" cy="1667108"/>
+                    </a:xfrm>
+                    <a:prstGeom prst="rect">
+                      <a:avLst/>
+                    </a:prstGeom>
+                  </pic:spPr>
+                </pic:pic>
+              </a:graphicData>
+            </a:graphic>
+          </wp:inline>
+        </w:drawing>
+      </w:r>
+    </w:p>
+    <w:p>
+      <w:r>
+        <w:t>//^ Gson lib lacks java documentation – very inconvenient.</w:t>
+      </w:r>
+    </w:p>
+    <w:p>
+      <w:pPr>
+        <w:pStyle w:val="ListParagraph"/>
+      </w:pPr>
+    </w:p>
     <w:p>
       <w:pPr>
         <w:pStyle w:val="Heading2"/>
@@ -3637,39 +3515,7 @@
                 <w:i/>
                 <w:iCs/>
               </w:rPr>
-              <w:t>Fully implemented `</w:t>
-            </w:r>
-            <w:proofErr w:type="spellStart"/>
-            <w:r>
-              <w:rPr>
-                <w:i/>
-                <w:iCs/>
-              </w:rPr>
-              <w:t>EarthquakeEntry</w:t>
-            </w:r>
-            <w:proofErr w:type="spellEnd"/>
-            <w:r>
-              <w:rPr>
-                <w:i/>
-                <w:iCs/>
-              </w:rPr>
-              <w:t>` record and implemented the essential parts of the `</w:t>
-            </w:r>
-            <w:proofErr w:type="spellStart"/>
-            <w:r>
-              <w:rPr>
-                <w:i/>
-                <w:iCs/>
-              </w:rPr>
-              <w:t>EarthquakeReport</w:t>
-            </w:r>
-            <w:proofErr w:type="spellEnd"/>
-            <w:r>
-              <w:rPr>
-                <w:i/>
-                <w:iCs/>
-              </w:rPr>
-              <w:t>` record.</w:t>
+              <w:t>Fully implemented `EarthquakeEntry` record and implemented the essential parts of the `EarthquakeReport` record.</w:t>
             </w:r>
             <w:r>
               <w:rPr>
@@ -3692,71 +3538,7 @@
                 <w:iCs/>
               </w:rPr>
               <w:br/>
-              <w:t>* Declared `</w:t>
-            </w:r>
-            <w:proofErr w:type="spellStart"/>
-            <w:r>
-              <w:rPr>
-                <w:i/>
-                <w:iCs/>
-              </w:rPr>
-              <w:t>viewRawDataSet</w:t>
-            </w:r>
-            <w:proofErr w:type="spellEnd"/>
-            <w:r>
-              <w:rPr>
-                <w:i/>
-                <w:iCs/>
-              </w:rPr>
-              <w:t>` action (in `</w:t>
-            </w:r>
-            <w:proofErr w:type="spellStart"/>
-            <w:r>
-              <w:rPr>
-                <w:i/>
-                <w:iCs/>
-              </w:rPr>
-              <w:t>ClientActions</w:t>
-            </w:r>
-            <w:proofErr w:type="spellEnd"/>
-            <w:r>
-              <w:rPr>
-                <w:i/>
-                <w:iCs/>
-              </w:rPr>
-              <w:t>` interface) to prevent the earthquake report string representation from being too big for user to take in. This causes declaration of `</w:t>
-            </w:r>
-            <w:proofErr w:type="spellStart"/>
-            <w:r>
-              <w:rPr>
-                <w:i/>
-                <w:iCs/>
-              </w:rPr>
-              <w:t>EarthquakeReport.renderRawDataSet</w:t>
-            </w:r>
-            <w:proofErr w:type="spellEnd"/>
-            <w:r>
-              <w:rPr>
-                <w:i/>
-                <w:iCs/>
-              </w:rPr>
-              <w:t>()` and `</w:t>
-            </w:r>
-            <w:proofErr w:type="spellStart"/>
-            <w:r>
-              <w:rPr>
-                <w:i/>
-                <w:iCs/>
-              </w:rPr>
-              <w:t>Interpreter.viewRawDataSet</w:t>
-            </w:r>
-            <w:proofErr w:type="spellEnd"/>
-            <w:r>
-              <w:rPr>
-                <w:i/>
-                <w:iCs/>
-              </w:rPr>
-              <w:t>`.</w:t>
+              <w:t>* Declared `viewRawDataSet` action (in `ClientActions` interface) to prevent the earthquake report string representation from being too big for user to take in. This causes declaration of `EarthquakeReport.renderRawDataSet()` and `Interpreter.viewRawDataSet`.</w:t>
             </w:r>
             <w:r>
               <w:rPr>
@@ -3764,23 +3546,7 @@
                 <w:iCs/>
               </w:rPr>
               <w:br/>
-              <w:t>* Declared and implemented `</w:t>
-            </w:r>
-            <w:proofErr w:type="spellStart"/>
-            <w:r>
-              <w:rPr>
-                <w:i/>
-                <w:iCs/>
-              </w:rPr>
-              <w:t>EarthquakeReport.findMeanDepth</w:t>
-            </w:r>
-            <w:proofErr w:type="spellEnd"/>
-            <w:r>
-              <w:rPr>
-                <w:i/>
-                <w:iCs/>
-              </w:rPr>
-              <w:t>` and corresponding field.</w:t>
+              <w:t>* Declared and implemented `EarthquakeReport.findMeanDepth` and corresponding field.</w:t>
             </w:r>
             <w:r>
               <w:rPr>
@@ -3788,71 +3554,7 @@
                 <w:iCs/>
               </w:rPr>
               <w:br/>
-              <w:t>* Swapped `</w:t>
-            </w:r>
-            <w:proofErr w:type="spellStart"/>
-            <w:r>
-              <w:rPr>
-                <w:i/>
-                <w:iCs/>
-              </w:rPr>
-              <w:t>java.time.LocalDateTime</w:t>
-            </w:r>
-            <w:proofErr w:type="spellEnd"/>
-            <w:r>
-              <w:rPr>
-                <w:i/>
-                <w:iCs/>
-              </w:rPr>
-              <w:t>` with `</w:t>
-            </w:r>
-            <w:proofErr w:type="spellStart"/>
-            <w:r>
-              <w:rPr>
-                <w:i/>
-                <w:iCs/>
-              </w:rPr>
-              <w:t>java.time.ZonedDateTime</w:t>
-            </w:r>
-            <w:proofErr w:type="spellEnd"/>
-            <w:r>
-              <w:rPr>
-                <w:i/>
-                <w:iCs/>
-              </w:rPr>
-              <w:t xml:space="preserve">`, throughout entire project, to enforce the UTC </w:t>
-            </w:r>
-            <w:proofErr w:type="spellStart"/>
-            <w:r>
-              <w:rPr>
-                <w:i/>
-                <w:iCs/>
-              </w:rPr>
-              <w:t>timezone</w:t>
-            </w:r>
-            <w:proofErr w:type="spellEnd"/>
-            <w:r>
-              <w:rPr>
-                <w:i/>
-                <w:iCs/>
-              </w:rPr>
-              <w:t>. Additional imports are used in for further use of `</w:t>
-            </w:r>
-            <w:proofErr w:type="spellStart"/>
-            <w:r>
-              <w:rPr>
-                <w:i/>
-                <w:iCs/>
-              </w:rPr>
-              <w:t>ZonedDateTime</w:t>
-            </w:r>
-            <w:proofErr w:type="spellEnd"/>
-            <w:r>
-              <w:rPr>
-                <w:i/>
-                <w:iCs/>
-              </w:rPr>
-              <w:t>`.</w:t>
+              <w:t>* Swapped `java.time.LocalDateTime` with `java.time.ZonedDateTime`, throughout entire project, to enforce the UTC timezone. Additional imports are used in for further use of `ZonedDateTime`.</w:t>
             </w:r>
             <w:r>
               <w:rPr>
@@ -3867,23 +3569,7 @@
                 <w:iCs/>
               </w:rPr>
               <w:br/>
-              <w:t xml:space="preserve">Next will need to do </w:t>
-            </w:r>
-            <w:proofErr w:type="spellStart"/>
-            <w:r>
-              <w:rPr>
-                <w:i/>
-                <w:iCs/>
-              </w:rPr>
-              <w:t>javadoc</w:t>
-            </w:r>
-            <w:proofErr w:type="spellEnd"/>
-            <w:r>
-              <w:rPr>
-                <w:i/>
-                <w:iCs/>
-              </w:rPr>
-              <w:t xml:space="preserve"> comments and further addition of earthquake depth integration.</w:t>
+              <w:t>Next will need to do javadoc comments and further addition of earthquake depth integration.</w:t>
             </w:r>
           </w:p>
         </w:tc>
@@ -3916,39 +3602,7 @@
                 <w:i/>
                 <w:iCs/>
               </w:rPr>
-              <w:t xml:space="preserve">Added initial project structure of </w:t>
-            </w:r>
-            <w:proofErr w:type="gramStart"/>
-            <w:r>
-              <w:rPr>
-                <w:i/>
-                <w:iCs/>
-              </w:rPr>
-              <w:t>Earthquake</w:t>
-            </w:r>
-            <w:proofErr w:type="gramEnd"/>
-            <w:r>
-              <w:rPr>
-                <w:i/>
-                <w:iCs/>
-              </w:rPr>
-              <w:t xml:space="preserve"> data handling, API fetching, records, </w:t>
-            </w:r>
-            <w:proofErr w:type="spellStart"/>
-            <w:r>
-              <w:rPr>
-                <w:i/>
-                <w:iCs/>
-              </w:rPr>
-              <w:t>enums</w:t>
-            </w:r>
-            <w:proofErr w:type="spellEnd"/>
-            <w:r>
-              <w:rPr>
-                <w:i/>
-                <w:iCs/>
-              </w:rPr>
-              <w:t>, and validation classes. This is used to generate an initial UML.</w:t>
+              <w:t>Added initial project structure of Earthquake data handling, API fetching, records, enums, and validation classes. This is used to generate an initial UML.</w:t>
             </w:r>
           </w:p>
           <w:p>
@@ -4043,87 +3697,7 @@
                 <w:iCs/>
               </w:rPr>
               <w:br/>
-              <w:t>Written up “</w:t>
-            </w:r>
-            <w:proofErr w:type="spellStart"/>
-            <w:r>
-              <w:rPr>
-                <w:i/>
-                <w:iCs/>
-              </w:rPr>
-              <w:t>RecordRetriever</w:t>
-            </w:r>
-            <w:proofErr w:type="spellEnd"/>
-            <w:r>
-              <w:rPr>
-                <w:i/>
-                <w:iCs/>
-              </w:rPr>
-              <w:t xml:space="preserve">” which was too large so </w:t>
-            </w:r>
-            <w:proofErr w:type="spellStart"/>
-            <w:r>
-              <w:rPr>
-                <w:i/>
-                <w:iCs/>
-              </w:rPr>
-              <w:t>splitted</w:t>
-            </w:r>
-            <w:proofErr w:type="spellEnd"/>
-            <w:r>
-              <w:rPr>
-                <w:i/>
-                <w:iCs/>
-              </w:rPr>
-              <w:t xml:space="preserve"> </w:t>
-            </w:r>
-            <w:proofErr w:type="spellStart"/>
-            <w:r>
-              <w:rPr>
-                <w:i/>
-                <w:iCs/>
-              </w:rPr>
-              <w:t>init</w:t>
-            </w:r>
-            <w:proofErr w:type="spellEnd"/>
-            <w:r>
-              <w:rPr>
-                <w:i/>
-                <w:iCs/>
-              </w:rPr>
-              <w:t xml:space="preserve"> “</w:t>
-            </w:r>
-            <w:proofErr w:type="spellStart"/>
-            <w:r>
-              <w:rPr>
-                <w:i/>
-                <w:iCs/>
-              </w:rPr>
-              <w:t>HTTPRetriever</w:t>
-            </w:r>
-            <w:proofErr w:type="spellEnd"/>
-            <w:r>
-              <w:rPr>
-                <w:i/>
-                <w:iCs/>
-              </w:rPr>
-              <w:t>” and “</w:t>
-            </w:r>
-            <w:proofErr w:type="spellStart"/>
-            <w:r>
-              <w:rPr>
-                <w:i/>
-                <w:iCs/>
-              </w:rPr>
-              <w:t>JSONToRecord</w:t>
-            </w:r>
-            <w:proofErr w:type="spellEnd"/>
-            <w:r>
-              <w:rPr>
-                <w:i/>
-                <w:iCs/>
-              </w:rPr>
-              <w:t>”.</w:t>
+              <w:t>Written up “RecordRetriever” which was too large so splitted init “HTTPRetriever” and “JSONToRecord”.</w:t>
             </w:r>
             <w:r>
               <w:rPr>
@@ -4137,6 +3711,7 @@
                 <w:i/>
                 <w:iCs/>
               </w:rPr>
+              <w:lastRenderedPageBreak/>
               <w:br/>
               <w:t>Next will implement 'Interpreter'.</w:t>
             </w:r>
@@ -4215,15 +3790,7 @@
           </w:tcPr>
           <w:p>
             <w:r>
-              <w:t xml:space="preserve">what do u call it when u generate cords for a point which is the </w:t>
-            </w:r>
-            <w:proofErr w:type="spellStart"/>
-            <w:r>
-              <w:t>avg</w:t>
-            </w:r>
-            <w:proofErr w:type="spellEnd"/>
-            <w:r>
-              <w:t xml:space="preserve"> point on the graph to all other points</w:t>
+              <w:t>what do u call it when u generate cords for a point which is the avg point on the graph to all other points</w:t>
             </w:r>
             <w:r>
               <w:t>?</w:t>
@@ -4251,23 +3818,7 @@
           </w:tcPr>
           <w:p>
             <w:r>
-              <w:t xml:space="preserve">what do u call </w:t>
-            </w:r>
-            <w:proofErr w:type="spellStart"/>
-            <w:r>
-              <w:t>langtitude</w:t>
-            </w:r>
-            <w:proofErr w:type="spellEnd"/>
-            <w:r>
-              <w:t xml:space="preserve"> and </w:t>
-            </w:r>
-            <w:proofErr w:type="spellStart"/>
-            <w:r>
-              <w:t>langtitude</w:t>
-            </w:r>
-            <w:proofErr w:type="spellEnd"/>
-            <w:r>
-              <w:t xml:space="preserve"> together</w:t>
+              <w:t>what do u call langtitude and langtitude together</w:t>
             </w:r>
             <w:r>
               <w:t xml:space="preserve"> as one word?</w:t>
@@ -4327,23 +3878,13 @@
             <w:r>
               <w:t>Too many to list, chose the ‘</w:t>
             </w:r>
-            <w:proofErr w:type="spellStart"/>
-            <w:r>
-              <w:t>java.time</w:t>
-            </w:r>
-            <w:proofErr w:type="spellEnd"/>
-            <w:r>
-              <w:t>.</w:t>
+            <w:r>
+              <w:t>java.time.</w:t>
             </w:r>
           </w:p>
           <w:p>
-            <w:proofErr w:type="spellStart"/>
-            <w:r>
-              <w:t>LocalDateTime</w:t>
-            </w:r>
-            <w:proofErr w:type="spellEnd"/>
-            <w:r>
-              <w:t xml:space="preserve">’ one </w:t>
+            <w:r>
+              <w:t xml:space="preserve">LocalDateTime’ one </w:t>
             </w:r>
           </w:p>
         </w:tc>
@@ -4355,7 +3896,6 @@
           </w:tcPr>
           <w:p>
             <w:r>
-              <w:lastRenderedPageBreak/>
               <w:t>What types of magnitude scales are there?</w:t>
             </w:r>
           </w:p>
@@ -4365,7 +3905,7 @@
             <w:tcW w:w="2684" w:type="pct"/>
           </w:tcPr>
           <w:p>
-            <w:hyperlink r:id="rId26" w:history="1">
+            <w:hyperlink r:id="rId30" w:history="1">
               <w:r>
                 <w:rPr>
                   <w:rStyle w:val="Hyperlink"/>
@@ -4413,21 +3953,8 @@
             <w:r>
               <w:t>“</w:t>
             </w:r>
-            <w:proofErr w:type="gramStart"/>
-            <w:r>
-              <w:t>fatal</w:t>
-            </w:r>
-            <w:proofErr w:type="gramEnd"/>
-            <w:r>
-              <w:t xml:space="preserve">: </w:t>
-            </w:r>
-            <w:proofErr w:type="spellStart"/>
-            <w:r>
-              <w:t>mmap</w:t>
-            </w:r>
-            <w:proofErr w:type="spellEnd"/>
-            <w:r>
-              <w:t xml:space="preserve"> failed: Invalid argument</w:t>
+            <w:r>
+              <w:t>fatal: mmap failed: Invalid argument</w:t>
             </w:r>
             <w:r>
               <w:t>”</w:t>
@@ -4467,15 +3994,7 @@
           </w:tcPr>
           <w:p>
             <w:r>
-              <w:t>Is “</w:t>
-            </w:r>
-            <w:proofErr w:type="spellStart"/>
-            <w:r>
-              <w:t>EatthquakeEntry</w:t>
-            </w:r>
-            <w:proofErr w:type="spellEnd"/>
-            <w:r>
-              <w:t>::latitude” a lambda</w:t>
+              <w:t>Is “EatthquakeEntry::latitude” a lambda</w:t>
             </w:r>
           </w:p>
         </w:tc>
@@ -4502,11 +4021,9 @@
             <w:r>
               <w:t>Why are ‘</w:t>
             </w:r>
-            <w:proofErr w:type="spellStart"/>
             <w:r>
               <w:t>ZonedDateTime</w:t>
             </w:r>
-            <w:proofErr w:type="spellEnd"/>
             <w:r>
               <w:t>’ instances not comparable?</w:t>
             </w:r>
@@ -4548,7 +4065,7 @@
             <w:tcW w:w="2684" w:type="pct"/>
           </w:tcPr>
           <w:p>
-            <w:hyperlink r:id="rId27" w:history="1">
+            <w:hyperlink r:id="rId31" w:history="1">
               <w:r>
                 <w:rPr>
                   <w:rStyle w:val="Hyperlink"/>
@@ -4579,21 +4096,11 @@
           </w:tcPr>
           <w:p>
             <w:r>
-              <w:t>‘</w:t>
-            </w:r>
-            <w:proofErr w:type="spellStart"/>
-            <w:proofErr w:type="gramStart"/>
-            <w:r>
-              <w:t>java</w:t>
-            </w:r>
-            <w:proofErr w:type="gramEnd"/>
-            <w:r>
-              <w:t>.util.stream.</w:t>
+              <w:t>‘java.util.stream.</w:t>
             </w:r>
             <w:r>
               <w:t>StreamSupport</w:t>
             </w:r>
-            <w:proofErr w:type="spellEnd"/>
             <w:r>
               <w:t>’</w:t>
             </w:r>
@@ -4971,6 +4478,119 @@
     </w:lvl>
   </w:abstractNum>
   <w:abstractNum w:abstractNumId="3" w15:restartNumberingAfterBreak="0">
+    <w:nsid w:val="22E72887"/>
+    <w:multiLevelType w:val="hybridMultilevel"/>
+    <w:tmpl w:val="782838F8"/>
+    <w:lvl w:ilvl="0" w:tplc="08090001">
+      <w:start w:val="1"/>
+      <w:numFmt w:val="bullet"/>
+      <w:lvlText w:val=""/>
+      <w:lvlJc w:val="left"/>
+      <w:pPr>
+        <w:ind w:left="720" w:hanging="360"/>
+      </w:pPr>
+      <w:rPr>
+        <w:rFonts w:ascii="Symbol" w:hAnsi="Symbol" w:hint="default"/>
+      </w:rPr>
+    </w:lvl>
+    <w:lvl w:ilvl="1" w:tplc="08090003" w:tentative="1">
+      <w:start w:val="1"/>
+      <w:numFmt w:val="bullet"/>
+      <w:lvlText w:val="o"/>
+      <w:lvlJc w:val="left"/>
+      <w:pPr>
+        <w:ind w:left="1440" w:hanging="360"/>
+      </w:pPr>
+      <w:rPr>
+        <w:rFonts w:ascii="Courier New" w:hAnsi="Courier New" w:cs="Courier New" w:hint="default"/>
+      </w:rPr>
+    </w:lvl>
+    <w:lvl w:ilvl="2" w:tplc="08090005" w:tentative="1">
+      <w:start w:val="1"/>
+      <w:numFmt w:val="bullet"/>
+      <w:lvlText w:val=""/>
+      <w:lvlJc w:val="left"/>
+      <w:pPr>
+        <w:ind w:left="2160" w:hanging="360"/>
+      </w:pPr>
+      <w:rPr>
+        <w:rFonts w:ascii="Wingdings" w:hAnsi="Wingdings" w:hint="default"/>
+      </w:rPr>
+    </w:lvl>
+    <w:lvl w:ilvl="3" w:tplc="08090001" w:tentative="1">
+      <w:start w:val="1"/>
+      <w:numFmt w:val="bullet"/>
+      <w:lvlText w:val=""/>
+      <w:lvlJc w:val="left"/>
+      <w:pPr>
+        <w:ind w:left="2880" w:hanging="360"/>
+      </w:pPr>
+      <w:rPr>
+        <w:rFonts w:ascii="Symbol" w:hAnsi="Symbol" w:hint="default"/>
+      </w:rPr>
+    </w:lvl>
+    <w:lvl w:ilvl="4" w:tplc="08090003" w:tentative="1">
+      <w:start w:val="1"/>
+      <w:numFmt w:val="bullet"/>
+      <w:lvlText w:val="o"/>
+      <w:lvlJc w:val="left"/>
+      <w:pPr>
+        <w:ind w:left="3600" w:hanging="360"/>
+      </w:pPr>
+      <w:rPr>
+        <w:rFonts w:ascii="Courier New" w:hAnsi="Courier New" w:cs="Courier New" w:hint="default"/>
+      </w:rPr>
+    </w:lvl>
+    <w:lvl w:ilvl="5" w:tplc="08090005" w:tentative="1">
+      <w:start w:val="1"/>
+      <w:numFmt w:val="bullet"/>
+      <w:lvlText w:val=""/>
+      <w:lvlJc w:val="left"/>
+      <w:pPr>
+        <w:ind w:left="4320" w:hanging="360"/>
+      </w:pPr>
+      <w:rPr>
+        <w:rFonts w:ascii="Wingdings" w:hAnsi="Wingdings" w:hint="default"/>
+      </w:rPr>
+    </w:lvl>
+    <w:lvl w:ilvl="6" w:tplc="08090001" w:tentative="1">
+      <w:start w:val="1"/>
+      <w:numFmt w:val="bullet"/>
+      <w:lvlText w:val=""/>
+      <w:lvlJc w:val="left"/>
+      <w:pPr>
+        <w:ind w:left="5040" w:hanging="360"/>
+      </w:pPr>
+      <w:rPr>
+        <w:rFonts w:ascii="Symbol" w:hAnsi="Symbol" w:hint="default"/>
+      </w:rPr>
+    </w:lvl>
+    <w:lvl w:ilvl="7" w:tplc="08090003" w:tentative="1">
+      <w:start w:val="1"/>
+      <w:numFmt w:val="bullet"/>
+      <w:lvlText w:val="o"/>
+      <w:lvlJc w:val="left"/>
+      <w:pPr>
+        <w:ind w:left="5760" w:hanging="360"/>
+      </w:pPr>
+      <w:rPr>
+        <w:rFonts w:ascii="Courier New" w:hAnsi="Courier New" w:cs="Courier New" w:hint="default"/>
+      </w:rPr>
+    </w:lvl>
+    <w:lvl w:ilvl="8" w:tplc="08090005" w:tentative="1">
+      <w:start w:val="1"/>
+      <w:numFmt w:val="bullet"/>
+      <w:lvlText w:val=""/>
+      <w:lvlJc w:val="left"/>
+      <w:pPr>
+        <w:ind w:left="6480" w:hanging="360"/>
+      </w:pPr>
+      <w:rPr>
+        <w:rFonts w:ascii="Wingdings" w:hAnsi="Wingdings" w:hint="default"/>
+      </w:rPr>
+    </w:lvl>
+  </w:abstractNum>
+  <w:abstractNum w:abstractNumId="4" w15:restartNumberingAfterBreak="0">
     <w:nsid w:val="25DB0398"/>
     <w:multiLevelType w:val="hybridMultilevel"/>
     <w:tmpl w:val="2982B6C2"/>
@@ -5083,7 +4703,7 @@
       </w:rPr>
     </w:lvl>
   </w:abstractNum>
-  <w:abstractNum w:abstractNumId="4" w15:restartNumberingAfterBreak="0">
+  <w:abstractNum w:abstractNumId="5" w15:restartNumberingAfterBreak="0">
     <w:nsid w:val="2EF76903"/>
     <w:multiLevelType w:val="hybridMultilevel"/>
     <w:tmpl w:val="D8A253C0"/>
@@ -5196,7 +4816,7 @@
       </w:rPr>
     </w:lvl>
   </w:abstractNum>
-  <w:abstractNum w:abstractNumId="5" w15:restartNumberingAfterBreak="0">
+  <w:abstractNum w:abstractNumId="6" w15:restartNumberingAfterBreak="0">
     <w:nsid w:val="39E94F1C"/>
     <w:multiLevelType w:val="hybridMultilevel"/>
     <w:tmpl w:val="33ACA2F4"/>
@@ -5309,7 +4929,7 @@
       </w:rPr>
     </w:lvl>
   </w:abstractNum>
-  <w:abstractNum w:abstractNumId="6" w15:restartNumberingAfterBreak="0">
+  <w:abstractNum w:abstractNumId="7" w15:restartNumberingAfterBreak="0">
     <w:nsid w:val="62A059F2"/>
     <w:multiLevelType w:val="hybridMultilevel"/>
     <w:tmpl w:val="D12ACA3E"/>
@@ -5422,7 +5042,7 @@
       </w:rPr>
     </w:lvl>
   </w:abstractNum>
-  <w:abstractNum w:abstractNumId="7" w15:restartNumberingAfterBreak="0">
+  <w:abstractNum w:abstractNumId="8" w15:restartNumberingAfterBreak="0">
     <w:nsid w:val="64751AEE"/>
     <w:multiLevelType w:val="hybridMultilevel"/>
     <w:tmpl w:val="AAE22EA0"/>
@@ -5535,7 +5155,7 @@
       </w:rPr>
     </w:lvl>
   </w:abstractNum>
-  <w:abstractNum w:abstractNumId="8" w15:restartNumberingAfterBreak="0">
+  <w:abstractNum w:abstractNumId="9" w15:restartNumberingAfterBreak="0">
     <w:nsid w:val="69484D20"/>
     <w:multiLevelType w:val="hybridMultilevel"/>
     <w:tmpl w:val="E2E039A6"/>
@@ -5648,7 +5268,7 @@
       </w:rPr>
     </w:lvl>
   </w:abstractNum>
-  <w:abstractNum w:abstractNumId="9" w15:restartNumberingAfterBreak="0">
+  <w:abstractNum w:abstractNumId="10" w15:restartNumberingAfterBreak="0">
     <w:nsid w:val="6BB30E66"/>
     <w:multiLevelType w:val="hybridMultilevel"/>
     <w:tmpl w:val="FFEA5DA6"/>
@@ -5761,7 +5381,7 @@
       </w:rPr>
     </w:lvl>
   </w:abstractNum>
-  <w:abstractNum w:abstractNumId="10" w15:restartNumberingAfterBreak="0">
+  <w:abstractNum w:abstractNumId="11" w15:restartNumberingAfterBreak="0">
     <w:nsid w:val="70F7070B"/>
     <w:multiLevelType w:val="hybridMultilevel"/>
     <w:tmpl w:val="A9103836"/>
@@ -5874,7 +5494,7 @@
       </w:rPr>
     </w:lvl>
   </w:abstractNum>
-  <w:abstractNum w:abstractNumId="11" w15:restartNumberingAfterBreak="0">
+  <w:abstractNum w:abstractNumId="12" w15:restartNumberingAfterBreak="0">
     <w:nsid w:val="71180362"/>
     <w:multiLevelType w:val="hybridMultilevel"/>
     <w:tmpl w:val="64D6BCD6"/>
@@ -5986,7 +5606,7 @@
       </w:rPr>
     </w:lvl>
   </w:abstractNum>
-  <w:abstractNum w:abstractNumId="12" w15:restartNumberingAfterBreak="0">
+  <w:abstractNum w:abstractNumId="13" w15:restartNumberingAfterBreak="0">
     <w:nsid w:val="71761A4B"/>
     <w:multiLevelType w:val="hybridMultilevel"/>
     <w:tmpl w:val="A7B8AAD8"/>
@@ -6099,7 +5719,7 @@
       </w:rPr>
     </w:lvl>
   </w:abstractNum>
-  <w:abstractNum w:abstractNumId="13" w15:restartNumberingAfterBreak="0">
+  <w:abstractNum w:abstractNumId="14" w15:restartNumberingAfterBreak="0">
     <w:nsid w:val="7A4B6344"/>
     <w:multiLevelType w:val="hybridMultilevel"/>
     <w:tmpl w:val="ECBC9B14"/>
@@ -6216,43 +5836,46 @@
     <w:abstractNumId w:val="1"/>
   </w:num>
   <w:num w:numId="2" w16cid:durableId="2043438764">
-    <w:abstractNumId w:val="4"/>
+    <w:abstractNumId w:val="5"/>
   </w:num>
   <w:num w:numId="3" w16cid:durableId="1503885439">
-    <w:abstractNumId w:val="13"/>
+    <w:abstractNumId w:val="14"/>
   </w:num>
   <w:num w:numId="4" w16cid:durableId="9990245">
     <w:abstractNumId w:val="2"/>
   </w:num>
   <w:num w:numId="5" w16cid:durableId="739793975">
+    <w:abstractNumId w:val="12"/>
+  </w:num>
+  <w:num w:numId="6" w16cid:durableId="1160583301">
+    <w:abstractNumId w:val="8"/>
+  </w:num>
+  <w:num w:numId="7" w16cid:durableId="2082019269">
+    <w:abstractNumId w:val="4"/>
+  </w:num>
+  <w:num w:numId="8" w16cid:durableId="684400757">
+    <w:abstractNumId w:val="7"/>
+  </w:num>
+  <w:num w:numId="9" w16cid:durableId="523598275">
     <w:abstractNumId w:val="11"/>
   </w:num>
-  <w:num w:numId="6" w16cid:durableId="1160583301">
-    <w:abstractNumId w:val="7"/>
-  </w:num>
-  <w:num w:numId="7" w16cid:durableId="2082019269">
-    <w:abstractNumId w:val="3"/>
-  </w:num>
-  <w:num w:numId="8" w16cid:durableId="684400757">
-    <w:abstractNumId w:val="6"/>
-  </w:num>
-  <w:num w:numId="9" w16cid:durableId="523598275">
+  <w:num w:numId="10" w16cid:durableId="804008735">
     <w:abstractNumId w:val="10"/>
   </w:num>
-  <w:num w:numId="10" w16cid:durableId="804008735">
+  <w:num w:numId="11" w16cid:durableId="1663314358">
     <w:abstractNumId w:val="9"/>
   </w:num>
-  <w:num w:numId="11" w16cid:durableId="1663314358">
-    <w:abstractNumId w:val="8"/>
-  </w:num>
   <w:num w:numId="12" w16cid:durableId="1646279931">
-    <w:abstractNumId w:val="5"/>
+    <w:abstractNumId w:val="6"/>
   </w:num>
   <w:num w:numId="13" w16cid:durableId="200556868">
     <w:abstractNumId w:val="0"/>
   </w:num>
   <w:num w:numId="14" w16cid:durableId="349798261">
-    <w:abstractNumId w:val="12"/>
+    <w:abstractNumId w:val="13"/>
+  </w:num>
+  <w:num w:numId="15" w16cid:durableId="942420538">
+    <w:abstractNumId w:val="3"/>
   </w:num>
 </w:numbering>
 </file>
@@ -6858,6 +6481,7 @@
   <w:style w:type="character" w:default="1" w:styleId="DefaultParagraphFont">
     <w:name w:val="Default Paragraph Font"/>
     <w:uiPriority w:val="1"/>
+    <w:semiHidden/>
     <w:unhideWhenUsed/>
   </w:style>
   <w:style w:type="table" w:default="1" w:styleId="TableNormal">

</xml_diff>

<commit_message>
See notes, in `Development log.docx`, after mention of 4th commit.
Basic overview - implementation of program's necessaries, done Javadoc commenting on majority of the classes and their methods (including enums and records), and halfway through testing automation.
</commit_message>
<xml_diff>
--- a/Development log.docx
+++ b/Development log.docx
@@ -156,7 +156,15 @@
     </w:p>
     <w:p>
       <w:r>
-        <w:t>Was a bit confused when mark scheme said 10% was for this log doc; I thought David said it didn’t count towards marks. Should prob ask him abt that at some point.</w:t>
+        <w:t xml:space="preserve">Was a bit confused when mark scheme said 10% was for this log doc; I thought David said it didn’t count towards marks. Should prob ask him </w:t>
+      </w:r>
+      <w:proofErr w:type="spellStart"/>
+      <w:r>
+        <w:t>abt</w:t>
+      </w:r>
+      <w:proofErr w:type="spellEnd"/>
+      <w:r>
+        <w:t xml:space="preserve"> that at some point.</w:t>
       </w:r>
     </w:p>
     <w:p>
@@ -174,7 +182,15 @@
     </w:p>
     <w:p>
       <w:r>
-        <w:t>Copying from my lecture notes, this assignment should be mainly abt:</w:t>
+        <w:t xml:space="preserve">Copying from my lecture notes, this assignment should be mainly </w:t>
+      </w:r>
+      <w:proofErr w:type="spellStart"/>
+      <w:r>
+        <w:t>abt</w:t>
+      </w:r>
+      <w:proofErr w:type="spellEnd"/>
+      <w:r>
+        <w:t>:</w:t>
       </w:r>
     </w:p>
     <w:p>
@@ -313,8 +329,13 @@
       <w:r>
         <w:t xml:space="preserve"> </w:t>
       </w:r>
-      <w:r>
-        <w:t>oh thank you David!</w:t>
+      <w:proofErr w:type="gramStart"/>
+      <w:r>
+        <w:t>oh</w:t>
+      </w:r>
+      <w:proofErr w:type="gramEnd"/>
+      <w:r>
+        <w:t xml:space="preserve"> thank you David!</w:t>
       </w:r>
       <w:r>
         <w:t xml:space="preserve"> :D</w:t>
@@ -324,12 +345,21 @@
       <w:r>
         <w:t>“</w:t>
       </w:r>
+      <w:proofErr w:type="gramStart"/>
       <w:r>
         <w:rPr>
           <w:i/>
           <w:iCs/>
         </w:rPr>
-        <w:t>text-based interactive</w:t>
+        <w:t>text</w:t>
+      </w:r>
+      <w:proofErr w:type="gramEnd"/>
+      <w:r>
+        <w:rPr>
+          <w:i/>
+          <w:iCs/>
+        </w:rPr>
+        <w:t>-based interactive</w:t>
       </w:r>
       <w:r>
         <w:t xml:space="preserve">” </w:t>
@@ -459,7 +489,15 @@
         </w:numPr>
       </w:pPr>
       <w:r>
-        <w:t>To demonstrate use of Records, format the wanted JSON data into a Record. Use nested records if data structure is a bit too complex… actually doing nested records will show a greater understanding of Records.</w:t>
+        <w:t xml:space="preserve">To demonstrate use of Records, format the wanted JSON data into a Record. Use nested records if data structure is a bit too complex… </w:t>
+      </w:r>
+      <w:proofErr w:type="gramStart"/>
+      <w:r>
+        <w:t>actually doing</w:t>
+      </w:r>
+      <w:proofErr w:type="gramEnd"/>
+      <w:r>
+        <w:t xml:space="preserve"> nested records will show a greater understanding of Records.</w:t>
       </w:r>
     </w:p>
     <w:p>
@@ -686,7 +724,21 @@
         <w:rPr>
           <w:lang w:val="en-US"/>
         </w:rPr>
-        <w:t>In respect to the plan I think the classes should be named (respectively):</w:t>
+        <w:t xml:space="preserve">In respect to the </w:t>
+      </w:r>
+      <w:proofErr w:type="gramStart"/>
+      <w:r>
+        <w:rPr>
+          <w:lang w:val="en-US"/>
+        </w:rPr>
+        <w:t>plan</w:t>
+      </w:r>
+      <w:proofErr w:type="gramEnd"/>
+      <w:r>
+        <w:rPr>
+          <w:lang w:val="en-US"/>
+        </w:rPr>
+        <w:t xml:space="preserve"> I think the classes should be named (respectively):</w:t>
       </w:r>
     </w:p>
     <w:p>
@@ -700,12 +752,14 @@
           <w:lang w:val="en-US"/>
         </w:rPr>
       </w:pPr>
+      <w:proofErr w:type="spellStart"/>
       <w:r>
         <w:rPr>
           <w:lang w:val="en-US"/>
         </w:rPr>
         <w:t>RecordFetcher</w:t>
       </w:r>
+      <w:proofErr w:type="spellEnd"/>
     </w:p>
     <w:p>
       <w:pPr>
@@ -718,12 +772,14 @@
           <w:lang w:val="en-US"/>
         </w:rPr>
       </w:pPr>
+      <w:proofErr w:type="spellStart"/>
       <w:r>
         <w:rPr>
           <w:lang w:val="en-US"/>
         </w:rPr>
         <w:t>RecordProcessor</w:t>
       </w:r>
+      <w:proofErr w:type="spellEnd"/>
     </w:p>
     <w:p>
       <w:pPr>
@@ -736,12 +792,14 @@
           <w:lang w:val="en-US"/>
         </w:rPr>
       </w:pPr>
+      <w:proofErr w:type="spellStart"/>
       <w:r>
         <w:rPr>
           <w:lang w:val="en-US"/>
         </w:rPr>
         <w:t>TestingRecordFetcher</w:t>
       </w:r>
+      <w:proofErr w:type="spellEnd"/>
     </w:p>
     <w:p>
       <w:pPr>
@@ -754,12 +812,14 @@
           <w:lang w:val="en-US"/>
         </w:rPr>
       </w:pPr>
+      <w:proofErr w:type="spellStart"/>
       <w:r>
         <w:rPr>
           <w:lang w:val="en-US"/>
         </w:rPr>
         <w:t>EarthquakeInterpreter</w:t>
       </w:r>
+      <w:proofErr w:type="spellEnd"/>
     </w:p>
     <w:p>
       <w:pPr>
@@ -961,7 +1021,15 @@
         </w:numPr>
       </w:pPr>
       <w:r>
-        <w:t>‘ClientActions’ interface to simplify dictation of what user can and cannot do – easily keep track of.</w:t>
+        <w:t>‘</w:t>
+      </w:r>
+      <w:proofErr w:type="spellStart"/>
+      <w:r>
+        <w:t>ClientActions</w:t>
+      </w:r>
+      <w:proofErr w:type="spellEnd"/>
+      <w:r>
+        <w:t>’ interface to simplify dictation of what user can and cannot do – easily keep track of.</w:t>
       </w:r>
     </w:p>
     <w:p>
@@ -997,14 +1065,24 @@
         </w:numPr>
       </w:pPr>
       <w:r>
-        <w:t xml:space="preserve">Query args validation will be delegated to a leaf class – </w:t>
+        <w:t xml:space="preserve">Query </w:t>
+      </w:r>
+      <w:proofErr w:type="spellStart"/>
+      <w:r>
+        <w:t>args</w:t>
+      </w:r>
+      <w:proofErr w:type="spellEnd"/>
+      <w:r>
+        <w:t xml:space="preserve"> validation will be delegated to a leaf class – </w:t>
       </w:r>
       <w:r>
         <w:t>to prevent ‘</w:t>
       </w:r>
+      <w:proofErr w:type="spellStart"/>
       <w:r>
         <w:t>RecordRetriever</w:t>
       </w:r>
+      <w:proofErr w:type="spellEnd"/>
       <w:r>
         <w:t>’ class with so many methods that it looks like a “god class”.</w:t>
       </w:r>
@@ -1018,11 +1096,21 @@
         </w:numPr>
       </w:pPr>
       <w:r>
-        <w:t xml:space="preserve">The sheer amount of query args makes it more suitable to pass them as a </w:t>
-      </w:r>
+        <w:t xml:space="preserve">The sheer amount of query </w:t>
+      </w:r>
+      <w:proofErr w:type="spellStart"/>
+      <w:r>
+        <w:t>args</w:t>
+      </w:r>
+      <w:proofErr w:type="spellEnd"/>
+      <w:r>
+        <w:t xml:space="preserve"> makes it more suitable to pass them as a </w:t>
+      </w:r>
+      <w:proofErr w:type="spellStart"/>
       <w:r>
         <w:t>EnumMap</w:t>
       </w:r>
+      <w:proofErr w:type="spellEnd"/>
       <w:r>
         <w:t xml:space="preserve"> than individually.</w:t>
       </w:r>
@@ -1055,7 +1143,15 @@
         </w:r>
       </w:hyperlink>
       <w:r>
-        <w:t xml:space="preserve"> ” to see json structure. </w:t>
+        <w:t xml:space="preserve"> ” to see </w:t>
+      </w:r>
+      <w:proofErr w:type="spellStart"/>
+      <w:r>
+        <w:t>json</w:t>
+      </w:r>
+      <w:proofErr w:type="spellEnd"/>
+      <w:r>
+        <w:t xml:space="preserve"> structure. </w:t>
       </w:r>
     </w:p>
     <w:p>
@@ -1205,7 +1301,15 @@
     </w:p>
     <w:p>
       <w:r>
-        <w:t>Properties on the other hand consists on more content and having confusion abbreviations:</w:t>
+        <w:t xml:space="preserve">Properties on the other hand consists </w:t>
+      </w:r>
+      <w:proofErr w:type="gramStart"/>
+      <w:r>
+        <w:t>on</w:t>
+      </w:r>
+      <w:proofErr w:type="gramEnd"/>
+      <w:r>
+        <w:t xml:space="preserve"> more content and having confusion abbreviations:</w:t>
       </w:r>
     </w:p>
     <w:p>
@@ -1253,7 +1357,23 @@
     </w:p>
     <w:p>
       <w:r>
-        <w:t>Going to put URL of what the program would send (based on what I put in ‘QueryParam’ enum and example values)</w:t>
+        <w:t>Going to put URL of what the program would send (based on what I put in ‘</w:t>
+      </w:r>
+      <w:proofErr w:type="spellStart"/>
+      <w:r>
+        <w:t>QueryParam</w:t>
+      </w:r>
+      <w:proofErr w:type="spellEnd"/>
+      <w:r>
+        <w:t xml:space="preserve">’ </w:t>
+      </w:r>
+      <w:proofErr w:type="spellStart"/>
+      <w:r>
+        <w:t>enum</w:t>
+      </w:r>
+      <w:proofErr w:type="spellEnd"/>
+      <w:r>
+        <w:t xml:space="preserve"> and example values)</w:t>
       </w:r>
       <w:r>
         <w:t>:</w:t>
@@ -1322,7 +1442,15 @@
     </w:p>
     <w:p>
       <w:r>
-        <w:t>Features has numbers 0-4 so they are indeed indexes.</w:t>
+        <w:t xml:space="preserve">Features </w:t>
+      </w:r>
+      <w:proofErr w:type="gramStart"/>
+      <w:r>
+        <w:t>has</w:t>
+      </w:r>
+      <w:proofErr w:type="gramEnd"/>
+      <w:r>
+        <w:t xml:space="preserve"> numbers 0-4 so they are indeed indexes.</w:t>
       </w:r>
     </w:p>
     <w:p>
@@ -1341,7 +1469,15 @@
     </w:p>
     <w:p>
       <w:r>
-        <w:t>Here is a list of what we want in every “features” entries:</w:t>
+        <w:t>Here is a list of what we want in every “</w:t>
+      </w:r>
+      <w:proofErr w:type="gramStart"/>
+      <w:r>
+        <w:t>features</w:t>
+      </w:r>
+      <w:proofErr w:type="gramEnd"/>
+      <w:r>
+        <w:t>” entries:</w:t>
       </w:r>
     </w:p>
     <w:p>
@@ -1365,7 +1501,15 @@
         </w:numPr>
       </w:pPr>
       <w:r>
-        <w:t>“magType” – scale of magnitude used. In the JSON, seems different scales are used for different entries for some reason.</w:t>
+        <w:t>“</w:t>
+      </w:r>
+      <w:proofErr w:type="spellStart"/>
+      <w:r>
+        <w:t>magType</w:t>
+      </w:r>
+      <w:proofErr w:type="spellEnd"/>
+      <w:r>
+        <w:t>” – scale of magnitude used. In the JSON, seems different scales are used for different entries for some reason.</w:t>
       </w:r>
     </w:p>
     <w:p>
@@ -1427,7 +1571,15 @@
         </w:numPr>
       </w:pPr>
       <w:r>
-        <w:t>“api” – check version to warn user of any unexpected behaviour if API underwent a major update recently.</w:t>
+        <w:t>“</w:t>
+      </w:r>
+      <w:proofErr w:type="spellStart"/>
+      <w:r>
+        <w:t>api</w:t>
+      </w:r>
+      <w:proofErr w:type="spellEnd"/>
+      <w:r>
+        <w:t>” – check version to warn user of any unexpected behaviour if API underwent a major update recently.</w:t>
       </w:r>
     </w:p>
     <w:p>
@@ -1444,7 +1596,15 @@
     </w:p>
     <w:p>
       <w:r>
-        <w:t>From this more additions was made to the skeleton classes project:</w:t>
+        <w:t xml:space="preserve">From this more additions </w:t>
+      </w:r>
+      <w:proofErr w:type="gramStart"/>
+      <w:r>
+        <w:t>was</w:t>
+      </w:r>
+      <w:proofErr w:type="gramEnd"/>
+      <w:r>
+        <w:t xml:space="preserve"> made to the skeleton classes project:</w:t>
       </w:r>
     </w:p>
     <w:p>
@@ -1523,12 +1683,33 @@
         </w:numPr>
       </w:pPr>
       <w:r>
-        <w:t>Earthquake type should also be its own enums… so many enums</w:t>
-      </w:r>
-    </w:p>
-    <w:p>
-      <w:r>
-        <w:t>To simplify the Earthquake status enum record I will:</w:t>
+        <w:t xml:space="preserve">Earthquake type should also be its own </w:t>
+      </w:r>
+      <w:proofErr w:type="spellStart"/>
+      <w:r>
+        <w:t>enums</w:t>
+      </w:r>
+      <w:proofErr w:type="spellEnd"/>
+      <w:r>
+        <w:t xml:space="preserve">… so many </w:t>
+      </w:r>
+      <w:proofErr w:type="spellStart"/>
+      <w:r>
+        <w:t>enums</w:t>
+      </w:r>
+      <w:proofErr w:type="spellEnd"/>
+    </w:p>
+    <w:p>
+      <w:r>
+        <w:t xml:space="preserve">To simplify the Earthquake status </w:t>
+      </w:r>
+      <w:proofErr w:type="spellStart"/>
+      <w:r>
+        <w:t>enum</w:t>
+      </w:r>
+      <w:proofErr w:type="spellEnd"/>
+      <w:r>
+        <w:t xml:space="preserve"> record I will:</w:t>
       </w:r>
     </w:p>
     <w:p>
@@ -1552,8 +1733,21 @@
         <w:t>longitude, latitude, and depth</w:t>
       </w:r>
       <w:r>
-        <w:t xml:space="preserve"> so I use 3 doubles instead of another enum dict</w:t>
-      </w:r>
+        <w:t xml:space="preserve"> so I use 3 doubles instead of another </w:t>
+      </w:r>
+      <w:proofErr w:type="spellStart"/>
+      <w:r>
+        <w:t>enum</w:t>
+      </w:r>
+      <w:proofErr w:type="spellEnd"/>
+      <w:r>
+        <w:t xml:space="preserve"> </w:t>
+      </w:r>
+      <w:proofErr w:type="spellStart"/>
+      <w:r>
+        <w:t>dict</w:t>
+      </w:r>
+      <w:proofErr w:type="spellEnd"/>
     </w:p>
     <w:p>
       <w:pPr>
@@ -1569,10 +1763,42 @@
     </w:p>
     <w:p>
       <w:r>
-        <w:t xml:space="preserve">Now I don’t think a enum for magnitude types is needed as I only find enums worthwhile if </w:t>
-      </w:r>
-      <w:r>
-        <w:t>both the enum constant names and their string representations are exclusively used.</w:t>
+        <w:t xml:space="preserve">Now I don’t think </w:t>
+      </w:r>
+      <w:proofErr w:type="gramStart"/>
+      <w:r>
+        <w:t>a</w:t>
+      </w:r>
+      <w:proofErr w:type="gramEnd"/>
+      <w:r>
+        <w:t xml:space="preserve"> </w:t>
+      </w:r>
+      <w:proofErr w:type="spellStart"/>
+      <w:r>
+        <w:t>enum</w:t>
+      </w:r>
+      <w:proofErr w:type="spellEnd"/>
+      <w:r>
+        <w:t xml:space="preserve"> for magnitude types is needed as I only find </w:t>
+      </w:r>
+      <w:proofErr w:type="spellStart"/>
+      <w:r>
+        <w:t>enums</w:t>
+      </w:r>
+      <w:proofErr w:type="spellEnd"/>
+      <w:r>
+        <w:t xml:space="preserve"> worthwhile if </w:t>
+      </w:r>
+      <w:r>
+        <w:t xml:space="preserve">both the </w:t>
+      </w:r>
+      <w:proofErr w:type="spellStart"/>
+      <w:r>
+        <w:t>enum</w:t>
+      </w:r>
+      <w:proofErr w:type="spellEnd"/>
+      <w:r>
+        <w:t xml:space="preserve"> constant names and their string representations are exclusively used.</w:t>
       </w:r>
     </w:p>
     <w:p>
@@ -1642,8 +1868,77 @@
       <w:r>
         <w:t xml:space="preserve">Seems like the scales used are: </w:t>
       </w:r>
-      <w:r>
-        <w:t>mww, mwc, mwb, mwr, ms20/ms, mb, mfa, ml, mb_lg, md, mi/mwp, me, mh, finite fault, and mint</w:t>
+      <w:proofErr w:type="spellStart"/>
+      <w:r>
+        <w:t>mww</w:t>
+      </w:r>
+      <w:proofErr w:type="spellEnd"/>
+      <w:r>
+        <w:t xml:space="preserve">, </w:t>
+      </w:r>
+      <w:proofErr w:type="spellStart"/>
+      <w:r>
+        <w:t>mwc</w:t>
+      </w:r>
+      <w:proofErr w:type="spellEnd"/>
+      <w:r>
+        <w:t xml:space="preserve">, </w:t>
+      </w:r>
+      <w:proofErr w:type="spellStart"/>
+      <w:r>
+        <w:t>mwb</w:t>
+      </w:r>
+      <w:proofErr w:type="spellEnd"/>
+      <w:r>
+        <w:t xml:space="preserve">, </w:t>
+      </w:r>
+      <w:proofErr w:type="spellStart"/>
+      <w:r>
+        <w:t>mwr</w:t>
+      </w:r>
+      <w:proofErr w:type="spellEnd"/>
+      <w:r>
+        <w:t>, ms20/</w:t>
+      </w:r>
+      <w:proofErr w:type="spellStart"/>
+      <w:r>
+        <w:t>ms</w:t>
+      </w:r>
+      <w:proofErr w:type="spellEnd"/>
+      <w:r>
+        <w:t xml:space="preserve">, mb, </w:t>
+      </w:r>
+      <w:proofErr w:type="spellStart"/>
+      <w:r>
+        <w:t>mfa</w:t>
+      </w:r>
+      <w:proofErr w:type="spellEnd"/>
+      <w:r>
+        <w:t xml:space="preserve">, ml, </w:t>
+      </w:r>
+      <w:proofErr w:type="spellStart"/>
+      <w:r>
+        <w:t>mb_lg</w:t>
+      </w:r>
+      <w:proofErr w:type="spellEnd"/>
+      <w:r>
+        <w:t>, md, mi/</w:t>
+      </w:r>
+      <w:proofErr w:type="spellStart"/>
+      <w:r>
+        <w:t>mwp</w:t>
+      </w:r>
+      <w:proofErr w:type="spellEnd"/>
+      <w:r>
+        <w:t xml:space="preserve">, me, </w:t>
+      </w:r>
+      <w:proofErr w:type="spellStart"/>
+      <w:r>
+        <w:t>mh</w:t>
+      </w:r>
+      <w:proofErr w:type="spellEnd"/>
+      <w:r>
+        <w:t>, finite fault, and mint</w:t>
       </w:r>
       <w:r>
         <w:t xml:space="preserve"> (‘/’ means either name). Purposely made them all lowercase as it will be easier to match magnitude types with one of the letter cases.</w:t>
@@ -1651,7 +1946,15 @@
     </w:p>
     <w:p>
       <w:r>
-        <w:t>According to to further research:</w:t>
+        <w:t xml:space="preserve">According to </w:t>
+      </w:r>
+      <w:proofErr w:type="spellStart"/>
+      <w:r>
+        <w:t>to</w:t>
+      </w:r>
+      <w:proofErr w:type="spellEnd"/>
+      <w:r>
+        <w:t xml:space="preserve"> further research:</w:t>
       </w:r>
     </w:p>
     <w:p>
@@ -1677,15 +1980,46 @@
           <w:numId w:val="13"/>
         </w:numPr>
       </w:pPr>
-      <w:r>
-        <w:t xml:space="preserve">mww, mwc, mwb, mwr, </w:t>
+      <w:proofErr w:type="spellStart"/>
+      <w:r>
+        <w:t>mww</w:t>
+      </w:r>
+      <w:proofErr w:type="spellEnd"/>
+      <w:r>
+        <w:t xml:space="preserve">, </w:t>
+      </w:r>
+      <w:proofErr w:type="spellStart"/>
+      <w:r>
+        <w:t>mwc</w:t>
+      </w:r>
+      <w:proofErr w:type="spellEnd"/>
+      <w:r>
+        <w:t xml:space="preserve">, </w:t>
+      </w:r>
+      <w:proofErr w:type="spellStart"/>
+      <w:r>
+        <w:t>mwb</w:t>
+      </w:r>
+      <w:proofErr w:type="spellEnd"/>
+      <w:r>
+        <w:t xml:space="preserve">, </w:t>
+      </w:r>
+      <w:proofErr w:type="spellStart"/>
+      <w:r>
+        <w:t>mwr</w:t>
+      </w:r>
+      <w:proofErr w:type="spellEnd"/>
+      <w:r>
+        <w:t xml:space="preserve">, </w:t>
       </w:r>
       <w:r>
         <w:t xml:space="preserve">and </w:t>
       </w:r>
+      <w:proofErr w:type="spellStart"/>
       <w:r>
         <w:t>mwp</w:t>
       </w:r>
+      <w:proofErr w:type="spellEnd"/>
       <w:r>
         <w:t xml:space="preserve"> are all Mw, just calculated using different methods, so no need to convert them.</w:t>
       </w:r>
@@ -1718,13 +2052,39 @@
     </w:p>
     <w:p>
       <w:r>
-        <w:t>API does have a filter arg “</w:t>
-      </w:r>
-      <w:r>
-        <w:t>&amp;magtype=</w:t>
-      </w:r>
-      <w:r>
-        <w:t>” but it can only filter one per query so its better to get all and filter locally to reduce the number of API requests – minimise chances of external errors.</w:t>
+        <w:t xml:space="preserve">API does have a filter </w:t>
+      </w:r>
+      <w:proofErr w:type="spellStart"/>
+      <w:r>
+        <w:t>arg</w:t>
+      </w:r>
+      <w:proofErr w:type="spellEnd"/>
+      <w:r>
+        <w:t xml:space="preserve"> “</w:t>
+      </w:r>
+      <w:r>
+        <w:t>&amp;</w:t>
+      </w:r>
+      <w:proofErr w:type="spellStart"/>
+      <w:r>
+        <w:t>magtype</w:t>
+      </w:r>
+      <w:proofErr w:type="spellEnd"/>
+      <w:r>
+        <w:t>=</w:t>
+      </w:r>
+      <w:r>
+        <w:t xml:space="preserve">” but it can only filter one per query so </w:t>
+      </w:r>
+      <w:proofErr w:type="spellStart"/>
+      <w:proofErr w:type="gramStart"/>
+      <w:r>
+        <w:t>its</w:t>
+      </w:r>
+      <w:proofErr w:type="spellEnd"/>
+      <w:proofErr w:type="gramEnd"/>
+      <w:r>
+        <w:t xml:space="preserve"> better to get all and filter locally to reduce the number of API requests – minimise chances of external errors.</w:t>
       </w:r>
     </w:p>
     <w:p>
@@ -1743,7 +2103,23 @@
     </w:p>
     <w:p>
       <w:r>
-        <w:t>I have forgetting that the data of each entry have different data type so a record in needed over a enum map.</w:t>
+        <w:t xml:space="preserve">I have forgetting that the data of each entry have different data type so a record in needed over </w:t>
+      </w:r>
+      <w:proofErr w:type="gramStart"/>
+      <w:r>
+        <w:t>a</w:t>
+      </w:r>
+      <w:proofErr w:type="gramEnd"/>
+      <w:r>
+        <w:t xml:space="preserve"> </w:t>
+      </w:r>
+      <w:proofErr w:type="spellStart"/>
+      <w:r>
+        <w:t>enum</w:t>
+      </w:r>
+      <w:proofErr w:type="spellEnd"/>
+      <w:r>
+        <w:t xml:space="preserve"> map.</w:t>
       </w:r>
     </w:p>
     <w:p>
@@ -1753,7 +2129,15 @@
     </w:p>
     <w:p>
       <w:r>
-        <w:t>This also makes Earthquake stats useless but will be kept incase for later use.</w:t>
+        <w:t xml:space="preserve">This also makes Earthquake stats useless but will be kept </w:t>
+      </w:r>
+      <w:proofErr w:type="spellStart"/>
+      <w:r>
+        <w:t>incase</w:t>
+      </w:r>
+      <w:proofErr w:type="spellEnd"/>
+      <w:r>
+        <w:t xml:space="preserve"> for later use.</w:t>
       </w:r>
     </w:p>
     <w:p>
@@ -1836,18 +2220,36 @@
     </w:p>
     <w:p>
       <w:r>
-        <w:t>Idk why, but there is so many variations of the date/time built-in libraries. Decided to use ‘</w:t>
-      </w:r>
+        <w:t xml:space="preserve">Idk why, but there </w:t>
+      </w:r>
+      <w:proofErr w:type="gramStart"/>
+      <w:r>
+        <w:t>is</w:t>
+      </w:r>
+      <w:proofErr w:type="gramEnd"/>
+      <w:r>
+        <w:t xml:space="preserve"> so many variations of the date/time built-in libraries. Decided to use ‘</w:t>
+      </w:r>
+      <w:proofErr w:type="spellStart"/>
       <w:r>
         <w:t>java.time.LocalDateTime</w:t>
       </w:r>
+      <w:proofErr w:type="spellEnd"/>
       <w:r>
         <w:t>’ but that may change later.</w:t>
       </w:r>
     </w:p>
     <w:p>
       <w:r>
-        <w:t xml:space="preserve">David did mention to use an external library for JSONs. Asked some experienced classmates for which one is the best and they suggested “Gson” ( </w:t>
+        <w:t>David did mention to use an external library for JSONs. Asked some experienced classmates for which one is the best and they suggested “</w:t>
+      </w:r>
+      <w:proofErr w:type="spellStart"/>
+      <w:r>
+        <w:t>Gson</w:t>
+      </w:r>
+      <w:proofErr w:type="spellEnd"/>
+      <w:r>
+        <w:t xml:space="preserve">” ( </w:t>
       </w:r>
       <w:hyperlink r:id="rId18" w:history="1">
         <w:r>
@@ -1888,7 +2290,23 @@
     </w:p>
     <w:p>
       <w:r>
-        <w:t>There is no absolute limits for magnitude and depth so gotta research about that.</w:t>
+        <w:t xml:space="preserve">There </w:t>
+      </w:r>
+      <w:proofErr w:type="gramStart"/>
+      <w:r>
+        <w:t>is</w:t>
+      </w:r>
+      <w:proofErr w:type="gramEnd"/>
+      <w:r>
+        <w:t xml:space="preserve"> no absolute limits for magnitude and depth so </w:t>
+      </w:r>
+      <w:proofErr w:type="spellStart"/>
+      <w:r>
+        <w:t>gotta</w:t>
+      </w:r>
+      <w:proofErr w:type="spellEnd"/>
+      <w:r>
+        <w:t xml:space="preserve"> research about that.</w:t>
       </w:r>
     </w:p>
     <w:p>
@@ -1909,7 +2327,15 @@
     </w:p>
     <w:p>
       <w:r>
-        <w:t>To make lambda streams easier to make and recognise, as well as demonstrating advanced understanding, will make them multiline with comments (instead of single-line).</w:t>
+        <w:t xml:space="preserve">To make lambda streams easier to make and recognise, as well as demonstrating advanced understanding, will make them multiline with comments (instead of </w:t>
+      </w:r>
+      <w:proofErr w:type="gramStart"/>
+      <w:r>
+        <w:t>single-line</w:t>
+      </w:r>
+      <w:proofErr w:type="gramEnd"/>
+      <w:r>
+        <w:t>).</w:t>
       </w:r>
     </w:p>
     <w:p>
@@ -1919,7 +2345,15 @@
     </w:p>
     <w:p>
       <w:r>
-        <w:t xml:space="preserve">Compact code examples makes use of “[true or false statement] ? [code for true] : [code for false]”. </w:t>
+        <w:t xml:space="preserve">Compact code examples </w:t>
+      </w:r>
+      <w:proofErr w:type="gramStart"/>
+      <w:r>
+        <w:t>makes</w:t>
+      </w:r>
+      <w:proofErr w:type="gramEnd"/>
+      <w:r>
+        <w:t xml:space="preserve"> use of “[true or false statement] ? [code for true] : [code for false]”. </w:t>
       </w:r>
       <w:r>
         <w:rPr>
@@ -1948,19 +2382,45 @@
     </w:p>
     <w:p>
       <w:r>
-        <w:t>So apparently method references (like “EatthquakeEntry::latitude”) are not lambdas (like EatthquakeEntry</w:t>
-      </w:r>
+        <w:t>So apparently method references (like “</w:t>
+      </w:r>
+      <w:proofErr w:type="spellStart"/>
+      <w:r>
+        <w:t>EatthquakeEntry</w:t>
+      </w:r>
+      <w:proofErr w:type="spellEnd"/>
+      <w:r>
+        <w:t xml:space="preserve">::latitude”) are not lambdas (like </w:t>
+      </w:r>
+      <w:proofErr w:type="spellStart"/>
+      <w:r>
+        <w:t>EatthquakeEntry</w:t>
+      </w:r>
+      <w:proofErr w:type="spellEnd"/>
       <w:r>
         <w:t xml:space="preserve"> -&gt; </w:t>
       </w:r>
+      <w:proofErr w:type="spellStart"/>
       <w:r>
         <w:t>EatthquakeEntry</w:t>
       </w:r>
       <w:r>
-        <w:t>.latitude()</w:t>
-      </w:r>
-      <w:r>
-        <w:t xml:space="preserve">). Apparently to the internet, method references are not lambdas and the assignment brief only shows lambdas for marks not method references. </w:t>
+        <w:t>.latitude</w:t>
+      </w:r>
+      <w:proofErr w:type="spellEnd"/>
+      <w:r>
+        <w:t>()</w:t>
+      </w:r>
+      <w:r>
+        <w:t xml:space="preserve">). Apparently to the internet, method references are not </w:t>
+      </w:r>
+      <w:proofErr w:type="gramStart"/>
+      <w:r>
+        <w:t>lambdas</w:t>
+      </w:r>
+      <w:proofErr w:type="gramEnd"/>
+      <w:r>
+        <w:t xml:space="preserve"> and the assignment brief only shows lambdas for marks not method references. </w:t>
       </w:r>
       <w:r>
         <w:rPr>
@@ -1986,7 +2446,15 @@
     </w:p>
     <w:p>
       <w:r>
-        <w:t>^ That realisation causes me to decide to focus more on stream use, than lambda, until I get an answer to this paradox!</w:t>
+        <w:t xml:space="preserve">^ That realisation causes me to decide to focus more </w:t>
+      </w:r>
+      <w:proofErr w:type="gramStart"/>
+      <w:r>
+        <w:t>on stream</w:t>
+      </w:r>
+      <w:proofErr w:type="gramEnd"/>
+      <w:r>
+        <w:t xml:space="preserve"> use, than lambda, until I get an answer to this paradox!</w:t>
       </w:r>
     </w:p>
     <w:p>
@@ -1994,14 +2462,20 @@
         <w:t>Disabled</w:t>
       </w:r>
       <w:r>
-        <w:t xml:space="preserve"> “EarthquakeReport.</w:t>
+        <w:t xml:space="preserve"> “</w:t>
+      </w:r>
+      <w:proofErr w:type="spellStart"/>
+      <w:r>
+        <w:t>EarthquakeReport.</w:t>
       </w:r>
       <w:r>
         <w:t>predictNextMagnitude</w:t>
       </w:r>
+      <w:proofErr w:type="spellEnd"/>
       <w:r>
         <w:t>” and “</w:t>
       </w:r>
+      <w:proofErr w:type="spellStart"/>
       <w:r>
         <w:t>EarthquakeReport</w:t>
       </w:r>
@@ -2011,6 +2485,7 @@
       <w:r>
         <w:t>predictNextCoordinates</w:t>
       </w:r>
+      <w:proofErr w:type="spellEnd"/>
       <w:r>
         <w:t>” as their predicted values are</w:t>
       </w:r>
@@ -2031,12 +2506,15 @@
       <w:r>
         <w:t>Swapped ‘</w:t>
       </w:r>
+      <w:proofErr w:type="spellStart"/>
       <w:r>
         <w:t>java.time.LocalDateTime</w:t>
       </w:r>
+      <w:proofErr w:type="spellEnd"/>
       <w:r>
         <w:t>’ with ‘</w:t>
       </w:r>
+      <w:proofErr w:type="spellStart"/>
       <w:r>
         <w:t>java.time.</w:t>
       </w:r>
@@ -2046,12 +2524,15 @@
       <w:r>
         <w:t>DateTime</w:t>
       </w:r>
+      <w:proofErr w:type="spellEnd"/>
       <w:r>
         <w:t>’ to ensure that all date/times are in UTC time zone. Declaring the UTC time zone also makes me import ‘</w:t>
       </w:r>
+      <w:proofErr w:type="spellStart"/>
       <w:r>
         <w:t>java.time.ZoneId</w:t>
       </w:r>
+      <w:proofErr w:type="spellEnd"/>
       <w:r>
         <w:t>’.</w:t>
       </w:r>
@@ -2063,16 +2544,34 @@
     </w:p>
     <w:p>
       <w:r>
-        <w:t>Forgot to add/override toString method to the ‘</w:t>
-      </w:r>
+        <w:t xml:space="preserve">Forgot to add/override </w:t>
+      </w:r>
+      <w:proofErr w:type="spellStart"/>
+      <w:r>
+        <w:t>toString</w:t>
+      </w:r>
+      <w:proofErr w:type="spellEnd"/>
+      <w:r>
+        <w:t xml:space="preserve"> method to the ‘</w:t>
+      </w:r>
+      <w:proofErr w:type="spellStart"/>
       <w:r>
         <w:t>EarthquakeEntry</w:t>
       </w:r>
+      <w:proofErr w:type="spellEnd"/>
       <w:r>
         <w:t>’. Just implemented that</w:t>
       </w:r>
       <w:r>
-        <w:t xml:space="preserve"> using ‘String.format’ to keep scope code clean</w:t>
+        <w:t xml:space="preserve"> using ‘</w:t>
+      </w:r>
+      <w:proofErr w:type="spellStart"/>
+      <w:r>
+        <w:t>String.format</w:t>
+      </w:r>
+      <w:proofErr w:type="spellEnd"/>
+      <w:r>
+        <w:t>’ to keep scope code clean</w:t>
       </w:r>
       <w:r>
         <w:t xml:space="preserve"> (good practice)</w:t>
@@ -2252,7 +2751,15 @@
               <w:t>Hours</w:t>
             </w:r>
             <w:r>
-              <w:t xml:space="preserve"> (1 d.p.)</w:t>
+              <w:t xml:space="preserve"> (1 </w:t>
+            </w:r>
+            <w:proofErr w:type="spellStart"/>
+            <w:r>
+              <w:t>d.p.</w:t>
+            </w:r>
+            <w:proofErr w:type="spellEnd"/>
+            <w:r>
+              <w:t>)</w:t>
             </w:r>
           </w:p>
         </w:tc>
@@ -2274,7 +2781,15 @@
           </w:tcPr>
           <w:p>
             <w:r>
-              <w:t>Days (2 d.p.)</w:t>
+              <w:t xml:space="preserve">Days (2 </w:t>
+            </w:r>
+            <w:proofErr w:type="spellStart"/>
+            <w:r>
+              <w:t>d.p.</w:t>
+            </w:r>
+            <w:proofErr w:type="spellEnd"/>
+            <w:r>
+              <w:t>)</w:t>
             </w:r>
           </w:p>
         </w:tc>
@@ -2285,20 +2800,27 @@
       <w:r>
         <w:t>‘</w:t>
       </w:r>
+      <w:proofErr w:type="spellStart"/>
       <w:r>
         <w:t>EarthquakeEntry</w:t>
       </w:r>
       <w:r>
-        <w:t>.toString’ overridden.</w:t>
+        <w:t>.toString</w:t>
+      </w:r>
+      <w:proofErr w:type="spellEnd"/>
+      <w:r>
+        <w:t>’ overridden.</w:t>
       </w:r>
     </w:p>
     <w:p>
       <w:r>
         <w:t>Back to ‘</w:t>
       </w:r>
+      <w:proofErr w:type="spellStart"/>
       <w:r>
         <w:t>EarthquakeReport</w:t>
       </w:r>
+      <w:proofErr w:type="spellEnd"/>
       <w:r>
         <w:t>’.</w:t>
       </w:r>
@@ -2347,7 +2869,15 @@
     </w:p>
     <w:p>
       <w:r>
-        <w:t>Completely forgotten about depth. Since it’s a relatively simple measurement, and is not as important as the other statistics (such as magnitude), only the mean depth is needed.</w:t>
+        <w:t xml:space="preserve">Completely forgotten about depth. Since it’s a relatively simple </w:t>
+      </w:r>
+      <w:proofErr w:type="gramStart"/>
+      <w:r>
+        <w:t>measurement, and</w:t>
+      </w:r>
+      <w:proofErr w:type="gramEnd"/>
+      <w:r>
+        <w:t xml:space="preserve"> is not as important as the other statistics (such as magnitude), only the mean depth is needed.</w:t>
       </w:r>
     </w:p>
     <w:p>
@@ -2356,6 +2886,9 @@
       </w:r>
     </w:p>
     <w:p>
+      <w:pPr>
+        <w:pStyle w:val="IntenseQuote"/>
+      </w:pPr>
       <w:r>
         <w:t>Second commit-and-push has been done</w:t>
       </w:r>
@@ -2420,7 +2953,15 @@
     </w:p>
     <w:p>
       <w:r>
-        <w:t xml:space="preserve">For upper limit, depth is invalid if exceeding 800km (200 less than ASGS api acceptance) because the deepest recorded depth was </w:t>
+        <w:t xml:space="preserve">For upper limit, depth is invalid if exceeding 800km (200 less than ASGS </w:t>
+      </w:r>
+      <w:proofErr w:type="spellStart"/>
+      <w:r>
+        <w:t>api</w:t>
+      </w:r>
+      <w:proofErr w:type="spellEnd"/>
+      <w:r>
+        <w:t xml:space="preserve"> acceptance) because the deepest recorded depth was </w:t>
       </w:r>
       <w:r>
         <w:t>~735.8 km</w:t>
@@ -2444,9 +2985,11 @@
       <w:r>
         <w:t>Some utility methods are added to ‘</w:t>
       </w:r>
+      <w:proofErr w:type="spellStart"/>
       <w:r>
         <w:t>QueryValidator</w:t>
       </w:r>
+      <w:proofErr w:type="spellEnd"/>
       <w:r>
         <w:t>’ to help with the validator methods</w:t>
       </w:r>
@@ -2461,16 +3004,26 @@
     </w:p>
     <w:p>
       <w:r>
-        <w:t>Realised query params need to be converted from string to validate, this makes a query param record the default choice as enum map can only hold one data type in the values (of the key-value pairs).</w:t>
+        <w:t xml:space="preserve">Realised query params need to be converted from string to validate, this makes a query param record the default choice as </w:t>
+      </w:r>
+      <w:proofErr w:type="spellStart"/>
+      <w:r>
+        <w:t>enum</w:t>
+      </w:r>
+      <w:proofErr w:type="spellEnd"/>
+      <w:r>
+        <w:t xml:space="preserve"> map can only hold one data type in the values (of the key-value pairs).</w:t>
       </w:r>
     </w:p>
     <w:p>
       <w:r>
         <w:t>Added depth and limit validator methods to ‘</w:t>
       </w:r>
+      <w:proofErr w:type="spellStart"/>
       <w:r>
         <w:t>QueryValidator</w:t>
       </w:r>
+      <w:proofErr w:type="spellEnd"/>
       <w:r>
         <w:t>’.</w:t>
       </w:r>
@@ -2479,26 +3032,36 @@
       <w:r>
         <w:t>Will turn ‘</w:t>
       </w:r>
+      <w:proofErr w:type="spellStart"/>
       <w:r>
         <w:t>QueryValidator</w:t>
       </w:r>
+      <w:proofErr w:type="spellEnd"/>
       <w:r>
         <w:t>’ into a record another time, it is 2:30 am and I am tired and nauseous.</w:t>
       </w:r>
     </w:p>
     <w:p>
-      <w:r>
-        <w:t>Gonna write ‘</w:t>
-      </w:r>
+      <w:proofErr w:type="spellStart"/>
+      <w:r>
+        <w:t>Gonna</w:t>
+      </w:r>
+      <w:proofErr w:type="spellEnd"/>
+      <w:r>
+        <w:t xml:space="preserve"> write ‘</w:t>
+      </w:r>
+      <w:proofErr w:type="spellStart"/>
       <w:r>
         <w:t>HTTPRequest</w:t>
       </w:r>
+      <w:proofErr w:type="spellEnd"/>
       <w:r>
         <w:t>’ method by using David’s lecture example as a template. Seems to keep code organized, David made use of method overloading in the ‘Fetcher’ class.</w:t>
       </w:r>
     </w:p>
     <w:p>
       <w:r>
+        <w:lastRenderedPageBreak/>
         <w:t>Seems the sole purpose of “URI” is for stricter validation before making URL a</w:t>
       </w:r>
       <w:r>
@@ -2513,16 +3076,17 @@
       <w:r>
         <w:t>. ‘</w:t>
       </w:r>
+      <w:proofErr w:type="spellStart"/>
       <w:r>
         <w:t>HTTPRequest</w:t>
       </w:r>
+      <w:proofErr w:type="spellEnd"/>
       <w:r>
         <w:t>’ will assume that giving URL is already valid so URI will be used in another method.</w:t>
       </w:r>
     </w:p>
     <w:p>
       <w:r>
-        <w:lastRenderedPageBreak/>
         <w:t>URL seems to be a String wrapper class with extra methods specialised for HTTP communication from what I am seeing.</w:t>
       </w:r>
     </w:p>
@@ -2613,12 +3177,53 @@
       </w:r>
     </w:p>
     <w:p>
-      <w:r>
-        <w:t>So it seems u cant just convert json to any object, you either have to define the class that the json gets converted to or use a “</w:t>
-      </w:r>
+      <w:proofErr w:type="gramStart"/>
+      <w:r>
+        <w:t>So</w:t>
+      </w:r>
+      <w:proofErr w:type="gramEnd"/>
+      <w:r>
+        <w:t xml:space="preserve"> it seems u </w:t>
+      </w:r>
+      <w:proofErr w:type="spellStart"/>
+      <w:proofErr w:type="gramStart"/>
+      <w:r>
+        <w:t>cant</w:t>
+      </w:r>
+      <w:proofErr w:type="spellEnd"/>
+      <w:proofErr w:type="gramEnd"/>
+      <w:r>
+        <w:t xml:space="preserve"> just convert </w:t>
+      </w:r>
+      <w:proofErr w:type="spellStart"/>
+      <w:r>
+        <w:t>json</w:t>
+      </w:r>
+      <w:proofErr w:type="spellEnd"/>
+      <w:r>
+        <w:t xml:space="preserve"> to any object, you either </w:t>
+      </w:r>
+      <w:proofErr w:type="gramStart"/>
+      <w:r>
+        <w:t>have to</w:t>
+      </w:r>
+      <w:proofErr w:type="gramEnd"/>
+      <w:r>
+        <w:t xml:space="preserve"> define the class that the </w:t>
+      </w:r>
+      <w:proofErr w:type="spellStart"/>
+      <w:r>
+        <w:t>json</w:t>
+      </w:r>
+      <w:proofErr w:type="spellEnd"/>
+      <w:r>
+        <w:t xml:space="preserve"> gets converted to or use a “</w:t>
+      </w:r>
+      <w:proofErr w:type="spellStart"/>
       <w:r>
         <w:t>JsonObject</w:t>
       </w:r>
+      <w:proofErr w:type="spellEnd"/>
       <w:r>
         <w:t>”. The later will be used.</w:t>
       </w:r>
@@ -2627,12 +3232,15 @@
       <w:r>
         <w:t xml:space="preserve">Now that I think about it, JSON is not java core/vanilla code so how do I make streams compatible with </w:t>
       </w:r>
+      <w:proofErr w:type="spellStart"/>
       <w:r>
         <w:t>JsonArray</w:t>
       </w:r>
+      <w:proofErr w:type="spellEnd"/>
       <w:r>
         <w:t xml:space="preserve"> as it is an object instead of an array? … Turns out the answer was ‘</w:t>
       </w:r>
+      <w:proofErr w:type="spellStart"/>
       <w:r>
         <w:t>StreamSupport.</w:t>
       </w:r>
@@ -2643,6 +3251,7 @@
         </w:rPr>
         <w:t>stream</w:t>
       </w:r>
+      <w:proofErr w:type="spellEnd"/>
       <w:r>
         <w:t>(</w:t>
       </w:r>
@@ -2650,7 +3259,15 @@
         <w:t>‘ and ‘</w:t>
       </w:r>
       <w:r>
-        <w:t>.spliterator()</w:t>
+        <w:t>.</w:t>
+      </w:r>
+      <w:proofErr w:type="spellStart"/>
+      <w:r>
+        <w:t>spliterator</w:t>
+      </w:r>
+      <w:proofErr w:type="spellEnd"/>
+      <w:r>
+        <w:t>()</w:t>
       </w:r>
       <w:r>
         <w:t>’.</w:t>
@@ -2658,13 +3275,21 @@
     </w:p>
     <w:p>
       <w:r>
-        <w:t>Okay I think I made the first actual</w:t>
+        <w:t xml:space="preserve">Okay I think I made the first </w:t>
+      </w:r>
+      <w:proofErr w:type="gramStart"/>
+      <w:r>
+        <w:t>actual</w:t>
       </w:r>
       <w:r>
         <w:t>ly</w:t>
       </w:r>
       <w:r>
-        <w:t xml:space="preserve"> useful use of a lambda instead of a method reference:</w:t>
+        <w:t xml:space="preserve"> useful</w:t>
+      </w:r>
+      <w:proofErr w:type="gramEnd"/>
+      <w:r>
+        <w:t xml:space="preserve"> use of a lambda instead of a method reference:</w:t>
       </w:r>
     </w:p>
     <w:p>
@@ -2716,22 +3341,50 @@
       <w:r>
         <w:t xml:space="preserve"> the ‘</w:t>
       </w:r>
+      <w:proofErr w:type="spellStart"/>
       <w:r>
         <w:t>com.google.gson</w:t>
       </w:r>
-      <w:r>
-        <w:t>’ library, ‘RecordRetriever’ has been altered – adding new methods, changing existing method declarations, etc.</w:t>
+      <w:proofErr w:type="spellEnd"/>
+      <w:r>
+        <w:t>’ library, ‘</w:t>
+      </w:r>
+      <w:proofErr w:type="spellStart"/>
+      <w:r>
+        <w:t>RecordRetriever</w:t>
+      </w:r>
+      <w:proofErr w:type="spellEnd"/>
+      <w:r>
+        <w:t>’ has been altered – adding new methods, changing existing method declarations, etc.</w:t>
       </w:r>
     </w:p>
     <w:p>
       <w:r>
         <w:t>Processing of JSON object has inflated the “</w:t>
       </w:r>
+      <w:proofErr w:type="spellStart"/>
       <w:r>
         <w:t>RecordRetriever</w:t>
       </w:r>
-      <w:r>
-        <w:t>” class too much, will need to split it into “HTTPRetriever” and “JSONToRecord”.</w:t>
+      <w:proofErr w:type="spellEnd"/>
+      <w:r>
+        <w:t>” class too much, will need to split it into “</w:t>
+      </w:r>
+      <w:proofErr w:type="spellStart"/>
+      <w:r>
+        <w:t>HTTPRetriever</w:t>
+      </w:r>
+      <w:proofErr w:type="spellEnd"/>
+      <w:r>
+        <w:t>” and “</w:t>
+      </w:r>
+      <w:proofErr w:type="spellStart"/>
+      <w:r>
+        <w:t>JSONToRecord</w:t>
+      </w:r>
+      <w:proofErr w:type="spellEnd"/>
+      <w:r>
+        <w:t>”.</w:t>
       </w:r>
     </w:p>
     <w:p>
@@ -2755,7 +3408,15 @@
         <w:t>.</w:t>
       </w:r>
       <w:r>
-        <w:t xml:space="preserve"> Internet sources only explains the differences between them as 1 instance vs 0 instance</w:t>
+        <w:t xml:space="preserve"> Internet sources only </w:t>
+      </w:r>
+      <w:proofErr w:type="gramStart"/>
+      <w:r>
+        <w:t>explains</w:t>
+      </w:r>
+      <w:proofErr w:type="gramEnd"/>
+      <w:r>
+        <w:t xml:space="preserve"> the differences between them as 1 instance vs 0 instance</w:t>
       </w:r>
       <w:r>
         <w:t>.</w:t>
@@ -2766,7 +3427,23 @@
     </w:p>
     <w:p>
       <w:r>
-        <w:t>As mentioned previously, ‘QueryValidator’ class has been changed to ‘APIQuery’ record</w:t>
+        <w:t>As mentioned previously, ‘</w:t>
+      </w:r>
+      <w:proofErr w:type="spellStart"/>
+      <w:r>
+        <w:t>QueryValidator</w:t>
+      </w:r>
+      <w:proofErr w:type="spellEnd"/>
+      <w:r>
+        <w:t>’ class has been changed to ‘</w:t>
+      </w:r>
+      <w:proofErr w:type="spellStart"/>
+      <w:r>
+        <w:t>APIQuery</w:t>
+      </w:r>
+      <w:proofErr w:type="spellEnd"/>
+      <w:r>
+        <w:t>’ record</w:t>
       </w:r>
       <w:r>
         <w:t>.</w:t>
@@ -2781,23 +3458,32 @@
       <w:r>
         <w:t>Despite ‘</w:t>
       </w:r>
+      <w:proofErr w:type="spellStart"/>
       <w:r>
         <w:t>JsonObject</w:t>
       </w:r>
+      <w:proofErr w:type="spellEnd"/>
       <w:r>
         <w:t>’ having no problems in the code itself, it is not recognised, and thus gives error, when mentioned in the Java docs as “</w:t>
       </w:r>
       <w:r>
-        <w:t>@param JsonObject</w:t>
-      </w:r>
+        <w:t xml:space="preserve">@param </w:t>
+      </w:r>
+      <w:proofErr w:type="spellStart"/>
+      <w:r>
+        <w:t>JsonObject</w:t>
+      </w:r>
+      <w:proofErr w:type="spellEnd"/>
       <w:r>
         <w:t>”.</w:t>
       </w:r>
     </w:p>
     <w:p>
       <w:r>
+        <w:lastRenderedPageBreak/>
         <w:t>‘</w:t>
       </w:r>
+      <w:proofErr w:type="spellStart"/>
       <w:r>
         <w:t>HTTPRetriever</w:t>
       </w:r>
@@ -2807,9 +3493,11 @@
       <w:r>
         <w:t>HTTPRequest</w:t>
       </w:r>
+      <w:proofErr w:type="spellEnd"/>
       <w:r>
         <w:t>’ is too big, thus I decided to split it into ‘</w:t>
       </w:r>
+      <w:proofErr w:type="spellStart"/>
       <w:r>
         <w:t>HTTPRetriever</w:t>
       </w:r>
@@ -2819,17 +3507,23 @@
       <w:r>
         <w:t>sendToServer</w:t>
       </w:r>
+      <w:proofErr w:type="spellEnd"/>
       <w:r>
         <w:t>’</w:t>
       </w:r>
       <w:r>
         <w:t xml:space="preserve"> and ‘</w:t>
       </w:r>
+      <w:proofErr w:type="spellStart"/>
       <w:r>
         <w:t>HTTPRetriever</w:t>
       </w:r>
       <w:r>
-        <w:t>.fetchJSON’</w:t>
+        <w:t>.fetchJSON</w:t>
+      </w:r>
+      <w:proofErr w:type="spellEnd"/>
+      <w:r>
+        <w:t>’</w:t>
       </w:r>
       <w:r>
         <w:t>.</w:t>
@@ -2837,8 +3531,15 @@
     </w:p>
     <w:p>
       <w:r>
-        <w:lastRenderedPageBreak/>
-        <w:t>Didn’t do anything for a 3 days because I had to stop taking medication for a week, before taking a breath test, that and dieting before the test made me very unwell.</w:t>
+        <w:t xml:space="preserve">Didn’t do anything for </w:t>
+      </w:r>
+      <w:proofErr w:type="gramStart"/>
+      <w:r>
+        <w:t>a 3 days</w:t>
+      </w:r>
+      <w:proofErr w:type="gramEnd"/>
+      <w:r>
+        <w:t xml:space="preserve"> because I had to stop taking medication for a week, before taking a breath test, that and dieting before the test made me very unwell.</w:t>
       </w:r>
     </w:p>
     <w:p>
@@ -2848,20 +3549,40 @@
       <w:r>
         <w:t>(</w:t>
       </w:r>
+      <w:proofErr w:type="spellStart"/>
       <w:r>
         <w:t>JSONToRecord</w:t>
       </w:r>
+      <w:proofErr w:type="spellEnd"/>
       <w:r>
         <w:t>.‘</w:t>
       </w:r>
+      <w:proofErr w:type="spellStart"/>
       <w:r>
         <w:t>unixToDateTime</w:t>
       </w:r>
+      <w:proofErr w:type="spellEnd"/>
       <w:r>
         <w:t xml:space="preserve">’) </w:t>
       </w:r>
       <w:r>
-        <w:t>to convert unix epoch time to ‘ZonedDateTime’ as time is the only earthquake data needing conversion.</w:t>
+        <w:t xml:space="preserve">to convert </w:t>
+      </w:r>
+      <w:proofErr w:type="spellStart"/>
+      <w:r>
+        <w:t>unix</w:t>
+      </w:r>
+      <w:proofErr w:type="spellEnd"/>
+      <w:r>
+        <w:t xml:space="preserve"> epoch time to ‘</w:t>
+      </w:r>
+      <w:proofErr w:type="spellStart"/>
+      <w:r>
+        <w:t>ZonedDateTime</w:t>
+      </w:r>
+      <w:proofErr w:type="spellEnd"/>
+      <w:r>
+        <w:t>’ as time is the only earthquake data needing conversion.</w:t>
       </w:r>
     </w:p>
     <w:p>
@@ -2871,9 +3592,11 @@
       <w:r>
         <w:t>.</w:t>
       </w:r>
+      <w:proofErr w:type="spellStart"/>
       <w:r>
         <w:t>getAsJsonPrimitive</w:t>
       </w:r>
+      <w:proofErr w:type="spellEnd"/>
       <w:r>
         <w:t>(</w:t>
       </w:r>
@@ -2884,13 +3607,21 @@
         <w:t xml:space="preserve"> … never mind, I found ‘</w:t>
       </w:r>
       <w:r>
-        <w:t>.getAsLong</w:t>
-      </w:r>
+        <w:t>.</w:t>
+      </w:r>
+      <w:proofErr w:type="spellStart"/>
+      <w:r>
+        <w:t>getAsLong</w:t>
+      </w:r>
+      <w:proofErr w:type="spellEnd"/>
       <w:r>
         <w:t>(’</w:t>
       </w:r>
     </w:p>
     <w:p>
+      <w:pPr>
+        <w:pStyle w:val="IntenseQuote"/>
+      </w:pPr>
       <w:r>
         <w:t>Did another commit (3</w:t>
       </w:r>
@@ -2914,11 +3645,16 @@
     </w:p>
     <w:p>
       <w:r>
-        <w:t>Debating if ‘Interpreter.</w:t>
+        <w:t>Debating if ‘</w:t>
+      </w:r>
+      <w:proofErr w:type="spellStart"/>
+      <w:r>
+        <w:t>Interpreter.</w:t>
       </w:r>
       <w:r>
         <w:t>processInputs</w:t>
       </w:r>
+      <w:proofErr w:type="spellEnd"/>
       <w:r>
         <w:t>’ is worth existing but decided to keep it when realising that validating user-input timestamp will be a lot more complex than e.g. magnitude decimal value.</w:t>
       </w:r>
@@ -2947,7 +3683,23 @@
     </w:p>
     <w:p>
       <w:r>
-        <w:t>Now that timestamp validation has been done, will need to make a new ‘Interpreter’ method that converts that string to ‘ZoneDateTime’ format as its not as simple as parse method call</w:t>
+        <w:t>Now that timestamp validation has been done, will need to make a new ‘Interpreter’ method that converts that string to ‘</w:t>
+      </w:r>
+      <w:proofErr w:type="spellStart"/>
+      <w:r>
+        <w:t>ZoneDateTime</w:t>
+      </w:r>
+      <w:proofErr w:type="spellEnd"/>
+      <w:r>
+        <w:t xml:space="preserve">’ format as </w:t>
+      </w:r>
+      <w:proofErr w:type="spellStart"/>
+      <w:r>
+        <w:t>its</w:t>
+      </w:r>
+      <w:proofErr w:type="spellEnd"/>
+      <w:r>
+        <w:t xml:space="preserve"> not as simple as parse method call</w:t>
       </w:r>
       <w:r>
         <w:t>.</w:t>
@@ -2958,37 +3710,76 @@
     </w:p>
     <w:p>
       <w:r>
-        <w:t>Now that’s done, I should prob have a ‘Interpreter.viewManual’ method as the string will be too big to be in one single line. This will relate to the  ‘ClientActions.</w:t>
+        <w:t>Now that’s done, I should prob have a ‘</w:t>
+      </w:r>
+      <w:proofErr w:type="spellStart"/>
+      <w:r>
+        <w:t>Interpreter.viewManual</w:t>
+      </w:r>
+      <w:proofErr w:type="spellEnd"/>
+      <w:r>
+        <w:t>’ method as the string will be too big to be in one single line. This will relate to the  ‘</w:t>
+      </w:r>
+      <w:proofErr w:type="spellStart"/>
+      <w:r>
+        <w:t>ClientActions.</w:t>
       </w:r>
       <w:r>
         <w:t>getManual</w:t>
       </w:r>
+      <w:proofErr w:type="spellEnd"/>
       <w:r>
         <w:t xml:space="preserve">’ interface action. </w:t>
       </w:r>
       <w:r>
-        <w:t>Makes ‘ClientActions.</w:t>
+        <w:t>Makes ‘</w:t>
+      </w:r>
+      <w:proofErr w:type="spellStart"/>
+      <w:r>
+        <w:t>ClientActions.</w:t>
       </w:r>
       <w:r>
         <w:t>getManual</w:t>
       </w:r>
+      <w:proofErr w:type="spellEnd"/>
       <w:r>
         <w:t>’ more than just a forwarder method.</w:t>
       </w:r>
     </w:p>
     <w:p>
       <w:r>
-        <w:t>Actually… I don’t need ‘Interpreter.viewManual’, I will put the string in the interface manual action itself.</w:t>
-      </w:r>
-    </w:p>
-    <w:p>
-      <w:r>
-        <w:t>So it turns out that ‘.append’ (of ‘StringBuilder’) can chain upon itself.</w:t>
-      </w:r>
-    </w:p>
-    <w:p>
-      <w:r>
-        <w:t>Added starting timestamp and ending timestamp to the interpreter class as those are two query args needed by the report generation.</w:t>
+        <w:t>Actually… I don’t need ‘</w:t>
+      </w:r>
+      <w:proofErr w:type="spellStart"/>
+      <w:r>
+        <w:t>Interpreter.viewManual</w:t>
+      </w:r>
+      <w:proofErr w:type="spellEnd"/>
+      <w:r>
+        <w:t>’, I will put the string in the interface manual action itself.</w:t>
+      </w:r>
+    </w:p>
+    <w:p>
+      <w:proofErr w:type="gramStart"/>
+      <w:r>
+        <w:t>So</w:t>
+      </w:r>
+      <w:proofErr w:type="gramEnd"/>
+      <w:r>
+        <w:t xml:space="preserve"> it turns out that ‘.append’ (of ‘StringBuilder’) can chain upon itself.</w:t>
+      </w:r>
+    </w:p>
+    <w:p>
+      <w:r>
+        <w:t xml:space="preserve">Added starting timestamp and ending timestamp to the interpreter class as those are two query </w:t>
+      </w:r>
+      <w:proofErr w:type="spellStart"/>
+      <w:r>
+        <w:t>args</w:t>
+      </w:r>
+      <w:proofErr w:type="spellEnd"/>
+      <w:r>
+        <w:t xml:space="preserve"> needed by the report generation.</w:t>
       </w:r>
     </w:p>
     <w:p>
@@ -2998,9 +3789,11 @@
       <w:r>
         <w:t>‘</w:t>
       </w:r>
+      <w:proofErr w:type="spellStart"/>
       <w:r>
         <w:t>InputType</w:t>
       </w:r>
+      <w:proofErr w:type="spellEnd"/>
       <w:r>
         <w:t>’</w:t>
       </w:r>
@@ -3027,46 +3820,130 @@
     </w:p>
     <w:p>
       <w:r>
-        <w:t>‘Interface.cycle()’ don’t actually need to return bool as the exit method will just exit the whole program itself.</w:t>
-      </w:r>
-    </w:p>
-    <w:p>
-      <w:r>
-        <w:t>So apparently if I have `public enum Command {  QUERY  }`, calling `Command.QUERY` won’t give an integer… Must be implemented differently in other languages.</w:t>
-      </w:r>
-      <w:r>
-        <w:t xml:space="preserve"> Whatever it is it will be too complex to fix, so ill just ignore enum in this enhanced switch statement.</w:t>
-      </w:r>
-    </w:p>
-    <w:p>
-      <w:r>
+        <w:t>‘</w:t>
+      </w:r>
+      <w:proofErr w:type="spellStart"/>
+      <w:r>
+        <w:t>Interface.cycle</w:t>
+      </w:r>
+      <w:proofErr w:type="spellEnd"/>
+      <w:r>
+        <w:t xml:space="preserve">()’ don’t </w:t>
+      </w:r>
+      <w:proofErr w:type="gramStart"/>
+      <w:r>
+        <w:t>actually need</w:t>
+      </w:r>
+      <w:proofErr w:type="gramEnd"/>
+      <w:r>
+        <w:t xml:space="preserve"> to return bool as the exit method will just exit the whole program itself.</w:t>
+      </w:r>
+    </w:p>
+    <w:p>
+      <w:r>
+        <w:t xml:space="preserve">So apparently if I have `public </w:t>
+      </w:r>
+      <w:proofErr w:type="spellStart"/>
+      <w:r>
+        <w:t>enum</w:t>
+      </w:r>
+      <w:proofErr w:type="spellEnd"/>
+      <w:r>
+        <w:t xml:space="preserve"> Command {  QUERY  }`, calling `</w:t>
+      </w:r>
+      <w:proofErr w:type="spellStart"/>
+      <w:r>
+        <w:t>Command.QUERY</w:t>
+      </w:r>
+      <w:proofErr w:type="spellEnd"/>
+      <w:r>
+        <w:t>` won’t give an integer… Must be implemented differently in other languages.</w:t>
+      </w:r>
+      <w:r>
+        <w:t xml:space="preserve"> Whatever it is it will be too complex to fix, so </w:t>
+      </w:r>
+      <w:proofErr w:type="spellStart"/>
+      <w:r>
+        <w:t>ill</w:t>
+      </w:r>
+      <w:proofErr w:type="spellEnd"/>
+      <w:r>
+        <w:t xml:space="preserve"> just ignore </w:t>
+      </w:r>
+      <w:proofErr w:type="spellStart"/>
+      <w:r>
+        <w:t>enum</w:t>
+      </w:r>
+      <w:proofErr w:type="spellEnd"/>
+      <w:r>
+        <w:t xml:space="preserve"> in this enhanced switch statement.</w:t>
+      </w:r>
+    </w:p>
+    <w:p>
+      <w:r>
+        <w:lastRenderedPageBreak/>
         <w:t>In interpreter class, ‘</w:t>
       </w:r>
+      <w:proofErr w:type="spellStart"/>
       <w:r>
         <w:t>exportAllReports</w:t>
       </w:r>
+      <w:proofErr w:type="spellEnd"/>
       <w:r>
         <w:t>()’ method will just export to console, and ‘</w:t>
       </w:r>
+      <w:proofErr w:type="spellStart"/>
       <w:r>
         <w:t>compareToPreviousReport</w:t>
       </w:r>
-      <w:r>
-        <w:t>’ will be unimplemented, both to save development time (at least at the moment).</w:t>
-      </w:r>
-    </w:p>
-    <w:p>
-      <w:r>
-        <w:t>How on earth did I forget to make a static ‘Main.main(’?!</w:t>
-      </w:r>
-    </w:p>
-    <w:p>
-      <w:r>
-        <w:lastRenderedPageBreak/>
-        <w:t>Alr, ill get to test run the code before continuing.</w:t>
-      </w:r>
-    </w:p>
-    <w:p>
+      <w:proofErr w:type="spellEnd"/>
+      <w:r>
+        <w:t xml:space="preserve">’ will be unimplemented, both to save development time (at least </w:t>
+      </w:r>
+      <w:proofErr w:type="gramStart"/>
+      <w:r>
+        <w:t>at the moment</w:t>
+      </w:r>
+      <w:proofErr w:type="gramEnd"/>
+      <w:r>
+        <w:t>).</w:t>
+      </w:r>
+    </w:p>
+    <w:p>
+      <w:r>
+        <w:t>How on earth did I forget to make a static ‘</w:t>
+      </w:r>
+      <w:proofErr w:type="spellStart"/>
+      <w:r>
+        <w:t>Main.main</w:t>
+      </w:r>
+      <w:proofErr w:type="spellEnd"/>
+      <w:r>
+        <w:t>(’?!</w:t>
+      </w:r>
+    </w:p>
+    <w:p>
+      <w:proofErr w:type="spellStart"/>
+      <w:r>
+        <w:t>Alr</w:t>
+      </w:r>
+      <w:proofErr w:type="spellEnd"/>
+      <w:r>
+        <w:t xml:space="preserve">, </w:t>
+      </w:r>
+      <w:proofErr w:type="spellStart"/>
+      <w:r>
+        <w:t>ill</w:t>
+      </w:r>
+      <w:proofErr w:type="spellEnd"/>
+      <w:r>
+        <w:t xml:space="preserve"> get to test run the code before continuing.</w:t>
+      </w:r>
+    </w:p>
+    <w:p>
+      <w:pPr>
+        <w:pStyle w:val="Heading2"/>
+      </w:pPr>
       <w:r>
         <w:t>Fixes from test runs:</w:t>
       </w:r>
@@ -3080,7 +3957,15 @@
         </w:numPr>
       </w:pPr>
       <w:r>
-        <w:t>Forgot to add new line character (‘\n’) in the ‘Interpreter.getManual()’ meth.</w:t>
+        <w:t>Forgot to add new line character (‘\n’) in the ‘</w:t>
+      </w:r>
+      <w:proofErr w:type="spellStart"/>
+      <w:r>
+        <w:t>Interpreter.getManual</w:t>
+      </w:r>
+      <w:proofErr w:type="spellEnd"/>
+      <w:r>
+        <w:t>()’ meth.</w:t>
       </w:r>
     </w:p>
     <w:p>
@@ -3092,7 +3977,15 @@
         </w:numPr>
       </w:pPr>
       <w:r>
-        <w:t xml:space="preserve"> ‘Interpreter.submitQuery’</w:t>
+        <w:t xml:space="preserve"> ‘</w:t>
+      </w:r>
+      <w:proofErr w:type="spellStart"/>
+      <w:r>
+        <w:t>Interpreter.submitQuery</w:t>
+      </w:r>
+      <w:proofErr w:type="spellEnd"/>
+      <w:r>
+        <w:t>’</w:t>
       </w:r>
       <w:r>
         <w:t xml:space="preserve"> output console instead of throwing exception when something goes wrong.</w:t>
@@ -3107,7 +4000,15 @@
         </w:numPr>
       </w:pPr>
       <w:r>
-        <w:t>Forgot to a try statement in ‘Instance.interfacing’ to print checked and unchecked errors</w:t>
+        <w:t>Forgot to a try statement in ‘</w:t>
+      </w:r>
+      <w:proofErr w:type="spellStart"/>
+      <w:r>
+        <w:t>Instance.interfacing</w:t>
+      </w:r>
+      <w:proofErr w:type="spellEnd"/>
+      <w:r>
+        <w:t>’ to print checked and unchecked errors</w:t>
       </w:r>
       <w:r>
         <w:t xml:space="preserve"> thrown by other try statements from the called methods.</w:t>
@@ -3122,13 +4023,26 @@
         </w:numPr>
       </w:pPr>
       <w:r>
-        <w:t>Forgot to add input instructions for each individual instructions, could add a print statement to ‘Interpreter.</w:t>
+        <w:t>Forgot to add input instructions for each individual instructions, could add a print statement to ‘</w:t>
+      </w:r>
+      <w:proofErr w:type="spellStart"/>
+      <w:r>
+        <w:t>Interpreter.</w:t>
       </w:r>
       <w:r>
         <w:t>processInput</w:t>
       </w:r>
-      <w:r>
-        <w:t>’ but I could add a print statement for the query args via lambdas instead (implemented in ‘Interpreter.)!</w:t>
+      <w:proofErr w:type="spellEnd"/>
+      <w:r>
+        <w:t xml:space="preserve">’ but I could add a print statement for the query </w:t>
+      </w:r>
+      <w:proofErr w:type="spellStart"/>
+      <w:r>
+        <w:t>args</w:t>
+      </w:r>
+      <w:proofErr w:type="spellEnd"/>
+      <w:r>
+        <w:t xml:space="preserve"> via lambdas instead (implemented in ‘Interpreter.)!</w:t>
       </w:r>
     </w:p>
     <w:p>
@@ -3201,7 +4115,15 @@
         </w:numPr>
       </w:pPr>
       <w:r>
-        <w:t>Replaced invalid inputs exceptions, in ‘Interpreter.processInputs’ with console outputs as user/client should be giving another chance to give valid input instead of cancelling the whole operation.</w:t>
+        <w:t>Replaced invalid inputs exceptions, in ‘</w:t>
+      </w:r>
+      <w:proofErr w:type="spellStart"/>
+      <w:r>
+        <w:t>Interpreter.processInputs</w:t>
+      </w:r>
+      <w:proofErr w:type="spellEnd"/>
+      <w:r>
+        <w:t>’ with console outputs as user/client should be giving another chance to give valid input instead of cancelling the whole operation.</w:t>
       </w:r>
     </w:p>
     <w:p>
@@ -3282,7 +4204,15 @@
         <w:pStyle w:val="ListParagraph"/>
       </w:pPr>
       <w:r>
-        <w:t>Seems the error JSON actually shows the reason for the rejection.</w:t>
+        <w:t xml:space="preserve">Seems the error JSON </w:t>
+      </w:r>
+      <w:proofErr w:type="gramStart"/>
+      <w:r>
+        <w:t>actually shows</w:t>
+      </w:r>
+      <w:proofErr w:type="gramEnd"/>
+      <w:r>
+        <w:t xml:space="preserve"> the reason for the rejection.</w:t>
       </w:r>
     </w:p>
     <w:p>
@@ -3335,10 +4265,19 @@
         <w:pStyle w:val="ListParagraph"/>
       </w:pPr>
       <w:r>
+        <w:lastRenderedPageBreak/>
         <w:t>Forgot to add “=” to `</w:t>
       </w:r>
       <w:r>
-        <w:t>START_TIME("starttime"),</w:t>
+        <w:t>START_TIME("</w:t>
+      </w:r>
+      <w:proofErr w:type="spellStart"/>
+      <w:r>
+        <w:t>starttime</w:t>
+      </w:r>
+      <w:proofErr w:type="spellEnd"/>
+      <w:r>
+        <w:t>"),</w:t>
       </w:r>
       <w:r>
         <w:t>` and needed to get rid of some capitalisation.</w:t>
@@ -3368,7 +4307,23 @@
         </w:numPr>
       </w:pPr>
       <w:r>
-        <w:t>Forgot that ‘api’ field is actually sub-field.</w:t>
+        <w:t>Forgot that ‘</w:t>
+      </w:r>
+      <w:proofErr w:type="spellStart"/>
+      <w:r>
+        <w:t>api</w:t>
+      </w:r>
+      <w:proofErr w:type="spellEnd"/>
+      <w:r>
+        <w:t xml:space="preserve">’ field is </w:t>
+      </w:r>
+      <w:proofErr w:type="gramStart"/>
+      <w:r>
+        <w:t>actually sub-</w:t>
+      </w:r>
+      <w:proofErr w:type="gramEnd"/>
+      <w:r>
+        <w:t>field.</w:t>
       </w:r>
     </w:p>
     <w:p>
@@ -3379,19 +4334,28 @@
           <w:numId w:val="15"/>
         </w:numPr>
       </w:pPr>
-      <w:r>
-        <w:lastRenderedPageBreak/>
-        <w:t>Gson library treats Strings, in JSON, as primitives instead of objects</w:t>
+      <w:proofErr w:type="spellStart"/>
+      <w:r>
+        <w:t>Gson</w:t>
+      </w:r>
+      <w:proofErr w:type="spellEnd"/>
+      <w:r>
+        <w:t xml:space="preserve"> library treats Strings, in JSON, as primitives instead of objects</w:t>
       </w:r>
       <w:r>
         <w:t xml:space="preserve"> – changed `</w:t>
       </w:r>
       <w:r>
-        <w:t>.getAsJson</w:t>
+        <w:t>.</w:t>
+      </w:r>
+      <w:proofErr w:type="spellStart"/>
+      <w:r>
+        <w:t>getAsJson</w:t>
       </w:r>
       <w:r>
         <w:t>Object</w:t>
       </w:r>
+      <w:proofErr w:type="spellEnd"/>
       <w:r>
         <w:t>("place")</w:t>
       </w:r>
@@ -3399,34 +4363,18 @@
         <w:t>` to `</w:t>
       </w:r>
       <w:r>
-        <w:t>.getAsJsonPrimitive("place")</w:t>
+        <w:t>.</w:t>
+      </w:r>
+      <w:proofErr w:type="spellStart"/>
+      <w:r>
+        <w:t>getAsJsonPrimitive</w:t>
+      </w:r>
+      <w:proofErr w:type="spellEnd"/>
+      <w:r>
+        <w:t>("place")</w:t>
       </w:r>
       <w:r>
         <w:t>`.</w:t>
-      </w:r>
-    </w:p>
-    <w:p>
-      <w:pPr>
-        <w:pStyle w:val="ListParagraph"/>
-        <w:numPr>
-          <w:ilvl w:val="0"/>
-          <w:numId w:val="15"/>
-        </w:numPr>
-      </w:pPr>
-      <w:r>
-        <w:t xml:space="preserve">ZonedTimeDate cannot be stored in JSON which means I cannot have </w:t>
-      </w:r>
-      <w:r>
-        <w:t>ZonedTimeDate</w:t>
-      </w:r>
-      <w:r>
-        <w:t xml:space="preserve"> in the earthquake entry as otherwise ` </w:t>
-      </w:r>
-      <w:r>
-        <w:t>gson.fromJson(formattedInstanceObj, EarthquakeEntry.class);</w:t>
-      </w:r>
-      <w:r>
-        <w:t xml:space="preserve"> ` will not work.</w:t>
       </w:r>
     </w:p>
     <w:p>
@@ -3473,17 +4421,1065 @@
     </w:p>
     <w:p>
       <w:r>
-        <w:t>//^ Gson lib lacks java documentation – very inconvenient.</w:t>
+        <w:t xml:space="preserve">//^ </w:t>
+      </w:r>
+      <w:proofErr w:type="spellStart"/>
+      <w:r>
+        <w:t>Gson</w:t>
+      </w:r>
+      <w:proofErr w:type="spellEnd"/>
+      <w:r>
+        <w:t xml:space="preserve"> lib lacks java documentation – very inconvenient.</w:t>
+      </w:r>
+    </w:p>
+    <w:p>
+      <w:proofErr w:type="spellStart"/>
+      <w:r>
+        <w:t>ZonedTimeDate</w:t>
+      </w:r>
+      <w:proofErr w:type="spellEnd"/>
+      <w:r>
+        <w:t xml:space="preserve"> cannot be stored in JSON which means I cannot have </w:t>
+      </w:r>
+      <w:proofErr w:type="spellStart"/>
+      <w:r>
+        <w:t>ZonedTimeDate</w:t>
+      </w:r>
+      <w:proofErr w:type="spellEnd"/>
+      <w:r>
+        <w:t xml:space="preserve"> in the earthquake entry as otherwise ` </w:t>
+      </w:r>
+      <w:proofErr w:type="spellStart"/>
+      <w:r>
+        <w:t>gson.fromJson</w:t>
+      </w:r>
+      <w:proofErr w:type="spellEnd"/>
+      <w:r>
+        <w:t>(</w:t>
+      </w:r>
+      <w:proofErr w:type="spellStart"/>
+      <w:r>
+        <w:t>formattedInstanceObj</w:t>
+      </w:r>
+      <w:proofErr w:type="spellEnd"/>
+      <w:r>
+        <w:t xml:space="preserve">, </w:t>
+      </w:r>
+      <w:proofErr w:type="spellStart"/>
+      <w:r>
+        <w:t>EarthquakeEntry.class</w:t>
+      </w:r>
+      <w:proofErr w:type="spellEnd"/>
+      <w:r>
+        <w:t>);</w:t>
+      </w:r>
+      <w:r>
+        <w:t xml:space="preserve"> ` will not work</w:t>
+      </w:r>
+      <w:r>
+        <w:t>!!!!!!!!!!!!!!</w:t>
+      </w:r>
+    </w:p>
+    <w:p>
+      <w:pPr>
+        <w:pStyle w:val="IntenseQuote"/>
+      </w:pPr>
+      <w:r>
+        <w:t>Pushed 4</w:t>
+      </w:r>
+      <w:r>
+        <w:rPr>
+          <w:vertAlign w:val="superscript"/>
+        </w:rPr>
+        <w:t>th</w:t>
+      </w:r>
+      <w:r>
+        <w:t xml:space="preserve"> commit (realistically more like half a commit)</w:t>
       </w:r>
     </w:p>
     <w:p>
       <w:pPr>
         <w:pStyle w:val="ListParagraph"/>
-      </w:pPr>
+        <w:numPr>
+          <w:ilvl w:val="0"/>
+          <w:numId w:val="16"/>
+        </w:numPr>
+      </w:pPr>
+      <w:r>
+        <w:t>Fixed out-of-index for-loop errors</w:t>
+      </w:r>
+    </w:p>
+    <w:p>
+      <w:r>
+        <w:t xml:space="preserve">To get around the </w:t>
+      </w:r>
+      <w:proofErr w:type="spellStart"/>
+      <w:r>
+        <w:t>ZonedTimeDate</w:t>
+      </w:r>
+      <w:proofErr w:type="spellEnd"/>
+      <w:r>
+        <w:t xml:space="preserve"> problem, I changed </w:t>
+      </w:r>
+      <w:proofErr w:type="spellStart"/>
+      <w:r>
+        <w:t>ZonedTimeDate</w:t>
+      </w:r>
+      <w:proofErr w:type="spellEnd"/>
+      <w:r>
+        <w:t xml:space="preserve"> type component in `</w:t>
+      </w:r>
+      <w:proofErr w:type="spellStart"/>
+      <w:r>
+        <w:t>EarthquakeEntry</w:t>
+      </w:r>
+      <w:proofErr w:type="spellEnd"/>
+      <w:r>
+        <w:t xml:space="preserve">` to string and added </w:t>
+      </w:r>
+      <w:r>
+        <w:t>`</w:t>
+      </w:r>
+      <w:proofErr w:type="spellStart"/>
+      <w:r>
+        <w:t>EarthquakeEntry</w:t>
+      </w:r>
+      <w:r>
+        <w:t>.getTime</w:t>
+      </w:r>
+      <w:proofErr w:type="spellEnd"/>
+      <w:r>
+        <w:t>()</w:t>
+      </w:r>
+      <w:r>
+        <w:t>`</w:t>
+      </w:r>
+      <w:r>
+        <w:t xml:space="preserve">to retrieve the string timestamp as </w:t>
+      </w:r>
+      <w:proofErr w:type="spellStart"/>
+      <w:r>
+        <w:t>ZonedTimeDate</w:t>
+      </w:r>
+      <w:proofErr w:type="spellEnd"/>
+      <w:r>
+        <w:t xml:space="preserve">. </w:t>
+      </w:r>
     </w:p>
     <w:p>
       <w:pPr>
         <w:pStyle w:val="Heading2"/>
+      </w:pPr>
+      <w:r>
+        <w:t>Adding more lambdas and streams</w:t>
+      </w:r>
+    </w:p>
+    <w:p>
+      <w:r>
+        <w:t xml:space="preserve">Now I am </w:t>
+      </w:r>
+      <w:proofErr w:type="spellStart"/>
+      <w:r>
+        <w:t>goin</w:t>
+      </w:r>
+      <w:proofErr w:type="spellEnd"/>
+      <w:r>
+        <w:t xml:space="preserve"> to go through the code and see any opportunity to replace any code piece with lambdas. </w:t>
+      </w:r>
+      <w:r>
+        <w:t>Most replacements are:</w:t>
+      </w:r>
+    </w:p>
+    <w:p>
+      <w:pPr>
+        <w:pStyle w:val="ListParagraph"/>
+        <w:numPr>
+          <w:ilvl w:val="0"/>
+          <w:numId w:val="16"/>
+        </w:numPr>
+      </w:pPr>
+      <w:r>
+        <w:t>Replacing index-orientated for-loops with a ‘</w:t>
+      </w:r>
+      <w:proofErr w:type="spellStart"/>
+      <w:r>
+        <w:t>IntStream.range</w:t>
+      </w:r>
+      <w:proofErr w:type="spellEnd"/>
+      <w:r>
+        <w:t>(‘ stream.</w:t>
+      </w:r>
+    </w:p>
+    <w:p>
+      <w:pPr>
+        <w:pStyle w:val="ListParagraph"/>
+        <w:numPr>
+          <w:ilvl w:val="0"/>
+          <w:numId w:val="16"/>
+        </w:numPr>
+      </w:pPr>
+      <w:r>
+        <w:t>Replacing loops with streams with ‘.</w:t>
+      </w:r>
+      <w:proofErr w:type="spellStart"/>
+      <w:r>
+        <w:t>forEach</w:t>
+      </w:r>
+      <w:proofErr w:type="spellEnd"/>
+      <w:r>
+        <w:t>’.</w:t>
+      </w:r>
+    </w:p>
+    <w:p>
+      <w:pPr>
+        <w:pStyle w:val="ListParagraph"/>
+        <w:numPr>
+          <w:ilvl w:val="0"/>
+          <w:numId w:val="16"/>
+        </w:numPr>
+      </w:pPr>
+      <w:r>
+        <w:t>Replacing  ‘.collect’ instead of ‘.</w:t>
+      </w:r>
+      <w:proofErr w:type="spellStart"/>
+      <w:r>
+        <w:t>forEach</w:t>
+      </w:r>
+      <w:proofErr w:type="spellEnd"/>
+      <w:r>
+        <w:t>’ for concatenation/appending operations in streams.</w:t>
+      </w:r>
+    </w:p>
+    <w:p>
+      <w:pPr>
+        <w:pStyle w:val="ListParagraph"/>
+        <w:numPr>
+          <w:ilvl w:val="0"/>
+          <w:numId w:val="16"/>
+        </w:numPr>
+      </w:pPr>
+      <w:r>
+        <w:t>Us</w:t>
+      </w:r>
+      <w:r>
+        <w:t>ing</w:t>
+      </w:r>
+      <w:r>
+        <w:t xml:space="preserve"> method references </w:t>
+      </w:r>
+      <w:r>
+        <w:t xml:space="preserve">instead of basic lambdas </w:t>
+      </w:r>
+      <w:r>
+        <w:t>where possible</w:t>
+      </w:r>
+      <w:r>
+        <w:t>.</w:t>
+      </w:r>
+    </w:p>
+    <w:p>
+      <w:r>
+        <w:t xml:space="preserve">While I was already aware of these, I came across mention of a command map from </w:t>
+      </w:r>
+      <w:hyperlink r:id="rId30" w:history="1">
+        <w:r>
+          <w:rPr>
+            <w:rStyle w:val="Hyperlink"/>
+          </w:rPr>
+          <w:t>https://stackoverflow.com/questions/41291743/java-8-mapstring-runnable-control-flow</w:t>
+        </w:r>
+      </w:hyperlink>
+      <w:r>
+        <w:t xml:space="preserve"> . However, I cannot find a tutorial for it for some reason. Maybe it not that popular? The closest thing </w:t>
+      </w:r>
+      <w:r>
+        <w:t>is a tutorial named “</w:t>
+      </w:r>
+      <w:r>
+        <w:t xml:space="preserve">Replace Multiple If Else Conditions </w:t>
+      </w:r>
+      <w:proofErr w:type="gramStart"/>
+      <w:r>
+        <w:t>With</w:t>
+      </w:r>
+      <w:proofErr w:type="gramEnd"/>
+      <w:r>
+        <w:t xml:space="preserve"> Map</w:t>
+      </w:r>
+      <w:r>
+        <w:t>” but it is mostly behind a paywall. I will have to code in a try and error brute force way.</w:t>
+      </w:r>
+    </w:p>
+    <w:p>
+      <w:r>
+        <w:rPr>
+          <w:noProof/>
+        </w:rPr>
+        <w:lastRenderedPageBreak/>
+        <w:drawing>
+          <wp:inline distT="0" distB="0" distL="0" distR="0" wp14:anchorId="38235D25" wp14:editId="0B9473C5">
+            <wp:extent cx="6645910" cy="2056130"/>
+            <wp:effectExtent l="0" t="0" r="2540" b="1270"/>
+            <wp:docPr id="1120453699" name="Picture 1" descr="A screen shot of a computer program&#10;&#10;AI-generated content may be incorrect."/>
+            <wp:cNvGraphicFramePr>
+              <a:graphicFrameLocks xmlns:a="http://schemas.openxmlformats.org/drawingml/2006/main" noChangeAspect="1"/>
+            </wp:cNvGraphicFramePr>
+            <a:graphic xmlns:a="http://schemas.openxmlformats.org/drawingml/2006/main">
+              <a:graphicData uri="http://schemas.openxmlformats.org/drawingml/2006/picture">
+                <pic:pic xmlns:pic="http://schemas.openxmlformats.org/drawingml/2006/picture">
+                  <pic:nvPicPr>
+                    <pic:cNvPr id="1120453699" name="Picture 1" descr="A screen shot of a computer program&#10;&#10;AI-generated content may be incorrect."/>
+                    <pic:cNvPicPr/>
+                  </pic:nvPicPr>
+                  <pic:blipFill>
+                    <a:blip r:embed="rId31"/>
+                    <a:stretch>
+                      <a:fillRect/>
+                    </a:stretch>
+                  </pic:blipFill>
+                  <pic:spPr>
+                    <a:xfrm>
+                      <a:off x="0" y="0"/>
+                      <a:ext cx="6645910" cy="2056130"/>
+                    </a:xfrm>
+                    <a:prstGeom prst="rect">
+                      <a:avLst/>
+                    </a:prstGeom>
+                  </pic:spPr>
+                </pic:pic>
+              </a:graphicData>
+            </a:graphic>
+          </wp:inline>
+        </w:drawing>
+      </w:r>
+    </w:p>
+    <w:p>
+      <w:r>
+        <w:t>^ before</w:t>
+      </w:r>
+    </w:p>
+    <w:p>
+      <w:r>
+        <w:rPr>
+          <w:noProof/>
+        </w:rPr>
+        <w:drawing>
+          <wp:inline distT="0" distB="0" distL="0" distR="0" wp14:anchorId="716D27D7" wp14:editId="6D3AAEAE">
+            <wp:extent cx="6645910" cy="2399030"/>
+            <wp:effectExtent l="0" t="0" r="2540" b="1270"/>
+            <wp:docPr id="2042585706" name="Picture 1" descr="A computer screen shot of text&#10;&#10;AI-generated content may be incorrect."/>
+            <wp:cNvGraphicFramePr>
+              <a:graphicFrameLocks xmlns:a="http://schemas.openxmlformats.org/drawingml/2006/main" noChangeAspect="1"/>
+            </wp:cNvGraphicFramePr>
+            <a:graphic xmlns:a="http://schemas.openxmlformats.org/drawingml/2006/main">
+              <a:graphicData uri="http://schemas.openxmlformats.org/drawingml/2006/picture">
+                <pic:pic xmlns:pic="http://schemas.openxmlformats.org/drawingml/2006/picture">
+                  <pic:nvPicPr>
+                    <pic:cNvPr id="2042585706" name="Picture 1" descr="A computer screen shot of text&#10;&#10;AI-generated content may be incorrect."/>
+                    <pic:cNvPicPr/>
+                  </pic:nvPicPr>
+                  <pic:blipFill>
+                    <a:blip r:embed="rId32"/>
+                    <a:stretch>
+                      <a:fillRect/>
+                    </a:stretch>
+                  </pic:blipFill>
+                  <pic:spPr>
+                    <a:xfrm>
+                      <a:off x="0" y="0"/>
+                      <a:ext cx="6645910" cy="2399030"/>
+                    </a:xfrm>
+                    <a:prstGeom prst="rect">
+                      <a:avLst/>
+                    </a:prstGeom>
+                  </pic:spPr>
+                </pic:pic>
+              </a:graphicData>
+            </a:graphic>
+          </wp:inline>
+        </w:drawing>
+      </w:r>
+    </w:p>
+    <w:p>
+      <w:r>
+        <w:t>^ after</w:t>
+      </w:r>
+    </w:p>
+    <w:p>
+      <w:r>
+        <w:t>Did I mention that I used a regex statement, at one point, for timestamp validation?</w:t>
+      </w:r>
+    </w:p>
+    <w:p>
+      <w:r>
+        <w:t>Done</w:t>
+      </w:r>
+      <w:r>
+        <w:t xml:space="preserve"> </w:t>
+      </w:r>
+      <w:proofErr w:type="spellStart"/>
+      <w:r>
+        <w:t>Javad</w:t>
+      </w:r>
+      <w:r>
+        <w:t>o</w:t>
+      </w:r>
+      <w:r>
+        <w:t>cs</w:t>
+      </w:r>
+      <w:proofErr w:type="spellEnd"/>
+      <w:r>
+        <w:t xml:space="preserve"> for the rest of the classes, records</w:t>
+      </w:r>
+      <w:r>
+        <w:t>,</w:t>
+      </w:r>
+      <w:r>
+        <w:t xml:space="preserve"> and </w:t>
+      </w:r>
+      <w:proofErr w:type="spellStart"/>
+      <w:r>
+        <w:t>enums</w:t>
+      </w:r>
+      <w:proofErr w:type="spellEnd"/>
+      <w:r>
+        <w:t xml:space="preserve"> except the unused/uncalled </w:t>
+      </w:r>
+      <w:proofErr w:type="spellStart"/>
+      <w:r>
+        <w:t>enums</w:t>
+      </w:r>
+      <w:proofErr w:type="spellEnd"/>
+      <w:r>
+        <w:t>.</w:t>
+      </w:r>
+    </w:p>
+    <w:p>
+      <w:pPr>
+        <w:pStyle w:val="Heading2"/>
+      </w:pPr>
+      <w:r>
+        <w:t>JUnit</w:t>
+      </w:r>
+    </w:p>
+    <w:p>
+      <w:r>
+        <w:t xml:space="preserve">For some reasons, while program works fine, it does not in the Junit tests as it </w:t>
+      </w:r>
+      <w:proofErr w:type="gramStart"/>
+      <w:r>
+        <w:t>seem</w:t>
+      </w:r>
+      <w:proofErr w:type="gramEnd"/>
+      <w:r>
+        <w:t xml:space="preserve"> to bot be able to read the second string from `</w:t>
+      </w:r>
+      <w:proofErr w:type="spellStart"/>
+      <w:r>
+        <w:t>System.</w:t>
+      </w:r>
+      <w:r>
+        <w:rPr>
+          <w:i/>
+          <w:iCs/>
+        </w:rPr>
+        <w:t>setIn</w:t>
+      </w:r>
+      <w:proofErr w:type="spellEnd"/>
+      <w:r>
+        <w:t xml:space="preserve">(new </w:t>
+      </w:r>
+      <w:proofErr w:type="spellStart"/>
+      <w:r>
+        <w:t>ByteArrayInputStream</w:t>
+      </w:r>
+      <w:proofErr w:type="spellEnd"/>
+      <w:r>
+        <w:t>(</w:t>
+      </w:r>
+      <w:proofErr w:type="spellStart"/>
+      <w:r>
+        <w:t>consoleInput.getBytes</w:t>
+      </w:r>
+      <w:proofErr w:type="spellEnd"/>
+      <w:r>
+        <w:t>()));</w:t>
+      </w:r>
+      <w:r>
+        <w:t>`. After SEVERAL HOURS of debugging and research, the reason seems to be because of the program declares `</w:t>
+      </w:r>
+      <w:proofErr w:type="spellStart"/>
+      <w:r>
+        <w:t>this.scanner</w:t>
+      </w:r>
+      <w:proofErr w:type="spellEnd"/>
+      <w:r>
+        <w:t xml:space="preserve"> = new Scanner(System.in); </w:t>
+      </w:r>
+      <w:r>
+        <w:t>` once per interface loop, instead of once per program run. I thought scanner declaration must be only in method scope for good practice, as only one method (‘.</w:t>
+      </w:r>
+      <w:proofErr w:type="spellStart"/>
+      <w:r>
+        <w:t>processInput</w:t>
+      </w:r>
+      <w:proofErr w:type="spellEnd"/>
+      <w:r>
+        <w:t xml:space="preserve">’) uses it, but it seems it can be an acceptation as scanner field can </w:t>
+      </w:r>
+      <w:r>
+        <w:t xml:space="preserve">be a good </w:t>
+      </w:r>
+      <w:r>
+        <w:t>represent</w:t>
+      </w:r>
+      <w:r>
+        <w:t>er of ‘Interface’ class state.</w:t>
+      </w:r>
+      <w:r>
+        <w:t xml:space="preserve"> </w:t>
+      </w:r>
+    </w:p>
+    <w:p>
+      <w:r>
+        <w:t xml:space="preserve">To prevent inputting console 1000s </w:t>
+      </w:r>
+      <w:proofErr w:type="gramStart"/>
+      <w:r>
+        <w:t>times</w:t>
+      </w:r>
+      <w:proofErr w:type="gramEnd"/>
+      <w:r>
+        <w:t xml:space="preserve"> I will change the tested class from retriever to ‘Interpreter’ class. </w:t>
+      </w:r>
+    </w:p>
+    <w:p>
+      <w:r>
+        <w:t>As mentioned before, the JUnit testing class one class where each tested method will be done by a nested class and each test case will be each own method; this is so that I can immediately pinpoint what exact test case, rather than the just group of tests, has failed.</w:t>
+      </w:r>
+    </w:p>
+    <w:p>
+      <w:r>
+        <w:lastRenderedPageBreak/>
+        <w:t>To combat the problem of the inability to test private methods, I will use I learnt in David’s lecture (reflection code) to change private method modifier without changing the private method declaration code itself.</w:t>
+      </w:r>
+    </w:p>
+    <w:p>
+      <w:proofErr w:type="gramStart"/>
+      <w:r>
+        <w:t>So</w:t>
+      </w:r>
+      <w:proofErr w:type="gramEnd"/>
+      <w:r>
+        <w:t xml:space="preserve"> I set automatic console input, now I </w:t>
+      </w:r>
+      <w:proofErr w:type="spellStart"/>
+      <w:r>
+        <w:t>gotta</w:t>
+      </w:r>
+      <w:proofErr w:type="spellEnd"/>
+      <w:r>
+        <w:t xml:space="preserve"> set console output capture or something like that.</w:t>
+      </w:r>
+      <w:r>
+        <w:t xml:space="preserve"> Done so using the built-in Java classes ‘</w:t>
+      </w:r>
+      <w:proofErr w:type="spellStart"/>
+      <w:r>
+        <w:t>ByteArrayOutputStream</w:t>
+      </w:r>
+      <w:proofErr w:type="spellEnd"/>
+      <w:r>
+        <w:t>’ and ‘</w:t>
+      </w:r>
+      <w:proofErr w:type="spellStart"/>
+      <w:r>
+        <w:t>PrintStream</w:t>
+      </w:r>
+      <w:proofErr w:type="spellEnd"/>
+      <w:r>
+        <w:t>’.</w:t>
+      </w:r>
+    </w:p>
+    <w:p>
+      <w:r>
+        <w:t>At first the output didn’t work but after a while found out that was because ‘Interpreter’ (tested class) must be declared after the predefined input code.</w:t>
+      </w:r>
+    </w:p>
+    <w:p>
+      <w:r>
+        <w:t xml:space="preserve">okay this is </w:t>
+      </w:r>
+      <w:proofErr w:type="gramStart"/>
+      <w:r>
+        <w:t>stupid,</w:t>
+      </w:r>
+      <w:proofErr w:type="gramEnd"/>
+      <w:r>
+        <w:t xml:space="preserve"> Junit failed a</w:t>
+      </w:r>
+      <w:r>
+        <w:t>n</w:t>
+      </w:r>
+      <w:r>
+        <w:t xml:space="preserve"> </w:t>
+      </w:r>
+      <w:r>
+        <w:t>equal assertion</w:t>
+      </w:r>
+      <w:r>
+        <w:t xml:space="preserve"> because one used LF and the other CRLF</w:t>
+      </w:r>
+      <w:r>
+        <w:t>.</w:t>
+      </w:r>
+    </w:p>
+    <w:p>
+      <w:r>
+        <w:drawing>
+          <wp:inline distT="0" distB="0" distL="0" distR="0" wp14:anchorId="01D7B5FB" wp14:editId="0DAEC084">
+            <wp:extent cx="6645910" cy="3729355"/>
+            <wp:effectExtent l="0" t="0" r="2540" b="4445"/>
+            <wp:docPr id="947179975" name="Picture 1" descr="A screenshot of a computer&#10;&#10;AI-generated content may be incorrect."/>
+            <wp:cNvGraphicFramePr>
+              <a:graphicFrameLocks xmlns:a="http://schemas.openxmlformats.org/drawingml/2006/main" noChangeAspect="1"/>
+            </wp:cNvGraphicFramePr>
+            <a:graphic xmlns:a="http://schemas.openxmlformats.org/drawingml/2006/main">
+              <a:graphicData uri="http://schemas.openxmlformats.org/drawingml/2006/picture">
+                <pic:pic xmlns:pic="http://schemas.openxmlformats.org/drawingml/2006/picture">
+                  <pic:nvPicPr>
+                    <pic:cNvPr id="947179975" name="Picture 1" descr="A screenshot of a computer&#10;&#10;AI-generated content may be incorrect."/>
+                    <pic:cNvPicPr/>
+                  </pic:nvPicPr>
+                  <pic:blipFill>
+                    <a:blip r:embed="rId33"/>
+                    <a:stretch>
+                      <a:fillRect/>
+                    </a:stretch>
+                  </pic:blipFill>
+                  <pic:spPr>
+                    <a:xfrm>
+                      <a:off x="0" y="0"/>
+                      <a:ext cx="6645910" cy="3729355"/>
+                    </a:xfrm>
+                    <a:prstGeom prst="rect">
+                      <a:avLst/>
+                    </a:prstGeom>
+                  </pic:spPr>
+                </pic:pic>
+              </a:graphicData>
+            </a:graphic>
+          </wp:inline>
+        </w:drawing>
+      </w:r>
+    </w:p>
+    <w:p>
+      <w:r>
+        <w:t xml:space="preserve">^ </w:t>
+      </w:r>
+      <w:r>
+        <w:t>This makes ZERO SENSE.</w:t>
+      </w:r>
+    </w:p>
+    <w:p>
+      <w:r>
+        <w:t xml:space="preserve">Okay </w:t>
+      </w:r>
+      <w:proofErr w:type="spellStart"/>
+      <w:r>
+        <w:t>OKAY</w:t>
+      </w:r>
+      <w:proofErr w:type="spellEnd"/>
+      <w:r>
+        <w:t xml:space="preserve"> I got an idea</w:t>
+      </w:r>
+    </w:p>
+    <w:p>
+      <w:r>
+        <w:drawing>
+          <wp:inline distT="0" distB="0" distL="0" distR="0" wp14:anchorId="1AF93F10" wp14:editId="66ECDD7D">
+            <wp:extent cx="6645910" cy="220980"/>
+            <wp:effectExtent l="0" t="0" r="2540" b="7620"/>
+            <wp:docPr id="2103232644" name="Picture 1"/>
+            <wp:cNvGraphicFramePr>
+              <a:graphicFrameLocks xmlns:a="http://schemas.openxmlformats.org/drawingml/2006/main" noChangeAspect="1"/>
+            </wp:cNvGraphicFramePr>
+            <a:graphic xmlns:a="http://schemas.openxmlformats.org/drawingml/2006/main">
+              <a:graphicData uri="http://schemas.openxmlformats.org/drawingml/2006/picture">
+                <pic:pic xmlns:pic="http://schemas.openxmlformats.org/drawingml/2006/picture">
+                  <pic:nvPicPr>
+                    <pic:cNvPr id="2103232644" name=""/>
+                    <pic:cNvPicPr/>
+                  </pic:nvPicPr>
+                  <pic:blipFill>
+                    <a:blip r:embed="rId34"/>
+                    <a:stretch>
+                      <a:fillRect/>
+                    </a:stretch>
+                  </pic:blipFill>
+                  <pic:spPr>
+                    <a:xfrm>
+                      <a:off x="0" y="0"/>
+                      <a:ext cx="6645910" cy="220980"/>
+                    </a:xfrm>
+                    <a:prstGeom prst="rect">
+                      <a:avLst/>
+                    </a:prstGeom>
+                  </pic:spPr>
+                </pic:pic>
+              </a:graphicData>
+            </a:graphic>
+          </wp:inline>
+        </w:drawing>
+      </w:r>
+    </w:p>
+    <w:p>
+      <w:r>
+        <w:t>^ test case succeeded – yippie!</w:t>
+      </w:r>
+    </w:p>
+    <w:p>
+      <w:r>
+        <w:t xml:space="preserve"> </w:t>
+      </w:r>
+      <w:r>
+        <w:t>Now regarding testing the exit feature, that cannot be tested as the `</w:t>
+      </w:r>
+      <w:proofErr w:type="spellStart"/>
+      <w:r>
+        <w:t>system.exit</w:t>
+      </w:r>
+      <w:proofErr w:type="spellEnd"/>
+      <w:r>
+        <w:t>(0)` also terminates the Junit testing before results can be analysed. Because of this, that feature cannot be tested.</w:t>
+      </w:r>
+    </w:p>
+    <w:p>
+      <w:r>
+        <w:t>When manually testing, invalid commands simple result in a “</w:t>
+      </w:r>
+      <w:r>
+        <w:t>is invalid input; must be an integer.</w:t>
+      </w:r>
+      <w:r>
+        <w:t xml:space="preserve">” Junit testing gives a </w:t>
+      </w:r>
+      <w:proofErr w:type="spellStart"/>
+      <w:r>
+        <w:t>NullPointerAcception</w:t>
+      </w:r>
+      <w:proofErr w:type="spellEnd"/>
+      <w:r>
+        <w:t xml:space="preserve"> even for valid commands.</w:t>
+      </w:r>
+      <w:r>
+        <w:t xml:space="preserve"> It seems that Junit is unable to </w:t>
+      </w:r>
+      <w:r>
+        <w:t>recognise the error</w:t>
+      </w:r>
+      <w:r>
+        <w:t xml:space="preserve"> the </w:t>
+      </w:r>
+      <w:proofErr w:type="spellStart"/>
+      <w:r>
+        <w:t>IllegalStateException</w:t>
+      </w:r>
+      <w:proofErr w:type="spellEnd"/>
+      <w:r>
+        <w:t xml:space="preserve"> which is strange as `</w:t>
+      </w:r>
+      <w:proofErr w:type="spellStart"/>
+      <w:r>
+        <w:t>e.printStackTrace</w:t>
+      </w:r>
+      <w:proofErr w:type="spellEnd"/>
+      <w:r>
+        <w:t>();</w:t>
+      </w:r>
+      <w:r>
+        <w:t>`shows it but `</w:t>
+      </w:r>
+      <w:proofErr w:type="spellStart"/>
+      <w:r>
+        <w:t>Assertions.assertEquals</w:t>
+      </w:r>
+      <w:proofErr w:type="spellEnd"/>
+      <w:r>
+        <w:t>(</w:t>
+      </w:r>
+      <w:proofErr w:type="spellStart"/>
+      <w:r>
+        <w:t>expectedExceptionMsg</w:t>
+      </w:r>
+      <w:proofErr w:type="spellEnd"/>
+      <w:r>
+        <w:t xml:space="preserve">, </w:t>
+      </w:r>
+      <w:proofErr w:type="spellStart"/>
+      <w:r>
+        <w:t>e.getMessage</w:t>
+      </w:r>
+      <w:proofErr w:type="spellEnd"/>
+      <w:r>
+        <w:t>());</w:t>
+      </w:r>
+      <w:r>
+        <w:t>` just sees actual as “null”.</w:t>
+      </w:r>
+      <w:r>
+        <w:t xml:space="preserve"> Okay, </w:t>
+      </w:r>
+      <w:proofErr w:type="gramStart"/>
+      <w:r>
+        <w:t>After</w:t>
+      </w:r>
+      <w:proofErr w:type="gramEnd"/>
+      <w:r>
+        <w:t xml:space="preserve"> hours AGAIN, it seems that the caught error </w:t>
+      </w:r>
+      <w:r>
+        <w:t>was</w:t>
+      </w:r>
+      <w:r>
+        <w:t xml:space="preserve"> wrapped as a “</w:t>
+      </w:r>
+      <w:proofErr w:type="spellStart"/>
+      <w:r>
+        <w:t>InvocationTargetException</w:t>
+      </w:r>
+      <w:proofErr w:type="spellEnd"/>
+      <w:r>
+        <w:t>” exception and `</w:t>
+      </w:r>
+      <w:proofErr w:type="spellStart"/>
+      <w:r>
+        <w:t>e.getCause</w:t>
+      </w:r>
+      <w:proofErr w:type="spellEnd"/>
+      <w:r>
+        <w:t>()</w:t>
+      </w:r>
+      <w:r>
+        <w:t xml:space="preserve">` is used to unwrap the error. I think I do remember hearing something like that in David’s lectures but </w:t>
+      </w:r>
+      <w:proofErr w:type="gramStart"/>
+      <w:r>
+        <w:t>It</w:t>
+      </w:r>
+      <w:proofErr w:type="gramEnd"/>
+      <w:r>
+        <w:t xml:space="preserve"> was difficult to concentrate due to keeping my vomit down</w:t>
+      </w:r>
+      <w:r>
+        <w:t xml:space="preserve"> (was sick)</w:t>
+      </w:r>
+      <w:r>
+        <w:t xml:space="preserve"> -_-</w:t>
+      </w:r>
+      <w:r>
+        <w:t xml:space="preserve"> .</w:t>
+      </w:r>
+    </w:p>
+    <w:p>
+      <w:r>
+        <w:lastRenderedPageBreak/>
+        <w:t>In a confliction as Interpreter must be instantiated before the `</w:t>
+      </w:r>
+      <w:proofErr w:type="spellStart"/>
+      <w:r>
+        <w:t>System.setOut</w:t>
+      </w:r>
+      <w:proofErr w:type="spellEnd"/>
+      <w:r>
+        <w:t xml:space="preserve">(new </w:t>
+      </w:r>
+      <w:proofErr w:type="spellStart"/>
+      <w:r>
+        <w:t>PrintStream</w:t>
+      </w:r>
+      <w:proofErr w:type="spellEnd"/>
+      <w:r>
+        <w:t>(</w:t>
+      </w:r>
+      <w:proofErr w:type="spellStart"/>
+      <w:r>
+        <w:t>outputStream</w:t>
+      </w:r>
+      <w:proofErr w:type="spellEnd"/>
+      <w:r>
+        <w:t>));</w:t>
+      </w:r>
+      <w:r>
+        <w:t>` but such, unlike method reflection code, field reflection code require instantiation before that. Resulted to adding new parameter and setup logic</w:t>
+      </w:r>
+      <w:r>
+        <w:t xml:space="preserve"> to the overloaded method</w:t>
+      </w:r>
+      <w:r>
+        <w:t>.</w:t>
+      </w:r>
+    </w:p>
+    <w:p>
+      <w:r>
+        <w:t xml:space="preserve">I am starting to get to a point where I don’t have to debug every test creation which is a good thing; </w:t>
+      </w:r>
+      <w:proofErr w:type="spellStart"/>
+      <w:r>
+        <w:t>gotta</w:t>
+      </w:r>
+      <w:proofErr w:type="spellEnd"/>
+      <w:r>
+        <w:t xml:space="preserve"> love reflection code saving my Junit testing.</w:t>
+      </w:r>
+    </w:p>
+    <w:p>
+      <w:r>
+        <w:t>Testing the cycle method seem to make it a massive, nested class. May need to consider having each nested class dedicated to a command type instead of just the method.</w:t>
+      </w:r>
+    </w:p>
+    <w:p>
+      <w:r>
+        <w:t>When figuring out how to call methods of fields, rather than setting value, from reflection code, I came across:</w:t>
+      </w:r>
+    </w:p>
+    <w:p>
+      <w:pPr>
+        <w:pStyle w:val="ListParagraph"/>
+        <w:numPr>
+          <w:ilvl w:val="0"/>
+          <w:numId w:val="17"/>
+        </w:numPr>
+      </w:pPr>
+      <w:hyperlink r:id="rId35" w:history="1">
+        <w:r>
+          <w:rPr>
+            <w:rStyle w:val="Hyperlink"/>
+          </w:rPr>
+          <w:t>https://stackoverflow.com/questions/49825141/add-an-object-to-an-arraylist-using-reflection</w:t>
+        </w:r>
+      </w:hyperlink>
+      <w:r>
+        <w:t xml:space="preserve"> </w:t>
+      </w:r>
+    </w:p>
+    <w:p>
+      <w:pPr>
+        <w:pStyle w:val="ListParagraph"/>
+        <w:numPr>
+          <w:ilvl w:val="0"/>
+          <w:numId w:val="17"/>
+        </w:numPr>
+      </w:pPr>
+      <w:hyperlink r:id="rId36" w:history="1">
+        <w:r>
+          <w:rPr>
+            <w:rStyle w:val="Hyperlink"/>
+          </w:rPr>
+          <w:t>https://www.baeldung.com/java-reflection-class-fields</w:t>
+        </w:r>
+      </w:hyperlink>
+      <w:r>
+        <w:t xml:space="preserve"> </w:t>
+      </w:r>
+    </w:p>
+    <w:p>
+      <w:r>
+        <w:t>These sources basically make use of “</w:t>
+      </w:r>
+      <w:r>
+        <w:t>.get(</w:t>
+      </w:r>
+      <w:r>
+        <w:t>” to achieve the goal.</w:t>
+      </w:r>
+    </w:p>
+    <w:p>
+      <w:r>
+        <w:t xml:space="preserve">I wonder if </w:t>
+      </w:r>
+      <w:proofErr w:type="gramStart"/>
+      <w:r>
+        <w:t>its</w:t>
+      </w:r>
+      <w:proofErr w:type="gramEnd"/>
+      <w:r>
+        <w:t xml:space="preserve"> possible to put a HTML table in a java doc so I can show what tests are done and why. I wonder that because I already use “&lt;p&gt;” in them. Appears that one can!</w:t>
+      </w:r>
+      <w:r>
+        <w:t xml:space="preserve"> Will do that sometime in the future.</w:t>
+      </w:r>
+    </w:p>
+    <w:p>
+      <w:r>
+        <w:t>I have realised something devastating, I have not tested command #6, as it has `</w:t>
+      </w:r>
+      <w:proofErr w:type="spellStart"/>
+      <w:r>
+        <w:t>System.exit</w:t>
+      </w:r>
+      <w:proofErr w:type="spellEnd"/>
+      <w:r>
+        <w:t xml:space="preserve">(0)`, but all other cycle tests </w:t>
+      </w:r>
+      <w:proofErr w:type="gramStart"/>
+      <w:r>
+        <w:t>includes</w:t>
+      </w:r>
+      <w:proofErr w:type="gramEnd"/>
+      <w:r>
+        <w:t xml:space="preserve"> calling that command. Must </w:t>
+      </w:r>
+      <w:proofErr w:type="gramStart"/>
+      <w:r>
+        <w:t>of</w:t>
+      </w:r>
+      <w:proofErr w:type="gramEnd"/>
+      <w:r>
+        <w:t xml:space="preserve"> thought it was not possible when struggling with making Interpreter output to the custom out stream (instead of to the console). </w:t>
+      </w:r>
+    </w:p>
+    <w:p>
+      <w:r>
+        <w:t xml:space="preserve">Yeah… will </w:t>
+      </w:r>
+      <w:proofErr w:type="gramStart"/>
+      <w:r>
+        <w:t>definitely rearrange</w:t>
+      </w:r>
+      <w:proofErr w:type="gramEnd"/>
+      <w:r>
+        <w:t xml:space="preserve"> how the nested test classes work; but this will </w:t>
+      </w:r>
+      <w:proofErr w:type="gramStart"/>
+      <w:r>
+        <w:t>massive</w:t>
+      </w:r>
+      <w:proofErr w:type="gramEnd"/>
+      <w:r>
+        <w:t xml:space="preserve"> change the testing structure thus another commit will be pushed.</w:t>
+      </w:r>
+    </w:p>
+    <w:p>
+      <w:pPr>
+        <w:pStyle w:val="IntenseQuote"/>
+      </w:pPr>
+      <w:r>
+        <w:t>Pushing 5</w:t>
+      </w:r>
+      <w:r>
+        <w:rPr>
+          <w:vertAlign w:val="superscript"/>
+        </w:rPr>
+        <w:t>th</w:t>
+      </w:r>
+      <w:r>
+        <w:t xml:space="preserve"> commit – completion of program basics and halfway through testing automation</w:t>
+      </w:r>
+    </w:p>
+    <w:p>
+      <w:pPr>
+        <w:pStyle w:val="Heading1"/>
       </w:pPr>
       <w:r>
         <w:t>Commit notes</w:t>
@@ -3515,7 +5511,39 @@
                 <w:i/>
                 <w:iCs/>
               </w:rPr>
-              <w:t>Fully implemented `EarthquakeEntry` record and implemented the essential parts of the `EarthquakeReport` record.</w:t>
+              <w:t>Fully implemented `</w:t>
+            </w:r>
+            <w:proofErr w:type="spellStart"/>
+            <w:r>
+              <w:rPr>
+                <w:i/>
+                <w:iCs/>
+              </w:rPr>
+              <w:t>EarthquakeEntry</w:t>
+            </w:r>
+            <w:proofErr w:type="spellEnd"/>
+            <w:r>
+              <w:rPr>
+                <w:i/>
+                <w:iCs/>
+              </w:rPr>
+              <w:t>` record and implemented the essential parts of the `</w:t>
+            </w:r>
+            <w:proofErr w:type="spellStart"/>
+            <w:r>
+              <w:rPr>
+                <w:i/>
+                <w:iCs/>
+              </w:rPr>
+              <w:t>EarthquakeReport</w:t>
+            </w:r>
+            <w:proofErr w:type="spellEnd"/>
+            <w:r>
+              <w:rPr>
+                <w:i/>
+                <w:iCs/>
+              </w:rPr>
+              <w:t>` record.</w:t>
             </w:r>
             <w:r>
               <w:rPr>
@@ -3538,7 +5566,71 @@
                 <w:iCs/>
               </w:rPr>
               <w:br/>
-              <w:t>* Declared `viewRawDataSet` action (in `ClientActions` interface) to prevent the earthquake report string representation from being too big for user to take in. This causes declaration of `EarthquakeReport.renderRawDataSet()` and `Interpreter.viewRawDataSet`.</w:t>
+              <w:t>* Declared `</w:t>
+            </w:r>
+            <w:proofErr w:type="spellStart"/>
+            <w:r>
+              <w:rPr>
+                <w:i/>
+                <w:iCs/>
+              </w:rPr>
+              <w:t>viewRawDataSet</w:t>
+            </w:r>
+            <w:proofErr w:type="spellEnd"/>
+            <w:r>
+              <w:rPr>
+                <w:i/>
+                <w:iCs/>
+              </w:rPr>
+              <w:t>` action (in `</w:t>
+            </w:r>
+            <w:proofErr w:type="spellStart"/>
+            <w:r>
+              <w:rPr>
+                <w:i/>
+                <w:iCs/>
+              </w:rPr>
+              <w:t>ClientActions</w:t>
+            </w:r>
+            <w:proofErr w:type="spellEnd"/>
+            <w:r>
+              <w:rPr>
+                <w:i/>
+                <w:iCs/>
+              </w:rPr>
+              <w:t>` interface) to prevent the earthquake report string representation from being too big for user to take in. This causes declaration of `</w:t>
+            </w:r>
+            <w:proofErr w:type="spellStart"/>
+            <w:r>
+              <w:rPr>
+                <w:i/>
+                <w:iCs/>
+              </w:rPr>
+              <w:t>EarthquakeReport.renderRawDataSet</w:t>
+            </w:r>
+            <w:proofErr w:type="spellEnd"/>
+            <w:r>
+              <w:rPr>
+                <w:i/>
+                <w:iCs/>
+              </w:rPr>
+              <w:t>()` and `</w:t>
+            </w:r>
+            <w:proofErr w:type="spellStart"/>
+            <w:r>
+              <w:rPr>
+                <w:i/>
+                <w:iCs/>
+              </w:rPr>
+              <w:t>Interpreter.viewRawDataSet</w:t>
+            </w:r>
+            <w:proofErr w:type="spellEnd"/>
+            <w:r>
+              <w:rPr>
+                <w:i/>
+                <w:iCs/>
+              </w:rPr>
+              <w:t>`.</w:t>
             </w:r>
             <w:r>
               <w:rPr>
@@ -3546,7 +5638,23 @@
                 <w:iCs/>
               </w:rPr>
               <w:br/>
-              <w:t>* Declared and implemented `EarthquakeReport.findMeanDepth` and corresponding field.</w:t>
+              <w:t>* Declared and implemented `</w:t>
+            </w:r>
+            <w:proofErr w:type="spellStart"/>
+            <w:r>
+              <w:rPr>
+                <w:i/>
+                <w:iCs/>
+              </w:rPr>
+              <w:t>EarthquakeReport.findMeanDepth</w:t>
+            </w:r>
+            <w:proofErr w:type="spellEnd"/>
+            <w:r>
+              <w:rPr>
+                <w:i/>
+                <w:iCs/>
+              </w:rPr>
+              <w:t>` and corresponding field.</w:t>
             </w:r>
             <w:r>
               <w:rPr>
@@ -3554,7 +5662,71 @@
                 <w:iCs/>
               </w:rPr>
               <w:br/>
-              <w:t>* Swapped `java.time.LocalDateTime` with `java.time.ZonedDateTime`, throughout entire project, to enforce the UTC timezone. Additional imports are used in for further use of `ZonedDateTime`.</w:t>
+              <w:t>* Swapped `</w:t>
+            </w:r>
+            <w:proofErr w:type="spellStart"/>
+            <w:r>
+              <w:rPr>
+                <w:i/>
+                <w:iCs/>
+              </w:rPr>
+              <w:t>java.time.LocalDateTime</w:t>
+            </w:r>
+            <w:proofErr w:type="spellEnd"/>
+            <w:r>
+              <w:rPr>
+                <w:i/>
+                <w:iCs/>
+              </w:rPr>
+              <w:t>` with `</w:t>
+            </w:r>
+            <w:proofErr w:type="spellStart"/>
+            <w:r>
+              <w:rPr>
+                <w:i/>
+                <w:iCs/>
+              </w:rPr>
+              <w:t>java.time.ZonedDateTime</w:t>
+            </w:r>
+            <w:proofErr w:type="spellEnd"/>
+            <w:r>
+              <w:rPr>
+                <w:i/>
+                <w:iCs/>
+              </w:rPr>
+              <w:t xml:space="preserve">`, throughout entire project, to enforce the UTC </w:t>
+            </w:r>
+            <w:proofErr w:type="spellStart"/>
+            <w:r>
+              <w:rPr>
+                <w:i/>
+                <w:iCs/>
+              </w:rPr>
+              <w:t>timezone</w:t>
+            </w:r>
+            <w:proofErr w:type="spellEnd"/>
+            <w:r>
+              <w:rPr>
+                <w:i/>
+                <w:iCs/>
+              </w:rPr>
+              <w:t>. Additional imports are used in for further use of `</w:t>
+            </w:r>
+            <w:proofErr w:type="spellStart"/>
+            <w:r>
+              <w:rPr>
+                <w:i/>
+                <w:iCs/>
+              </w:rPr>
+              <w:t>ZonedDateTime</w:t>
+            </w:r>
+            <w:proofErr w:type="spellEnd"/>
+            <w:r>
+              <w:rPr>
+                <w:i/>
+                <w:iCs/>
+              </w:rPr>
+              <w:t>`.</w:t>
             </w:r>
             <w:r>
               <w:rPr>
@@ -3569,7 +5741,23 @@
                 <w:iCs/>
               </w:rPr>
               <w:br/>
-              <w:t>Next will need to do javadoc comments and further addition of earthquake depth integration.</w:t>
+              <w:t xml:space="preserve">Next will need to do </w:t>
+            </w:r>
+            <w:proofErr w:type="spellStart"/>
+            <w:r>
+              <w:rPr>
+                <w:i/>
+                <w:iCs/>
+              </w:rPr>
+              <w:t>javadoc</w:t>
+            </w:r>
+            <w:proofErr w:type="spellEnd"/>
+            <w:r>
+              <w:rPr>
+                <w:i/>
+                <w:iCs/>
+              </w:rPr>
+              <w:t xml:space="preserve"> comments and further addition of earthquake depth integration.</w:t>
             </w:r>
           </w:p>
         </w:tc>
@@ -3602,7 +5790,40 @@
                 <w:i/>
                 <w:iCs/>
               </w:rPr>
-              <w:t>Added initial project structure of Earthquake data handling, API fetching, records, enums, and validation classes. This is used to generate an initial UML.</w:t>
+              <w:lastRenderedPageBreak/>
+              <w:t xml:space="preserve">Added initial project structure of </w:t>
+            </w:r>
+            <w:proofErr w:type="gramStart"/>
+            <w:r>
+              <w:rPr>
+                <w:i/>
+                <w:iCs/>
+              </w:rPr>
+              <w:t>Earthquake</w:t>
+            </w:r>
+            <w:proofErr w:type="gramEnd"/>
+            <w:r>
+              <w:rPr>
+                <w:i/>
+                <w:iCs/>
+              </w:rPr>
+              <w:t xml:space="preserve"> data handling, API fetching, records, </w:t>
+            </w:r>
+            <w:proofErr w:type="spellStart"/>
+            <w:r>
+              <w:rPr>
+                <w:i/>
+                <w:iCs/>
+              </w:rPr>
+              <w:t>enums</w:t>
+            </w:r>
+            <w:proofErr w:type="spellEnd"/>
+            <w:r>
+              <w:rPr>
+                <w:i/>
+                <w:iCs/>
+              </w:rPr>
+              <w:t>, and validation classes. This is used to generate an initial UML.</w:t>
             </w:r>
           </w:p>
           <w:p>
@@ -3697,7 +5918,87 @@
                 <w:iCs/>
               </w:rPr>
               <w:br/>
-              <w:t>Written up “RecordRetriever” which was too large so splitted init “HTTPRetriever” and “JSONToRecord”.</w:t>
+              <w:t>Written up “</w:t>
+            </w:r>
+            <w:proofErr w:type="spellStart"/>
+            <w:r>
+              <w:rPr>
+                <w:i/>
+                <w:iCs/>
+              </w:rPr>
+              <w:t>RecordRetriever</w:t>
+            </w:r>
+            <w:proofErr w:type="spellEnd"/>
+            <w:r>
+              <w:rPr>
+                <w:i/>
+                <w:iCs/>
+              </w:rPr>
+              <w:t xml:space="preserve">” which was too large so </w:t>
+            </w:r>
+            <w:proofErr w:type="spellStart"/>
+            <w:r>
+              <w:rPr>
+                <w:i/>
+                <w:iCs/>
+              </w:rPr>
+              <w:t>splitted</w:t>
+            </w:r>
+            <w:proofErr w:type="spellEnd"/>
+            <w:r>
+              <w:rPr>
+                <w:i/>
+                <w:iCs/>
+              </w:rPr>
+              <w:t xml:space="preserve"> </w:t>
+            </w:r>
+            <w:proofErr w:type="spellStart"/>
+            <w:r>
+              <w:rPr>
+                <w:i/>
+                <w:iCs/>
+              </w:rPr>
+              <w:t>init</w:t>
+            </w:r>
+            <w:proofErr w:type="spellEnd"/>
+            <w:r>
+              <w:rPr>
+                <w:i/>
+                <w:iCs/>
+              </w:rPr>
+              <w:t xml:space="preserve"> “</w:t>
+            </w:r>
+            <w:proofErr w:type="spellStart"/>
+            <w:r>
+              <w:rPr>
+                <w:i/>
+                <w:iCs/>
+              </w:rPr>
+              <w:t>HTTPRetriever</w:t>
+            </w:r>
+            <w:proofErr w:type="spellEnd"/>
+            <w:r>
+              <w:rPr>
+                <w:i/>
+                <w:iCs/>
+              </w:rPr>
+              <w:t>” and “</w:t>
+            </w:r>
+            <w:proofErr w:type="spellStart"/>
+            <w:r>
+              <w:rPr>
+                <w:i/>
+                <w:iCs/>
+              </w:rPr>
+              <w:t>JSONToRecord</w:t>
+            </w:r>
+            <w:proofErr w:type="spellEnd"/>
+            <w:r>
+              <w:rPr>
+                <w:i/>
+                <w:iCs/>
+              </w:rPr>
+              <w:t>”.</w:t>
             </w:r>
             <w:r>
               <w:rPr>
@@ -3711,9 +6012,41 @@
                 <w:i/>
                 <w:iCs/>
               </w:rPr>
-              <w:lastRenderedPageBreak/>
               <w:br/>
               <w:t>Next will implement 'Interpreter'.</w:t>
+            </w:r>
+          </w:p>
+        </w:tc>
+      </w:tr>
+    </w:tbl>
+    <w:p/>
+    <w:tbl>
+      <w:tblPr>
+        <w:tblStyle w:val="TableGrid"/>
+        <w:tblW w:w="0" w:type="auto"/>
+        <w:tblLook w:val="04A0" w:firstRow="1" w:lastRow="0" w:firstColumn="1" w:lastColumn="0" w:noHBand="0" w:noVBand="1"/>
+      </w:tblPr>
+      <w:tblGrid>
+        <w:gridCol w:w="10456"/>
+      </w:tblGrid>
+      <w:tr>
+        <w:tc>
+          <w:tcPr>
+            <w:tcW w:w="10456" w:type="dxa"/>
+          </w:tcPr>
+          <w:p>
+            <w:pPr>
+              <w:rPr>
+                <w:i/>
+                <w:iCs/>
+              </w:rPr>
+            </w:pPr>
+            <w:r>
+              <w:rPr>
+                <w:i/>
+                <w:iCs/>
+              </w:rPr>
+              <w:t>See notes, in Development log.docx, after mention of 3rd commit.</w:t>
             </w:r>
           </w:p>
         </w:tc>
@@ -3790,7 +6123,15 @@
           </w:tcPr>
           <w:p>
             <w:r>
-              <w:t>what do u call it when u generate cords for a point which is the avg point on the graph to all other points</w:t>
+              <w:t xml:space="preserve">what do u call it when u generate cords for a point which is the </w:t>
+            </w:r>
+            <w:proofErr w:type="spellStart"/>
+            <w:r>
+              <w:t>avg</w:t>
+            </w:r>
+            <w:proofErr w:type="spellEnd"/>
+            <w:r>
+              <w:t xml:space="preserve"> point on the graph to all other points</w:t>
             </w:r>
             <w:r>
               <w:t>?</w:t>
@@ -3818,7 +6159,23 @@
           </w:tcPr>
           <w:p>
             <w:r>
-              <w:t>what do u call langtitude and langtitude together</w:t>
+              <w:t xml:space="preserve">what do u call </w:t>
+            </w:r>
+            <w:proofErr w:type="spellStart"/>
+            <w:r>
+              <w:t>langtitude</w:t>
+            </w:r>
+            <w:proofErr w:type="spellEnd"/>
+            <w:r>
+              <w:t xml:space="preserve"> and </w:t>
+            </w:r>
+            <w:proofErr w:type="spellStart"/>
+            <w:r>
+              <w:t>langtitude</w:t>
+            </w:r>
+            <w:proofErr w:type="spellEnd"/>
+            <w:r>
+              <w:t xml:space="preserve"> together</w:t>
             </w:r>
             <w:r>
               <w:t xml:space="preserve"> as one word?</w:t>
@@ -3878,13 +6235,23 @@
             <w:r>
               <w:t>Too many to list, chose the ‘</w:t>
             </w:r>
-            <w:r>
-              <w:t>java.time.</w:t>
+            <w:proofErr w:type="spellStart"/>
+            <w:r>
+              <w:t>java.time</w:t>
+            </w:r>
+            <w:proofErr w:type="spellEnd"/>
+            <w:r>
+              <w:t>.</w:t>
             </w:r>
           </w:p>
           <w:p>
-            <w:r>
-              <w:t xml:space="preserve">LocalDateTime’ one </w:t>
+            <w:proofErr w:type="spellStart"/>
+            <w:r>
+              <w:t>LocalDateTime</w:t>
+            </w:r>
+            <w:proofErr w:type="spellEnd"/>
+            <w:r>
+              <w:t xml:space="preserve">’ one </w:t>
             </w:r>
           </w:p>
         </w:tc>
@@ -3905,7 +6272,7 @@
             <w:tcW w:w="2684" w:type="pct"/>
           </w:tcPr>
           <w:p>
-            <w:hyperlink r:id="rId30" w:history="1">
+            <w:hyperlink r:id="rId37" w:history="1">
               <w:r>
                 <w:rPr>
                   <w:rStyle w:val="Hyperlink"/>
@@ -3953,8 +6320,21 @@
             <w:r>
               <w:t>“</w:t>
             </w:r>
-            <w:r>
-              <w:t>fatal: mmap failed: Invalid argument</w:t>
+            <w:proofErr w:type="gramStart"/>
+            <w:r>
+              <w:t>fatal</w:t>
+            </w:r>
+            <w:proofErr w:type="gramEnd"/>
+            <w:r>
+              <w:t xml:space="preserve">: </w:t>
+            </w:r>
+            <w:proofErr w:type="spellStart"/>
+            <w:r>
+              <w:t>mmap</w:t>
+            </w:r>
+            <w:proofErr w:type="spellEnd"/>
+            <w:r>
+              <w:t xml:space="preserve"> failed: Invalid argument</w:t>
             </w:r>
             <w:r>
               <w:t>”</w:t>
@@ -3994,7 +6374,15 @@
           </w:tcPr>
           <w:p>
             <w:r>
-              <w:t>Is “EatthquakeEntry::latitude” a lambda</w:t>
+              <w:t>Is “</w:t>
+            </w:r>
+            <w:proofErr w:type="spellStart"/>
+            <w:r>
+              <w:t>EatthquakeEntry</w:t>
+            </w:r>
+            <w:proofErr w:type="spellEnd"/>
+            <w:r>
+              <w:t>::latitude” a lambda</w:t>
             </w:r>
           </w:p>
         </w:tc>
@@ -4021,9 +6409,11 @@
             <w:r>
               <w:t>Why are ‘</w:t>
             </w:r>
+            <w:proofErr w:type="spellStart"/>
             <w:r>
               <w:t>ZonedDateTime</w:t>
             </w:r>
+            <w:proofErr w:type="spellEnd"/>
             <w:r>
               <w:t>’ instances not comparable?</w:t>
             </w:r>
@@ -4065,7 +6455,7 @@
             <w:tcW w:w="2684" w:type="pct"/>
           </w:tcPr>
           <w:p>
-            <w:hyperlink r:id="rId31" w:history="1">
+            <w:hyperlink r:id="rId38" w:history="1">
               <w:r>
                 <w:rPr>
                   <w:rStyle w:val="Hyperlink"/>
@@ -4096,13 +6486,136 @@
           </w:tcPr>
           <w:p>
             <w:r>
-              <w:t>‘java.util.stream.</w:t>
+              <w:t>‘</w:t>
+            </w:r>
+            <w:proofErr w:type="spellStart"/>
+            <w:proofErr w:type="gramStart"/>
+            <w:r>
+              <w:t>java</w:t>
+            </w:r>
+            <w:proofErr w:type="gramEnd"/>
+            <w:r>
+              <w:t>.util.stream.</w:t>
             </w:r>
             <w:r>
               <w:t>StreamSupport</w:t>
             </w:r>
+            <w:proofErr w:type="spellEnd"/>
             <w:r>
               <w:t>’</w:t>
+            </w:r>
+          </w:p>
+        </w:tc>
+      </w:tr>
+      <w:tr>
+        <w:trPr>
+          <w:trHeight w:val="50"/>
+        </w:trPr>
+        <w:tc>
+          <w:tcPr>
+            <w:tcW w:w="2316" w:type="pct"/>
+          </w:tcPr>
+          <w:p>
+            <w:r>
+              <w:t>Why error message is just “null”</w:t>
+            </w:r>
+            <w:r>
+              <w:t xml:space="preserve"> in Junit assertions</w:t>
+            </w:r>
+            <w:r>
+              <w:t>?</w:t>
+            </w:r>
+          </w:p>
+        </w:tc>
+        <w:tc>
+          <w:tcPr>
+            <w:tcW w:w="2684" w:type="pct"/>
+          </w:tcPr>
+          <w:p>
+            <w:r>
+              <w:t>Error</w:t>
+            </w:r>
+            <w:r>
+              <w:t xml:space="preserve"> will be given as</w:t>
+            </w:r>
+            <w:r>
+              <w:t xml:space="preserve"> a ‘</w:t>
+            </w:r>
+            <w:proofErr w:type="spellStart"/>
+            <w:r>
+              <w:t>InvocationTargetException</w:t>
+            </w:r>
+            <w:proofErr w:type="spellEnd"/>
+            <w:r>
+              <w:t>’, need to unwrap it to get the original error.</w:t>
+            </w:r>
+            <w:r>
+              <w:t xml:space="preserve"> To unwrap it, do ` </w:t>
+            </w:r>
+            <w:r>
+              <w:t xml:space="preserve">Throwable cause = </w:t>
+            </w:r>
+            <w:proofErr w:type="spellStart"/>
+            <w:r>
+              <w:t>e.getCause</w:t>
+            </w:r>
+            <w:proofErr w:type="spellEnd"/>
+            <w:r>
+              <w:t>();</w:t>
+            </w:r>
+            <w:r>
+              <w:t>`</w:t>
+            </w:r>
+          </w:p>
+        </w:tc>
+      </w:tr>
+      <w:tr>
+        <w:trPr>
+          <w:trHeight w:val="50"/>
+        </w:trPr>
+        <w:tc>
+          <w:tcPr>
+            <w:tcW w:w="2316" w:type="pct"/>
+          </w:tcPr>
+          <w:p>
+            <w:r>
+              <w:t>Can I put HTML tables in java docs?</w:t>
+            </w:r>
+          </w:p>
+        </w:tc>
+        <w:tc>
+          <w:tcPr>
+            <w:tcW w:w="2684" w:type="pct"/>
+          </w:tcPr>
+          <w:p>
+            <w:r>
+              <w:t>Yes, Javadoc supports: &lt;table&gt;</w:t>
+            </w:r>
+            <w:r>
+              <w:t>,</w:t>
+            </w:r>
+            <w:r>
+              <w:t xml:space="preserve"> &lt;tr&gt;</w:t>
+            </w:r>
+            <w:r>
+              <w:t xml:space="preserve"> ,</w:t>
+            </w:r>
+            <w:r>
+              <w:t>&lt;</w:t>
+            </w:r>
+            <w:proofErr w:type="spellStart"/>
+            <w:r>
+              <w:t>th</w:t>
+            </w:r>
+            <w:proofErr w:type="spellEnd"/>
+            <w:r>
+              <w:t>&gt;</w:t>
+            </w:r>
+            <w:r>
+              <w:t xml:space="preserve"> , and</w:t>
+            </w:r>
+            <w:r>
+              <w:t xml:space="preserve"> &lt;td&gt;</w:t>
             </w:r>
           </w:p>
         </w:tc>
@@ -4817,6 +7330,232 @@
     </w:lvl>
   </w:abstractNum>
   <w:abstractNum w:abstractNumId="6" w15:restartNumberingAfterBreak="0">
+    <w:nsid w:val="32214E4E"/>
+    <w:multiLevelType w:val="hybridMultilevel"/>
+    <w:tmpl w:val="7AE2CBA8"/>
+    <w:lvl w:ilvl="0" w:tplc="08090001">
+      <w:start w:val="1"/>
+      <w:numFmt w:val="bullet"/>
+      <w:lvlText w:val=""/>
+      <w:lvlJc w:val="left"/>
+      <w:pPr>
+        <w:ind w:left="720" w:hanging="360"/>
+      </w:pPr>
+      <w:rPr>
+        <w:rFonts w:ascii="Symbol" w:hAnsi="Symbol" w:hint="default"/>
+      </w:rPr>
+    </w:lvl>
+    <w:lvl w:ilvl="1" w:tplc="08090003" w:tentative="1">
+      <w:start w:val="1"/>
+      <w:numFmt w:val="bullet"/>
+      <w:lvlText w:val="o"/>
+      <w:lvlJc w:val="left"/>
+      <w:pPr>
+        <w:ind w:left="1440" w:hanging="360"/>
+      </w:pPr>
+      <w:rPr>
+        <w:rFonts w:ascii="Courier New" w:hAnsi="Courier New" w:cs="Courier New" w:hint="default"/>
+      </w:rPr>
+    </w:lvl>
+    <w:lvl w:ilvl="2" w:tplc="08090005" w:tentative="1">
+      <w:start w:val="1"/>
+      <w:numFmt w:val="bullet"/>
+      <w:lvlText w:val=""/>
+      <w:lvlJc w:val="left"/>
+      <w:pPr>
+        <w:ind w:left="2160" w:hanging="360"/>
+      </w:pPr>
+      <w:rPr>
+        <w:rFonts w:ascii="Wingdings" w:hAnsi="Wingdings" w:hint="default"/>
+      </w:rPr>
+    </w:lvl>
+    <w:lvl w:ilvl="3" w:tplc="08090001" w:tentative="1">
+      <w:start w:val="1"/>
+      <w:numFmt w:val="bullet"/>
+      <w:lvlText w:val=""/>
+      <w:lvlJc w:val="left"/>
+      <w:pPr>
+        <w:ind w:left="2880" w:hanging="360"/>
+      </w:pPr>
+      <w:rPr>
+        <w:rFonts w:ascii="Symbol" w:hAnsi="Symbol" w:hint="default"/>
+      </w:rPr>
+    </w:lvl>
+    <w:lvl w:ilvl="4" w:tplc="08090003" w:tentative="1">
+      <w:start w:val="1"/>
+      <w:numFmt w:val="bullet"/>
+      <w:lvlText w:val="o"/>
+      <w:lvlJc w:val="left"/>
+      <w:pPr>
+        <w:ind w:left="3600" w:hanging="360"/>
+      </w:pPr>
+      <w:rPr>
+        <w:rFonts w:ascii="Courier New" w:hAnsi="Courier New" w:cs="Courier New" w:hint="default"/>
+      </w:rPr>
+    </w:lvl>
+    <w:lvl w:ilvl="5" w:tplc="08090005" w:tentative="1">
+      <w:start w:val="1"/>
+      <w:numFmt w:val="bullet"/>
+      <w:lvlText w:val=""/>
+      <w:lvlJc w:val="left"/>
+      <w:pPr>
+        <w:ind w:left="4320" w:hanging="360"/>
+      </w:pPr>
+      <w:rPr>
+        <w:rFonts w:ascii="Wingdings" w:hAnsi="Wingdings" w:hint="default"/>
+      </w:rPr>
+    </w:lvl>
+    <w:lvl w:ilvl="6" w:tplc="08090001" w:tentative="1">
+      <w:start w:val="1"/>
+      <w:numFmt w:val="bullet"/>
+      <w:lvlText w:val=""/>
+      <w:lvlJc w:val="left"/>
+      <w:pPr>
+        <w:ind w:left="5040" w:hanging="360"/>
+      </w:pPr>
+      <w:rPr>
+        <w:rFonts w:ascii="Symbol" w:hAnsi="Symbol" w:hint="default"/>
+      </w:rPr>
+    </w:lvl>
+    <w:lvl w:ilvl="7" w:tplc="08090003" w:tentative="1">
+      <w:start w:val="1"/>
+      <w:numFmt w:val="bullet"/>
+      <w:lvlText w:val="o"/>
+      <w:lvlJc w:val="left"/>
+      <w:pPr>
+        <w:ind w:left="5760" w:hanging="360"/>
+      </w:pPr>
+      <w:rPr>
+        <w:rFonts w:ascii="Courier New" w:hAnsi="Courier New" w:cs="Courier New" w:hint="default"/>
+      </w:rPr>
+    </w:lvl>
+    <w:lvl w:ilvl="8" w:tplc="08090005" w:tentative="1">
+      <w:start w:val="1"/>
+      <w:numFmt w:val="bullet"/>
+      <w:lvlText w:val=""/>
+      <w:lvlJc w:val="left"/>
+      <w:pPr>
+        <w:ind w:left="6480" w:hanging="360"/>
+      </w:pPr>
+      <w:rPr>
+        <w:rFonts w:ascii="Wingdings" w:hAnsi="Wingdings" w:hint="default"/>
+      </w:rPr>
+    </w:lvl>
+  </w:abstractNum>
+  <w:abstractNum w:abstractNumId="7" w15:restartNumberingAfterBreak="0">
+    <w:nsid w:val="37410630"/>
+    <w:multiLevelType w:val="hybridMultilevel"/>
+    <w:tmpl w:val="D81C4648"/>
+    <w:lvl w:ilvl="0" w:tplc="08090001">
+      <w:start w:val="1"/>
+      <w:numFmt w:val="bullet"/>
+      <w:lvlText w:val=""/>
+      <w:lvlJc w:val="left"/>
+      <w:pPr>
+        <w:ind w:left="720" w:hanging="360"/>
+      </w:pPr>
+      <w:rPr>
+        <w:rFonts w:ascii="Symbol" w:hAnsi="Symbol" w:hint="default"/>
+      </w:rPr>
+    </w:lvl>
+    <w:lvl w:ilvl="1" w:tplc="08090003" w:tentative="1">
+      <w:start w:val="1"/>
+      <w:numFmt w:val="bullet"/>
+      <w:lvlText w:val="o"/>
+      <w:lvlJc w:val="left"/>
+      <w:pPr>
+        <w:ind w:left="1440" w:hanging="360"/>
+      </w:pPr>
+      <w:rPr>
+        <w:rFonts w:ascii="Courier New" w:hAnsi="Courier New" w:cs="Courier New" w:hint="default"/>
+      </w:rPr>
+    </w:lvl>
+    <w:lvl w:ilvl="2" w:tplc="08090005" w:tentative="1">
+      <w:start w:val="1"/>
+      <w:numFmt w:val="bullet"/>
+      <w:lvlText w:val=""/>
+      <w:lvlJc w:val="left"/>
+      <w:pPr>
+        <w:ind w:left="2160" w:hanging="360"/>
+      </w:pPr>
+      <w:rPr>
+        <w:rFonts w:ascii="Wingdings" w:hAnsi="Wingdings" w:hint="default"/>
+      </w:rPr>
+    </w:lvl>
+    <w:lvl w:ilvl="3" w:tplc="08090001" w:tentative="1">
+      <w:start w:val="1"/>
+      <w:numFmt w:val="bullet"/>
+      <w:lvlText w:val=""/>
+      <w:lvlJc w:val="left"/>
+      <w:pPr>
+        <w:ind w:left="2880" w:hanging="360"/>
+      </w:pPr>
+      <w:rPr>
+        <w:rFonts w:ascii="Symbol" w:hAnsi="Symbol" w:hint="default"/>
+      </w:rPr>
+    </w:lvl>
+    <w:lvl w:ilvl="4" w:tplc="08090003" w:tentative="1">
+      <w:start w:val="1"/>
+      <w:numFmt w:val="bullet"/>
+      <w:lvlText w:val="o"/>
+      <w:lvlJc w:val="left"/>
+      <w:pPr>
+        <w:ind w:left="3600" w:hanging="360"/>
+      </w:pPr>
+      <w:rPr>
+        <w:rFonts w:ascii="Courier New" w:hAnsi="Courier New" w:cs="Courier New" w:hint="default"/>
+      </w:rPr>
+    </w:lvl>
+    <w:lvl w:ilvl="5" w:tplc="08090005" w:tentative="1">
+      <w:start w:val="1"/>
+      <w:numFmt w:val="bullet"/>
+      <w:lvlText w:val=""/>
+      <w:lvlJc w:val="left"/>
+      <w:pPr>
+        <w:ind w:left="4320" w:hanging="360"/>
+      </w:pPr>
+      <w:rPr>
+        <w:rFonts w:ascii="Wingdings" w:hAnsi="Wingdings" w:hint="default"/>
+      </w:rPr>
+    </w:lvl>
+    <w:lvl w:ilvl="6" w:tplc="08090001" w:tentative="1">
+      <w:start w:val="1"/>
+      <w:numFmt w:val="bullet"/>
+      <w:lvlText w:val=""/>
+      <w:lvlJc w:val="left"/>
+      <w:pPr>
+        <w:ind w:left="5040" w:hanging="360"/>
+      </w:pPr>
+      <w:rPr>
+        <w:rFonts w:ascii="Symbol" w:hAnsi="Symbol" w:hint="default"/>
+      </w:rPr>
+    </w:lvl>
+    <w:lvl w:ilvl="7" w:tplc="08090003" w:tentative="1">
+      <w:start w:val="1"/>
+      <w:numFmt w:val="bullet"/>
+      <w:lvlText w:val="o"/>
+      <w:lvlJc w:val="left"/>
+      <w:pPr>
+        <w:ind w:left="5760" w:hanging="360"/>
+      </w:pPr>
+      <w:rPr>
+        <w:rFonts w:ascii="Courier New" w:hAnsi="Courier New" w:cs="Courier New" w:hint="default"/>
+      </w:rPr>
+    </w:lvl>
+    <w:lvl w:ilvl="8" w:tplc="08090005" w:tentative="1">
+      <w:start w:val="1"/>
+      <w:numFmt w:val="bullet"/>
+      <w:lvlText w:val=""/>
+      <w:lvlJc w:val="left"/>
+      <w:pPr>
+        <w:ind w:left="6480" w:hanging="360"/>
+      </w:pPr>
+      <w:rPr>
+        <w:rFonts w:ascii="Wingdings" w:hAnsi="Wingdings" w:hint="default"/>
+      </w:rPr>
+    </w:lvl>
+  </w:abstractNum>
+  <w:abstractNum w:abstractNumId="8" w15:restartNumberingAfterBreak="0">
     <w:nsid w:val="39E94F1C"/>
     <w:multiLevelType w:val="hybridMultilevel"/>
     <w:tmpl w:val="33ACA2F4"/>
@@ -4929,7 +7668,7 @@
       </w:rPr>
     </w:lvl>
   </w:abstractNum>
-  <w:abstractNum w:abstractNumId="7" w15:restartNumberingAfterBreak="0">
+  <w:abstractNum w:abstractNumId="9" w15:restartNumberingAfterBreak="0">
     <w:nsid w:val="62A059F2"/>
     <w:multiLevelType w:val="hybridMultilevel"/>
     <w:tmpl w:val="D12ACA3E"/>
@@ -5042,7 +7781,7 @@
       </w:rPr>
     </w:lvl>
   </w:abstractNum>
-  <w:abstractNum w:abstractNumId="8" w15:restartNumberingAfterBreak="0">
+  <w:abstractNum w:abstractNumId="10" w15:restartNumberingAfterBreak="0">
     <w:nsid w:val="64751AEE"/>
     <w:multiLevelType w:val="hybridMultilevel"/>
     <w:tmpl w:val="AAE22EA0"/>
@@ -5155,7 +7894,7 @@
       </w:rPr>
     </w:lvl>
   </w:abstractNum>
-  <w:abstractNum w:abstractNumId="9" w15:restartNumberingAfterBreak="0">
+  <w:abstractNum w:abstractNumId="11" w15:restartNumberingAfterBreak="0">
     <w:nsid w:val="69484D20"/>
     <w:multiLevelType w:val="hybridMultilevel"/>
     <w:tmpl w:val="E2E039A6"/>
@@ -5268,7 +8007,7 @@
       </w:rPr>
     </w:lvl>
   </w:abstractNum>
-  <w:abstractNum w:abstractNumId="10" w15:restartNumberingAfterBreak="0">
+  <w:abstractNum w:abstractNumId="12" w15:restartNumberingAfterBreak="0">
     <w:nsid w:val="6BB30E66"/>
     <w:multiLevelType w:val="hybridMultilevel"/>
     <w:tmpl w:val="FFEA5DA6"/>
@@ -5381,7 +8120,7 @@
       </w:rPr>
     </w:lvl>
   </w:abstractNum>
-  <w:abstractNum w:abstractNumId="11" w15:restartNumberingAfterBreak="0">
+  <w:abstractNum w:abstractNumId="13" w15:restartNumberingAfterBreak="0">
     <w:nsid w:val="70F7070B"/>
     <w:multiLevelType w:val="hybridMultilevel"/>
     <w:tmpl w:val="A9103836"/>
@@ -5494,7 +8233,7 @@
       </w:rPr>
     </w:lvl>
   </w:abstractNum>
-  <w:abstractNum w:abstractNumId="12" w15:restartNumberingAfterBreak="0">
+  <w:abstractNum w:abstractNumId="14" w15:restartNumberingAfterBreak="0">
     <w:nsid w:val="71180362"/>
     <w:multiLevelType w:val="hybridMultilevel"/>
     <w:tmpl w:val="64D6BCD6"/>
@@ -5606,7 +8345,7 @@
       </w:rPr>
     </w:lvl>
   </w:abstractNum>
-  <w:abstractNum w:abstractNumId="13" w15:restartNumberingAfterBreak="0">
+  <w:abstractNum w:abstractNumId="15" w15:restartNumberingAfterBreak="0">
     <w:nsid w:val="71761A4B"/>
     <w:multiLevelType w:val="hybridMultilevel"/>
     <w:tmpl w:val="A7B8AAD8"/>
@@ -5719,7 +8458,7 @@
       </w:rPr>
     </w:lvl>
   </w:abstractNum>
-  <w:abstractNum w:abstractNumId="14" w15:restartNumberingAfterBreak="0">
+  <w:abstractNum w:abstractNumId="16" w15:restartNumberingAfterBreak="0">
     <w:nsid w:val="7A4B6344"/>
     <w:multiLevelType w:val="hybridMultilevel"/>
     <w:tmpl w:val="ECBC9B14"/>
@@ -5839,43 +8578,49 @@
     <w:abstractNumId w:val="5"/>
   </w:num>
   <w:num w:numId="3" w16cid:durableId="1503885439">
-    <w:abstractNumId w:val="14"/>
+    <w:abstractNumId w:val="16"/>
   </w:num>
   <w:num w:numId="4" w16cid:durableId="9990245">
     <w:abstractNumId w:val="2"/>
   </w:num>
   <w:num w:numId="5" w16cid:durableId="739793975">
-    <w:abstractNumId w:val="12"/>
+    <w:abstractNumId w:val="14"/>
   </w:num>
   <w:num w:numId="6" w16cid:durableId="1160583301">
-    <w:abstractNumId w:val="8"/>
+    <w:abstractNumId w:val="10"/>
   </w:num>
   <w:num w:numId="7" w16cid:durableId="2082019269">
     <w:abstractNumId w:val="4"/>
   </w:num>
   <w:num w:numId="8" w16cid:durableId="684400757">
-    <w:abstractNumId w:val="7"/>
+    <w:abstractNumId w:val="9"/>
   </w:num>
   <w:num w:numId="9" w16cid:durableId="523598275">
+    <w:abstractNumId w:val="13"/>
+  </w:num>
+  <w:num w:numId="10" w16cid:durableId="804008735">
+    <w:abstractNumId w:val="12"/>
+  </w:num>
+  <w:num w:numId="11" w16cid:durableId="1663314358">
     <w:abstractNumId w:val="11"/>
   </w:num>
-  <w:num w:numId="10" w16cid:durableId="804008735">
-    <w:abstractNumId w:val="10"/>
-  </w:num>
-  <w:num w:numId="11" w16cid:durableId="1663314358">
-    <w:abstractNumId w:val="9"/>
-  </w:num>
   <w:num w:numId="12" w16cid:durableId="1646279931">
-    <w:abstractNumId w:val="6"/>
+    <w:abstractNumId w:val="8"/>
   </w:num>
   <w:num w:numId="13" w16cid:durableId="200556868">
     <w:abstractNumId w:val="0"/>
   </w:num>
   <w:num w:numId="14" w16cid:durableId="349798261">
-    <w:abstractNumId w:val="13"/>
+    <w:abstractNumId w:val="15"/>
   </w:num>
   <w:num w:numId="15" w16cid:durableId="942420538">
     <w:abstractNumId w:val="3"/>
+  </w:num>
+  <w:num w:numId="16" w16cid:durableId="1469322639">
+    <w:abstractNumId w:val="7"/>
+  </w:num>
+  <w:num w:numId="17" w16cid:durableId="1530294307">
+    <w:abstractNumId w:val="6"/>
   </w:num>
 </w:numbering>
 </file>
@@ -6481,7 +9226,6 @@
   <w:style w:type="character" w:default="1" w:styleId="DefaultParagraphFont">
     <w:name w:val="Default Paragraph Font"/>
     <w:uiPriority w:val="1"/>
-    <w:semiHidden/>
     <w:unhideWhenUsed/>
   </w:style>
   <w:style w:type="table" w:default="1" w:styleId="TableNormal">

</xml_diff>

<commit_message>
See notes, in Development log.docx, after mention of 5th commit.
</commit_message>
<xml_diff>
--- a/Development log.docx
+++ b/Development log.docx
@@ -1655,8 +1655,13 @@
         <w:lastRenderedPageBreak/>
         <w:t xml:space="preserve">Returning array of </w:t>
       </w:r>
-      <w:r>
-        <w:t>LocalTimeDate instances</w:t>
+      <w:proofErr w:type="spellStart"/>
+      <w:r>
+        <w:t>LocalTimeDate</w:t>
+      </w:r>
+      <w:proofErr w:type="spellEnd"/>
+      <w:r>
+        <w:t xml:space="preserve"> instances</w:t>
       </w:r>
       <w:r>
         <w:t xml:space="preserve"> of every earthquake entry</w:t>
@@ -2861,7 +2866,23 @@
           <w:b/>
           <w:bCs/>
         </w:rPr>
-        <w:t xml:space="preserve">The only part I am confused is the “of” syntax in the static factory method declaration – I know how to use it but not sure why its needed. </w:t>
+        <w:t xml:space="preserve">The only part I am confused is the “of” syntax in the static factory method declaration – I know how to use it but not sure why </w:t>
+      </w:r>
+      <w:proofErr w:type="spellStart"/>
+      <w:r>
+        <w:rPr>
+          <w:b/>
+          <w:bCs/>
+        </w:rPr>
+        <w:t>its</w:t>
+      </w:r>
+      <w:proofErr w:type="spellEnd"/>
+      <w:r>
+        <w:rPr>
+          <w:b/>
+          <w:bCs/>
+        </w:rPr>
+        <w:t xml:space="preserve"> needed. </w:t>
       </w:r>
       <w:r>
         <w:t>Sources says the syntax is optional, but IDEA ide says otherwise. My guess is that it is another one of those good practices that IDEA ide enforces; this is so because this is not the first time IDEA ide forbids me certain codes that were proven to have nothing wrong with it.</w:t>
@@ -5022,13 +5043,7 @@
         <w:t>n</w:t>
       </w:r>
       <w:r>
-        <w:t xml:space="preserve"> </w:t>
-      </w:r>
-      <w:r>
-        <w:t>equal assertion</w:t>
-      </w:r>
-      <w:r>
-        <w:t xml:space="preserve"> because one used LF and the other CRLF</w:t>
+        <w:t xml:space="preserve"> equal assertion because one used LF and the other CRLF</w:t>
       </w:r>
       <w:r>
         <w:t>.</w:t>
@@ -5036,6 +5051,9 @@
     </w:p>
     <w:p>
       <w:r>
+        <w:rPr>
+          <w:noProof/>
+        </w:rPr>
         <w:drawing>
           <wp:inline distT="0" distB="0" distL="0" distR="0" wp14:anchorId="01D7B5FB" wp14:editId="0DAEC084">
             <wp:extent cx="6645910" cy="3729355"/>
@@ -5096,6 +5114,9 @@
     </w:p>
     <w:p>
       <w:r>
+        <w:rPr>
+          <w:noProof/>
+        </w:rPr>
         <w:drawing>
           <wp:inline distT="0" distB="0" distL="0" distR="0" wp14:anchorId="1AF93F10" wp14:editId="66ECDD7D">
             <wp:extent cx="6645910" cy="220980"/>
@@ -5398,10 +5419,12 @@
       <w:r>
         <w:t xml:space="preserve">I wonder if </w:t>
       </w:r>
+      <w:proofErr w:type="spellStart"/>
       <w:proofErr w:type="gramStart"/>
       <w:r>
         <w:t>its</w:t>
       </w:r>
+      <w:proofErr w:type="spellEnd"/>
       <w:proofErr w:type="gramEnd"/>
       <w:r>
         <w:t xml:space="preserve"> possible to put a HTML table in a java doc so I can show what tests are done and why. I wonder that because I already use “&lt;p&gt;” in them. Appears that one can!</w:t>
@@ -5412,52 +5435,1607 @@
     </w:p>
     <w:p>
       <w:r>
-        <w:t>I have realised something devastating, I have not tested command #6, as it has `</w:t>
-      </w:r>
-      <w:proofErr w:type="spellStart"/>
-      <w:r>
-        <w:t>System.exit</w:t>
-      </w:r>
-      <w:proofErr w:type="spellEnd"/>
-      <w:r>
-        <w:t xml:space="preserve">(0)`, but all other cycle tests </w:t>
+        <w:t xml:space="preserve">Yeah… will </w:t>
       </w:r>
       <w:proofErr w:type="gramStart"/>
       <w:r>
-        <w:t>includes</w:t>
+        <w:t>definitely rearrange</w:t>
       </w:r>
       <w:proofErr w:type="gramEnd"/>
       <w:r>
-        <w:t xml:space="preserve"> calling that command. Must </w:t>
+        <w:t xml:space="preserve"> how the nested test classes work; but this will </w:t>
       </w:r>
       <w:proofErr w:type="gramStart"/>
       <w:r>
-        <w:t>of</w:t>
+        <w:t>massive</w:t>
       </w:r>
       <w:proofErr w:type="gramEnd"/>
       <w:r>
-        <w:t xml:space="preserve"> thought it was not possible when struggling with making Interpreter output to the custom out stream (instead of to the console). </w:t>
-      </w:r>
-    </w:p>
-    <w:p>
-      <w:r>
-        <w:t xml:space="preserve">Yeah… will </w:t>
+        <w:t xml:space="preserve"> change the testing structure thus another commit will be pushed.</w:t>
+      </w:r>
+    </w:p>
+    <w:p>
+      <w:pPr>
+        <w:pStyle w:val="IntenseQuote"/>
+      </w:pPr>
+      <w:r>
+        <w:t>Pushing 5</w:t>
+      </w:r>
+      <w:r>
+        <w:rPr>
+          <w:vertAlign w:val="superscript"/>
+        </w:rPr>
+        <w:t>th</w:t>
+      </w:r>
+      <w:r>
+        <w:t xml:space="preserve"> commit – </w:t>
+      </w:r>
+      <w:r>
+        <w:t>Second half of the half commit and first structured Junit testing (incomplete)</w:t>
+      </w:r>
+    </w:p>
+    <w:p>
+      <w:pPr>
+        <w:pStyle w:val="Heading1"/>
+      </w:pPr>
+      <w:r>
+        <w:t>Academic week #11 (15</w:t>
+      </w:r>
+      <w:r>
+        <w:rPr>
+          <w:vertAlign w:val="superscript"/>
+        </w:rPr>
+        <w:t>th</w:t>
+      </w:r>
+      <w:r>
+        <w:t xml:space="preserve"> to 19</w:t>
+      </w:r>
+      <w:r>
+        <w:rPr>
+          <w:vertAlign w:val="superscript"/>
+        </w:rPr>
+        <w:t>th</w:t>
+      </w:r>
+      <w:r>
+        <w:t>)</w:t>
+      </w:r>
+      <w:r>
+        <w:t xml:space="preserve"> </w:t>
+      </w:r>
+    </w:p>
+    <w:p>
+      <w:pPr>
+        <w:pStyle w:val="Heading2"/>
+      </w:pPr>
+      <w:r>
+        <w:t>JUnit</w:t>
+      </w:r>
+    </w:p>
+    <w:p>
+      <w:r>
+        <w:t xml:space="preserve">Changes </w:t>
+      </w:r>
+      <w:r>
+        <w:t>(in the test file):</w:t>
+      </w:r>
+    </w:p>
+    <w:p>
+      <w:pPr>
+        <w:pStyle w:val="ListParagraph"/>
+        <w:numPr>
+          <w:ilvl w:val="0"/>
+          <w:numId w:val="18"/>
+        </w:numPr>
+      </w:pPr>
+      <w:r>
+        <w:t>Renamed file to more relevant naming.</w:t>
+      </w:r>
+    </w:p>
+    <w:p>
+      <w:pPr>
+        <w:pStyle w:val="ListParagraph"/>
+        <w:numPr>
+          <w:ilvl w:val="0"/>
+          <w:numId w:val="18"/>
+        </w:numPr>
+      </w:pPr>
+      <w:r>
+        <w:t>Added helper methods to help shorten test cases.</w:t>
+      </w:r>
+    </w:p>
+    <w:p>
+      <w:pPr>
+        <w:pStyle w:val="ListParagraph"/>
+        <w:numPr>
+          <w:ilvl w:val="0"/>
+          <w:numId w:val="18"/>
+        </w:numPr>
+      </w:pPr>
+      <w:r>
+        <w:t>Due to nested class being unable to call members of the outer class, any member of the outer class must be static!</w:t>
+      </w:r>
+    </w:p>
+    <w:p>
+      <w:pPr>
+        <w:pStyle w:val="ListParagraph"/>
+        <w:numPr>
+          <w:ilvl w:val="0"/>
+          <w:numId w:val="18"/>
+        </w:numPr>
+      </w:pPr>
+      <w:r>
+        <w:t>Seems that instead of having `return` in each case of an enhance</w:t>
+      </w:r>
+      <w:r>
+        <w:t>d switch, you just put `return` before `switch` declaration – very useful information.</w:t>
+      </w:r>
+    </w:p>
+    <w:p>
+      <w:pPr>
+        <w:pStyle w:val="ListParagraph"/>
+        <w:numPr>
+          <w:ilvl w:val="0"/>
+          <w:numId w:val="18"/>
+        </w:numPr>
+      </w:pPr>
+      <w:r>
+        <w:t>Trivial features (like exiting), that requires only one text case will all be put in a “</w:t>
+      </w:r>
+      <w:r>
+        <w:t>miscellaneous</w:t>
+      </w:r>
+      <w:r>
+        <w:t xml:space="preserve">” nested class as </w:t>
+      </w:r>
+      <w:proofErr w:type="spellStart"/>
+      <w:r>
+        <w:t>its</w:t>
+      </w:r>
+      <w:proofErr w:type="spellEnd"/>
+      <w:r>
+        <w:t xml:space="preserve"> not worth having single-method nested classes.</w:t>
+      </w:r>
+    </w:p>
+    <w:p>
+      <w:pPr>
+        <w:pStyle w:val="ListParagraph"/>
+        <w:numPr>
+          <w:ilvl w:val="0"/>
+          <w:numId w:val="18"/>
+        </w:numPr>
+      </w:pPr>
+      <w:r>
+        <w:t>I have realised I have put the exit command (“6”) in some tests but that is not necessary as those test the ‘cycle’ method instead of the ‘interface’ method – removed them.</w:t>
+      </w:r>
+    </w:p>
+    <w:p>
+      <w:pPr>
+        <w:pStyle w:val="ListParagraph"/>
+        <w:numPr>
+          <w:ilvl w:val="0"/>
+          <w:numId w:val="18"/>
+        </w:numPr>
+      </w:pPr>
+      <w:r>
+        <w:t>Was going to split nested class up but I am close to spending as much time on the testing code than the actual program!</w:t>
+      </w:r>
+    </w:p>
+    <w:p>
+      <w:pPr>
+        <w:pStyle w:val="ListParagraph"/>
+        <w:numPr>
+          <w:ilvl w:val="0"/>
+          <w:numId w:val="18"/>
+        </w:numPr>
+      </w:pPr>
+      <w:proofErr w:type="spellStart"/>
+      <w:r>
+        <w:lastRenderedPageBreak/>
+        <w:t>Everytime</w:t>
+      </w:r>
+      <w:proofErr w:type="spellEnd"/>
+      <w:r>
+        <w:t xml:space="preserve"> when I try to call `</w:t>
+      </w:r>
+      <w:proofErr w:type="spellStart"/>
+      <w:r>
+        <w:t>giveExampleValidEarthquakeReport</w:t>
+      </w:r>
+      <w:proofErr w:type="spellEnd"/>
+      <w:r>
+        <w:t>`, it causes the IDE to freak out and causes every static member to give a “</w:t>
+      </w:r>
+      <w:r>
+        <w:t>Compact source files are not supported at language level '22'</w:t>
+      </w:r>
+      <w:r>
+        <w:t>”</w:t>
+      </w:r>
+    </w:p>
+    <w:p/>
+    <w:p>
+      <w:r>
+        <w:t>Spent few more days debugging. The problem is that unlike normal debug, Junit debug mode often gives errors before reaching the error-causing code line which cause me unable to pinpoint the location of fault. Also, those wrap errors and other unknown error types it very difficult to gather the other context of the error.</w:t>
+      </w:r>
+    </w:p>
+    <w:p>
+      <w:r>
+        <w:t>While I think I have done enough tests in both quantity and quality, I still make earthquake entry record creation tests; those tests because they are quicker to make Junit testing than manual console execution.</w:t>
+      </w:r>
+    </w:p>
+    <w:p>
+      <w:r>
+        <w:t>I remember David talking about try-catch statements being the only way to expect errors in Junit, when I asked him about any Junit-specific way for error expectance, but it seems there in fact one called `</w:t>
+      </w:r>
+      <w:proofErr w:type="spellStart"/>
+      <w:r>
+        <w:t>assetThrows</w:t>
+      </w:r>
+      <w:proofErr w:type="spellEnd"/>
+      <w:r>
+        <w:t>(`.</w:t>
+      </w:r>
+    </w:p>
+    <w:p>
+      <w:r>
+        <w:t xml:space="preserve">Well, I am happy to announce that both valid edge tests and invalid edge test cases, of </w:t>
       </w:r>
       <w:proofErr w:type="gramStart"/>
       <w:r>
-        <w:t>definitely rearrange</w:t>
+        <w:t>Earthquake</w:t>
       </w:r>
       <w:proofErr w:type="gramEnd"/>
       <w:r>
-        <w:t xml:space="preserve"> how the nested test classes work; but this will </w:t>
-      </w:r>
+        <w:t xml:space="preserve"> entry construction, were all successful.</w:t>
+      </w:r>
+    </w:p>
+    <w:p>
       <w:proofErr w:type="gramStart"/>
       <w:r>
-        <w:t>massive</w:t>
+        <w:t>So</w:t>
       </w:r>
       <w:proofErr w:type="gramEnd"/>
       <w:r>
-        <w:t xml:space="preserve"> change the testing structure thus another commit will be pushed.</w:t>
+        <w:t xml:space="preserve"> my </w:t>
+      </w:r>
+      <w:proofErr w:type="spellStart"/>
+      <w:r>
+        <w:t>system.out</w:t>
+      </w:r>
+      <w:proofErr w:type="spellEnd"/>
+      <w:r>
+        <w:t xml:space="preserve"> stream has been redirected, and </w:t>
+      </w:r>
+      <w:r>
+        <w:t>“</w:t>
+      </w:r>
+      <w:proofErr w:type="spellStart"/>
+      <w:r>
+        <w:t>Assertions.</w:t>
+      </w:r>
+      <w:r>
+        <w:rPr>
+          <w:i/>
+          <w:iCs/>
+        </w:rPr>
+        <w:t>fail</w:t>
+      </w:r>
+      <w:proofErr w:type="spellEnd"/>
+      <w:r>
+        <w:t>(</w:t>
+      </w:r>
+      <w:r>
+        <w:t>”</w:t>
+      </w:r>
+      <w:r>
+        <w:t xml:space="preserve"> is terminal, but there is</w:t>
+      </w:r>
+      <w:r>
+        <w:t xml:space="preserve"> “</w:t>
+      </w:r>
+      <w:proofErr w:type="spellStart"/>
+      <w:r>
+        <w:t>System.err.println</w:t>
+      </w:r>
+      <w:proofErr w:type="spellEnd"/>
+      <w:r>
+        <w:t>”</w:t>
+      </w:r>
+      <w:r>
+        <w:t xml:space="preserve"> which prints to a different console stream and does so without ending the program (contrary to its name</w:t>
+      </w:r>
+      <w:r>
+        <w:t>/syntax</w:t>
+      </w:r>
+      <w:r>
+        <w:t>).</w:t>
+      </w:r>
+    </w:p>
+    <w:p>
+      <w:pPr>
+        <w:pStyle w:val="Heading2"/>
+      </w:pPr>
+      <w:r>
+        <w:t>Other changes</w:t>
+      </w:r>
+    </w:p>
+    <w:p>
+      <w:r>
+        <w:t>Deleted ‘Command’ and ‘</w:t>
+      </w:r>
+      <w:proofErr w:type="spellStart"/>
+      <w:r>
+        <w:t>EarthquakesStats</w:t>
+      </w:r>
+      <w:proofErr w:type="spellEnd"/>
+      <w:r>
+        <w:t xml:space="preserve">’ </w:t>
+      </w:r>
+      <w:proofErr w:type="spellStart"/>
+      <w:r>
+        <w:t>enums</w:t>
+      </w:r>
+      <w:proofErr w:type="spellEnd"/>
+      <w:r>
+        <w:t xml:space="preserve"> are they are not called in the program.</w:t>
+      </w:r>
+    </w:p>
+    <w:p>
+      <w:r>
+        <w:t>Fixed miscalculation in monthly frequency.</w:t>
+      </w:r>
+    </w:p>
+    <w:p>
+      <w:r>
+        <w:t xml:space="preserve">Edited report rendering so it says when mean </w:t>
+      </w:r>
+      <w:r>
+        <w:t>intermission time</w:t>
+      </w:r>
+      <w:r>
+        <w:t xml:space="preserve"> is not appropriate to generated instead of just saying zero as the mean  value.</w:t>
+      </w:r>
+    </w:p>
+    <w:p>
+      <w:r>
+        <w:t>Written up Interpreter method for actual comparison but later delegated responsibility to ‘</w:t>
+      </w:r>
+      <w:proofErr w:type="spellStart"/>
+      <w:r>
+        <w:t>EarthquakeReport.compareTo</w:t>
+      </w:r>
+      <w:proofErr w:type="spellEnd"/>
+      <w:r>
+        <w:t>(’</w:t>
+      </w:r>
+      <w:r>
+        <w:t>.</w:t>
+      </w:r>
+    </w:p>
+    <w:p>
+      <w:r>
+        <w:t>Moved README.md out of  ‘</w:t>
+      </w:r>
+      <w:proofErr w:type="spellStart"/>
+      <w:r>
+        <w:t>src</w:t>
+      </w:r>
+      <w:proofErr w:type="spellEnd"/>
+      <w:r>
+        <w:t>’ folder as it is not a source file, just as the development log.</w:t>
+      </w:r>
+    </w:p>
+    <w:p>
+      <w:r>
+        <w:t>Thought making method take string instead of record will show good practice (loose coupling</w:t>
+      </w:r>
+      <w:proofErr w:type="gramStart"/>
+      <w:r>
+        <w:t>), but</w:t>
+      </w:r>
+      <w:proofErr w:type="gramEnd"/>
+      <w:r>
+        <w:t xml:space="preserve"> not doing it is better practice show as it shows my use and understanding of Records.</w:t>
+      </w:r>
+    </w:p>
+    <w:p>
+      <w:r>
+        <w:t>Added `</w:t>
+      </w:r>
+      <w:r>
+        <w:t>.trim()</w:t>
+      </w:r>
+      <w:r>
+        <w:t>` to minimise unexpected behaviour from calling ‘</w:t>
+      </w:r>
+      <w:proofErr w:type="spellStart"/>
+      <w:r>
+        <w:t>Interpreter.processInput</w:t>
+      </w:r>
+      <w:proofErr w:type="spellEnd"/>
+      <w:r>
+        <w:t>(‘.</w:t>
+      </w:r>
+    </w:p>
+    <w:p>
+      <w:r>
+        <w:t xml:space="preserve">Yeah okay now </w:t>
+      </w:r>
+      <w:proofErr w:type="spellStart"/>
+      <w:r>
+        <w:t>im</w:t>
+      </w:r>
+      <w:proofErr w:type="spellEnd"/>
+      <w:r>
+        <w:t xml:space="preserve"> confused some error require ‘.</w:t>
+      </w:r>
+      <w:proofErr w:type="spellStart"/>
+      <w:r>
+        <w:t>getCause</w:t>
+      </w:r>
+      <w:proofErr w:type="spellEnd"/>
+      <w:r>
+        <w:t>’ while ‘.</w:t>
+      </w:r>
+      <w:proofErr w:type="spellStart"/>
+      <w:r>
+        <w:t>getMessage</w:t>
+      </w:r>
+      <w:proofErr w:type="spellEnd"/>
+      <w:r>
+        <w:t>’ gives null but sometimes it’s the exact opposite.</w:t>
+      </w:r>
+    </w:p>
+    <w:p>
+      <w:r>
+        <w:t xml:space="preserve">Should prob make timestamp, in console output, more human readable than like </w:t>
+      </w:r>
+      <w:r>
+        <w:t>“</w:t>
+      </w:r>
+      <w:r>
+        <w:t>2000-09-</w:t>
+      </w:r>
+      <w:r>
+        <w:t>09</w:t>
+      </w:r>
+      <w:r>
+        <w:t>T06:01:53.400Z[UTC]</w:t>
+      </w:r>
+      <w:r>
+        <w:t>”. Added ‘</w:t>
+      </w:r>
+      <w:proofErr w:type="spellStart"/>
+      <w:r>
+        <w:t>EarthquakeEntry.</w:t>
+      </w:r>
+      <w:r>
+        <w:t>getHumanReadableTimestamp</w:t>
+      </w:r>
+      <w:proofErr w:type="spellEnd"/>
+      <w:r>
+        <w:t>” that makes it more human-readable like “</w:t>
+      </w:r>
+      <w:r>
+        <w:t xml:space="preserve">Thursday, January 8, </w:t>
+      </w:r>
+      <w:proofErr w:type="gramStart"/>
+      <w:r>
+        <w:t>1970</w:t>
+      </w:r>
+      <w:proofErr w:type="gramEnd"/>
+      <w:r>
+        <w:t xml:space="preserve"> 12:24 UTC</w:t>
+      </w:r>
+      <w:r>
+        <w:t>”.</w:t>
+      </w:r>
+    </w:p>
+    <w:p>
+      <w:pPr>
+        <w:pStyle w:val="Heading2"/>
+      </w:pPr>
+      <w:r>
+        <w:lastRenderedPageBreak/>
+        <w:t xml:space="preserve">Java code not </w:t>
+      </w:r>
+      <w:proofErr w:type="spellStart"/>
+      <w:r>
+        <w:t>Javaing</w:t>
+      </w:r>
+      <w:proofErr w:type="spellEnd"/>
+    </w:p>
+    <w:p>
+      <w:r>
+        <w:t xml:space="preserve">So apparently enhanced switches, for </w:t>
+      </w:r>
+      <w:proofErr w:type="spellStart"/>
+      <w:r>
+        <w:t>enums</w:t>
+      </w:r>
+      <w:proofErr w:type="spellEnd"/>
+      <w:r>
+        <w:t xml:space="preserve">, don’t need </w:t>
+      </w:r>
+      <w:proofErr w:type="spellStart"/>
+      <w:r>
+        <w:t>enum</w:t>
+      </w:r>
+      <w:proofErr w:type="spellEnd"/>
+      <w:r>
+        <w:t xml:space="preserve"> declaration for every case so removed them </w:t>
+      </w:r>
+      <w:proofErr w:type="spellStart"/>
+      <w:r>
+        <w:t>e.g</w:t>
+      </w:r>
+      <w:proofErr w:type="spellEnd"/>
+      <w:r>
+        <w:t>: `</w:t>
+      </w:r>
+      <w:r>
+        <w:t xml:space="preserve">case </w:t>
+      </w:r>
+      <w:proofErr w:type="spellStart"/>
+      <w:r>
+        <w:t>InputType.STRING</w:t>
+      </w:r>
+      <w:proofErr w:type="spellEnd"/>
+      <w:r>
+        <w:t xml:space="preserve"> -&gt; {</w:t>
+      </w:r>
+      <w:r>
+        <w:t>` to `</w:t>
+      </w:r>
+      <w:proofErr w:type="spellStart"/>
+      <w:r>
+        <w:t>caseSTRING</w:t>
+      </w:r>
+      <w:proofErr w:type="spellEnd"/>
+      <w:r>
+        <w:t xml:space="preserve"> -&gt; {</w:t>
+      </w:r>
+      <w:r>
+        <w:t>`.</w:t>
+      </w:r>
+    </w:p>
+    <w:p>
+      <w:proofErr w:type="gramStart"/>
+      <w:r>
+        <w:t>So</w:t>
+      </w:r>
+      <w:proofErr w:type="gramEnd"/>
+      <w:r>
+        <w:t xml:space="preserve"> it seems that ‘</w:t>
+      </w:r>
+      <w:proofErr w:type="spellStart"/>
+      <w:r>
+        <w:t>DateTimeFormatter</w:t>
+      </w:r>
+      <w:proofErr w:type="spellEnd"/>
+      <w:r>
+        <w:t>’ not only is used for formatting for human readable but also can be used to validate timestamp string inputs!</w:t>
+      </w:r>
+      <w:r>
+        <w:t xml:space="preserve"> Okay so ‘</w:t>
+      </w:r>
+      <w:proofErr w:type="spellStart"/>
+      <w:r>
+        <w:t>ZonedDateTime.parse</w:t>
+      </w:r>
+      <w:proofErr w:type="spellEnd"/>
+      <w:r>
+        <w:t xml:space="preserve">(’ tolerates invalid timestamps, so I used the stricter </w:t>
+      </w:r>
+      <w:r>
+        <w:t>‘</w:t>
+      </w:r>
+      <w:proofErr w:type="spellStart"/>
+      <w:r>
+        <w:t>Local</w:t>
+      </w:r>
+      <w:r>
+        <w:t>DateTime.parse</w:t>
+      </w:r>
+      <w:proofErr w:type="spellEnd"/>
+      <w:r>
+        <w:t>(’</w:t>
+      </w:r>
+      <w:r>
+        <w:t xml:space="preserve"> instead.</w:t>
+      </w:r>
+      <w:r>
+        <w:t xml:space="preserve"> That does not work… I </w:t>
+      </w:r>
+      <w:proofErr w:type="gramStart"/>
+      <w:r>
+        <w:t>have to</w:t>
+      </w:r>
+      <w:proofErr w:type="gramEnd"/>
+      <w:r>
+        <w:t xml:space="preserve"> find another way to fix it.</w:t>
+      </w:r>
+    </w:p>
+    <w:p>
+      <w:r>
+        <w:drawing>
+          <wp:inline distT="0" distB="0" distL="0" distR="0" wp14:anchorId="734F936C" wp14:editId="4284BC01">
+            <wp:extent cx="6645910" cy="204470"/>
+            <wp:effectExtent l="0" t="0" r="2540" b="5080"/>
+            <wp:docPr id="1796535699" name="Picture 1"/>
+            <wp:cNvGraphicFramePr>
+              <a:graphicFrameLocks xmlns:a="http://schemas.openxmlformats.org/drawingml/2006/main" noChangeAspect="1"/>
+            </wp:cNvGraphicFramePr>
+            <a:graphic xmlns:a="http://schemas.openxmlformats.org/drawingml/2006/main">
+              <a:graphicData uri="http://schemas.openxmlformats.org/drawingml/2006/picture">
+                <pic:pic xmlns:pic="http://schemas.openxmlformats.org/drawingml/2006/picture">
+                  <pic:nvPicPr>
+                    <pic:cNvPr id="1796535699" name=""/>
+                    <pic:cNvPicPr/>
+                  </pic:nvPicPr>
+                  <pic:blipFill>
+                    <a:blip r:embed="rId37"/>
+                    <a:stretch>
+                      <a:fillRect/>
+                    </a:stretch>
+                  </pic:blipFill>
+                  <pic:spPr>
+                    <a:xfrm>
+                      <a:off x="0" y="0"/>
+                      <a:ext cx="6645910" cy="204470"/>
+                    </a:xfrm>
+                    <a:prstGeom prst="rect">
+                      <a:avLst/>
+                    </a:prstGeom>
+                  </pic:spPr>
+                </pic:pic>
+              </a:graphicData>
+            </a:graphic>
+          </wp:inline>
+        </w:drawing>
+      </w:r>
+    </w:p>
+    <w:p>
+      <w:r>
+        <w:t>//^ So this never works</w:t>
+      </w:r>
+    </w:p>
+    <w:p>
+      <w:r>
+        <w:drawing>
+          <wp:inline distT="0" distB="0" distL="0" distR="0" wp14:anchorId="05C6E107" wp14:editId="758A32E8">
+            <wp:extent cx="6645910" cy="166370"/>
+            <wp:effectExtent l="0" t="0" r="2540" b="5080"/>
+            <wp:docPr id="1685457085" name="Picture 1"/>
+            <wp:cNvGraphicFramePr>
+              <a:graphicFrameLocks xmlns:a="http://schemas.openxmlformats.org/drawingml/2006/main" noChangeAspect="1"/>
+            </wp:cNvGraphicFramePr>
+            <a:graphic xmlns:a="http://schemas.openxmlformats.org/drawingml/2006/main">
+              <a:graphicData uri="http://schemas.openxmlformats.org/drawingml/2006/picture">
+                <pic:pic xmlns:pic="http://schemas.openxmlformats.org/drawingml/2006/picture">
+                  <pic:nvPicPr>
+                    <pic:cNvPr id="1685457085" name=""/>
+                    <pic:cNvPicPr/>
+                  </pic:nvPicPr>
+                  <pic:blipFill>
+                    <a:blip r:embed="rId38"/>
+                    <a:stretch>
+                      <a:fillRect/>
+                    </a:stretch>
+                  </pic:blipFill>
+                  <pic:spPr>
+                    <a:xfrm>
+                      <a:off x="0" y="0"/>
+                      <a:ext cx="6645910" cy="166370"/>
+                    </a:xfrm>
+                    <a:prstGeom prst="rect">
+                      <a:avLst/>
+                    </a:prstGeom>
+                  </pic:spPr>
+                </pic:pic>
+              </a:graphicData>
+            </a:graphic>
+          </wp:inline>
+        </w:drawing>
+      </w:r>
+    </w:p>
+    <w:p>
+      <w:pPr>
+        <w:rPr>
+          <w:b/>
+          <w:bCs/>
+        </w:rPr>
+      </w:pPr>
+      <w:r>
+        <w:t xml:space="preserve">//^ </w:t>
+      </w:r>
+      <w:r>
+        <w:rPr>
+          <w:b/>
+          <w:bCs/>
+        </w:rPr>
+        <w:t>But this works for some unknown reason</w:t>
+      </w:r>
+    </w:p>
+    <w:p>
+      <w:r>
+        <w:rPr>
+          <w:b/>
+          <w:bCs/>
+        </w:rPr>
+        <w:t>WHY?!!!!!!</w:t>
+      </w:r>
+    </w:p>
+    <w:p>
+      <w:pPr>
+        <w:rPr>
+          <w:b/>
+          <w:bCs/>
+        </w:rPr>
+      </w:pPr>
+      <w:r>
+        <w:rPr>
+          <w:b/>
+          <w:bCs/>
+        </w:rPr>
+        <w:drawing>
+          <wp:inline distT="0" distB="0" distL="0" distR="0" wp14:anchorId="38A8AF3A" wp14:editId="49282511">
+            <wp:extent cx="6645910" cy="2453640"/>
+            <wp:effectExtent l="0" t="0" r="2540" b="3810"/>
+            <wp:docPr id="1570088444" name="Picture 1" descr="A computer screen with text&#10;&#10;AI-generated content may be incorrect."/>
+            <wp:cNvGraphicFramePr>
+              <a:graphicFrameLocks xmlns:a="http://schemas.openxmlformats.org/drawingml/2006/main" noChangeAspect="1"/>
+            </wp:cNvGraphicFramePr>
+            <a:graphic xmlns:a="http://schemas.openxmlformats.org/drawingml/2006/main">
+              <a:graphicData uri="http://schemas.openxmlformats.org/drawingml/2006/picture">
+                <pic:pic xmlns:pic="http://schemas.openxmlformats.org/drawingml/2006/picture">
+                  <pic:nvPicPr>
+                    <pic:cNvPr id="1570088444" name="Picture 1" descr="A computer screen with text&#10;&#10;AI-generated content may be incorrect."/>
+                    <pic:cNvPicPr/>
+                  </pic:nvPicPr>
+                  <pic:blipFill>
+                    <a:blip r:embed="rId39"/>
+                    <a:stretch>
+                      <a:fillRect/>
+                    </a:stretch>
+                  </pic:blipFill>
+                  <pic:spPr>
+                    <a:xfrm>
+                      <a:off x="0" y="0"/>
+                      <a:ext cx="6645910" cy="2453640"/>
+                    </a:xfrm>
+                    <a:prstGeom prst="rect">
+                      <a:avLst/>
+                    </a:prstGeom>
+                  </pic:spPr>
+                </pic:pic>
+              </a:graphicData>
+            </a:graphic>
+          </wp:inline>
+        </w:drawing>
+      </w:r>
+      <w:r>
+        <w:rPr>
+          <w:b/>
+          <w:bCs/>
+        </w:rPr>
+        <w:t xml:space="preserve"> </w:t>
+      </w:r>
+    </w:p>
+    <w:p>
+      <w:proofErr w:type="gramStart"/>
+      <w:r>
+        <w:t>So</w:t>
+      </w:r>
+      <w:proofErr w:type="gramEnd"/>
+      <w:r>
+        <w:t xml:space="preserve"> the number is working now but the error doesn’t get caught despite happening in line 143, </w:t>
+      </w:r>
+      <w:r>
+        <w:rPr>
+          <w:b/>
+          <w:bCs/>
+        </w:rPr>
+        <w:t>HOW ON EARTH DOES THAT MAKE SENSE</w:t>
+      </w:r>
+      <w:r>
+        <w:rPr>
+          <w:b/>
+          <w:bCs/>
+        </w:rPr>
+        <w:t>?!</w:t>
+      </w:r>
+    </w:p>
+    <w:p>
+      <w:r>
+        <w:t>Well at least the error is handled somehow.</w:t>
+      </w:r>
+    </w:p>
+    <w:p>
+      <w:r>
+        <w:t>I am also confused why Junit also cannot detect the error either…</w:t>
+      </w:r>
+    </w:p>
+    <w:p>
+      <w:r>
+        <w:t>I have tried everything it was either this, all inputs being reject, or all inputs being accepted.</w:t>
+      </w:r>
+    </w:p>
+    <w:p>
+      <w:r>
+        <w:t>After much more research and concerningly deep debugging sessions, it seems to Java’s own problem:</w:t>
+      </w:r>
+    </w:p>
+    <w:p>
+      <w:r>
+        <w:drawing>
+          <wp:inline distT="0" distB="0" distL="0" distR="0" wp14:anchorId="0533B8CB" wp14:editId="5552C23A">
+            <wp:extent cx="6645910" cy="1351915"/>
+            <wp:effectExtent l="0" t="0" r="2540" b="635"/>
+            <wp:docPr id="1389737965" name="Picture 1" descr="A computer code on a black background&#10;&#10;AI-generated content may be incorrect."/>
+            <wp:cNvGraphicFramePr>
+              <a:graphicFrameLocks xmlns:a="http://schemas.openxmlformats.org/drawingml/2006/main" noChangeAspect="1"/>
+            </wp:cNvGraphicFramePr>
+            <a:graphic xmlns:a="http://schemas.openxmlformats.org/drawingml/2006/main">
+              <a:graphicData uri="http://schemas.openxmlformats.org/drawingml/2006/picture">
+                <pic:pic xmlns:pic="http://schemas.openxmlformats.org/drawingml/2006/picture">
+                  <pic:nvPicPr>
+                    <pic:cNvPr id="1389737965" name="Picture 1" descr="A computer code on a black background&#10;&#10;AI-generated content may be incorrect."/>
+                    <pic:cNvPicPr/>
+                  </pic:nvPicPr>
+                  <pic:blipFill>
+                    <a:blip r:embed="rId40"/>
+                    <a:stretch>
+                      <a:fillRect/>
+                    </a:stretch>
+                  </pic:blipFill>
+                  <pic:spPr>
+                    <a:xfrm>
+                      <a:off x="0" y="0"/>
+                      <a:ext cx="6645910" cy="1351915"/>
+                    </a:xfrm>
+                    <a:prstGeom prst="rect">
+                      <a:avLst/>
+                    </a:prstGeom>
+                  </pic:spPr>
+                </pic:pic>
+              </a:graphicData>
+            </a:graphic>
+          </wp:inline>
+        </w:drawing>
+      </w:r>
+    </w:p>
+    <w:p>
+      <w:r>
+        <w:lastRenderedPageBreak/>
+        <w:t xml:space="preserve">^ </w:t>
+      </w:r>
+      <w:r>
+        <w:t>In this sample code snippet, o</w:t>
+      </w:r>
+      <w:r>
+        <w:t xml:space="preserve">nly the first 2 print lines prints worked before an </w:t>
+      </w:r>
+      <w:r>
+        <w:t xml:space="preserve">uncaught </w:t>
+      </w:r>
+      <w:r>
+        <w:t>error seem pop out of nowhere.</w:t>
+      </w:r>
+    </w:p>
+    <w:p>
+      <w:r>
+        <w:t>I will stop this part as it has been 20 hours across 2 says now.</w:t>
+      </w:r>
+    </w:p>
+    <w:p>
+      <w:pPr>
+        <w:rPr>
+          <w:b/>
+          <w:bCs/>
+        </w:rPr>
+      </w:pPr>
+      <w:r>
+        <w:rPr>
+          <w:b/>
+          <w:bCs/>
+        </w:rPr>
+        <w:t>David if you are reading this please tell me what is wrong because I genuinely have no idea.</w:t>
+      </w:r>
+    </w:p>
+    <w:p>
+      <w:pPr>
+        <w:pStyle w:val="Heading2"/>
+      </w:pPr>
+      <w:r>
+        <w:t>Final polishing</w:t>
+      </w:r>
+    </w:p>
+    <w:p>
+      <w:pPr>
+        <w:pStyle w:val="ListParagraph"/>
+        <w:numPr>
+          <w:ilvl w:val="0"/>
+          <w:numId w:val="19"/>
+        </w:numPr>
+      </w:pPr>
+      <w:r>
+        <w:t>`</w:t>
+      </w:r>
+      <w:r>
+        <w:t xml:space="preserve"> </w:t>
+      </w:r>
+      <w:r>
+        <w:rPr>
+          <w:i/>
+          <w:iCs/>
+        </w:rPr>
+        <w:t xml:space="preserve">new </w:t>
+      </w:r>
+      <w:proofErr w:type="spellStart"/>
+      <w:r>
+        <w:rPr>
+          <w:i/>
+          <w:iCs/>
+        </w:rPr>
+        <w:t>BufferedReader</w:t>
+      </w:r>
+      <w:proofErr w:type="spellEnd"/>
+      <w:r>
+        <w:rPr>
+          <w:i/>
+          <w:iCs/>
+        </w:rPr>
+        <w:t xml:space="preserve">(new </w:t>
+      </w:r>
+      <w:proofErr w:type="spellStart"/>
+      <w:r>
+        <w:rPr>
+          <w:i/>
+          <w:iCs/>
+        </w:rPr>
+        <w:t>InputStreamReader</w:t>
+      </w:r>
+      <w:proofErr w:type="spellEnd"/>
+      <w:r>
+        <w:rPr>
+          <w:i/>
+          <w:iCs/>
+        </w:rPr>
+        <w:t>(</w:t>
+      </w:r>
+      <w:proofErr w:type="spellStart"/>
+      <w:r>
+        <w:rPr>
+          <w:i/>
+          <w:iCs/>
+        </w:rPr>
+        <w:t>hTTPConnection.getInputStream</w:t>
+      </w:r>
+      <w:proofErr w:type="spellEnd"/>
+      <w:r>
+        <w:rPr>
+          <w:i/>
+          <w:iCs/>
+        </w:rPr>
+        <w:t>()));</w:t>
+      </w:r>
+      <w:r>
+        <w:rPr>
+          <w:i/>
+          <w:iCs/>
+        </w:rPr>
+        <w:t xml:space="preserve"> </w:t>
+      </w:r>
+      <w:r>
+        <w:t>` to `</w:t>
+      </w:r>
+      <w:r>
+        <w:t xml:space="preserve"> </w:t>
+      </w:r>
+      <w:r>
+        <w:rPr>
+          <w:i/>
+          <w:iCs/>
+        </w:rPr>
+        <w:t xml:space="preserve">new </w:t>
+      </w:r>
+      <w:proofErr w:type="spellStart"/>
+      <w:r>
+        <w:rPr>
+          <w:i/>
+          <w:iCs/>
+        </w:rPr>
+        <w:t>BufferedReader</w:t>
+      </w:r>
+      <w:proofErr w:type="spellEnd"/>
+      <w:r>
+        <w:rPr>
+          <w:i/>
+          <w:iCs/>
+        </w:rPr>
+        <w:t xml:space="preserve">(new </w:t>
+      </w:r>
+      <w:proofErr w:type="spellStart"/>
+      <w:r>
+        <w:rPr>
+          <w:i/>
+          <w:iCs/>
+        </w:rPr>
+        <w:t>InputStreamReader</w:t>
+      </w:r>
+      <w:proofErr w:type="spellEnd"/>
+      <w:r>
+        <w:rPr>
+          <w:i/>
+          <w:iCs/>
+        </w:rPr>
+        <w:t>(</w:t>
+      </w:r>
+      <w:proofErr w:type="spellStart"/>
+      <w:r>
+        <w:rPr>
+          <w:i/>
+          <w:iCs/>
+        </w:rPr>
+        <w:t>hTTPConnection.getInputStream</w:t>
+      </w:r>
+      <w:proofErr w:type="spellEnd"/>
+      <w:r>
+        <w:rPr>
+          <w:i/>
+          <w:iCs/>
+        </w:rPr>
+        <w:t>(), StandardCharsets.UTF_8))</w:t>
+      </w:r>
+      <w:r>
+        <w:rPr>
+          <w:i/>
+          <w:iCs/>
+        </w:rPr>
+        <w:t xml:space="preserve"> </w:t>
+      </w:r>
+      <w:r>
+        <w:t>` to explicitly specify how to read the file.</w:t>
+      </w:r>
+    </w:p>
+    <w:p>
+      <w:pPr>
+        <w:pStyle w:val="ListParagraph"/>
+        <w:numPr>
+          <w:ilvl w:val="0"/>
+          <w:numId w:val="19"/>
+        </w:numPr>
+      </w:pPr>
+      <w:r>
+        <w:t>Used try-with-resource statements as a better practice alternative to closing the buffer (`</w:t>
+      </w:r>
+      <w:r>
+        <w:rPr>
+          <w:i/>
+          <w:iCs/>
+        </w:rPr>
+        <w:t>try (</w:t>
+      </w:r>
+      <w:proofErr w:type="spellStart"/>
+      <w:r>
+        <w:rPr>
+          <w:i/>
+          <w:iCs/>
+        </w:rPr>
+        <w:t>BufferedReader</w:t>
+      </w:r>
+      <w:proofErr w:type="spellEnd"/>
+      <w:r>
+        <w:rPr>
+          <w:i/>
+          <w:iCs/>
+        </w:rPr>
+        <w:t xml:space="preserve"> </w:t>
+      </w:r>
+      <w:proofErr w:type="spellStart"/>
+      <w:r>
+        <w:rPr>
+          <w:i/>
+          <w:iCs/>
+        </w:rPr>
+        <w:t>bufferReader</w:t>
+      </w:r>
+      <w:proofErr w:type="spellEnd"/>
+      <w:r>
+        <w:rPr>
+          <w:i/>
+          <w:iCs/>
+        </w:rPr>
+        <w:t xml:space="preserve"> = new </w:t>
+      </w:r>
+      <w:proofErr w:type="spellStart"/>
+      <w:r>
+        <w:rPr>
+          <w:i/>
+          <w:iCs/>
+        </w:rPr>
+        <w:t>BufferedReader</w:t>
+      </w:r>
+      <w:proofErr w:type="spellEnd"/>
+      <w:r>
+        <w:rPr>
+          <w:i/>
+          <w:iCs/>
+        </w:rPr>
+        <w:t xml:space="preserve">(new </w:t>
+      </w:r>
+      <w:proofErr w:type="spellStart"/>
+      <w:r>
+        <w:rPr>
+          <w:i/>
+          <w:iCs/>
+        </w:rPr>
+        <w:t>InputStreamReader</w:t>
+      </w:r>
+      <w:proofErr w:type="spellEnd"/>
+      <w:r>
+        <w:rPr>
+          <w:i/>
+          <w:iCs/>
+        </w:rPr>
+        <w:t>(</w:t>
+      </w:r>
+      <w:proofErr w:type="spellStart"/>
+      <w:r>
+        <w:rPr>
+          <w:i/>
+          <w:iCs/>
+        </w:rPr>
+        <w:t>hTTPConnection.getInputStream</w:t>
+      </w:r>
+      <w:proofErr w:type="spellEnd"/>
+      <w:r>
+        <w:rPr>
+          <w:i/>
+          <w:iCs/>
+        </w:rPr>
+        <w:t>(), StandardCharsets.UTF_8))){</w:t>
+      </w:r>
+      <w:r>
+        <w:rPr>
+          <w:i/>
+          <w:iCs/>
+        </w:rPr>
+        <w:t xml:space="preserve"> </w:t>
+      </w:r>
+      <w:r>
+        <w:t>`)</w:t>
+      </w:r>
+    </w:p>
+    <w:p>
+      <w:pPr>
+        <w:pStyle w:val="ListParagraph"/>
+        <w:numPr>
+          <w:ilvl w:val="0"/>
+          <w:numId w:val="19"/>
+        </w:numPr>
+      </w:pPr>
+      <w:r>
+        <w:t>Before I check the response code in the JSON response.</w:t>
+      </w:r>
+    </w:p>
+    <w:p>
+      <w:pPr>
+        <w:pStyle w:val="ListParagraph"/>
+        <w:numPr>
+          <w:ilvl w:val="0"/>
+          <w:numId w:val="19"/>
+        </w:numPr>
+      </w:pPr>
+      <w:proofErr w:type="gramStart"/>
+      <w:r>
+        <w:t>So</w:t>
+      </w:r>
+      <w:proofErr w:type="gramEnd"/>
+      <w:r>
+        <w:t xml:space="preserve"> it seems it is good practice to display the body of the HTTP response  when response code is not in the 2XX range (error response code</w:t>
+      </w:r>
+      <w:proofErr w:type="gramStart"/>
+      <w:r>
+        <w:t>)</w:t>
+      </w:r>
+      <w:proofErr w:type="gramEnd"/>
+      <w:r>
+        <w:t xml:space="preserve"> so I did that with </w:t>
+      </w:r>
+      <w:r>
+        <w:t>`</w:t>
+      </w:r>
+      <w:proofErr w:type="spellStart"/>
+      <w:r>
+        <w:t>hTTPConnection.getErrorStream</w:t>
+      </w:r>
+      <w:proofErr w:type="spellEnd"/>
+      <w:r>
+        <w:t>();</w:t>
+      </w:r>
+      <w:r>
+        <w:t>`.</w:t>
+      </w:r>
+    </w:p>
+    <w:p>
+      <w:pPr>
+        <w:pStyle w:val="ListParagraph"/>
+        <w:numPr>
+          <w:ilvl w:val="0"/>
+          <w:numId w:val="19"/>
+        </w:numPr>
+      </w:pPr>
+      <w:r>
+        <w:t>`</w:t>
+      </w:r>
+      <w:r>
+        <w:t xml:space="preserve"> </w:t>
+      </w:r>
+      <w:proofErr w:type="spellStart"/>
+      <w:r>
+        <w:t>hTTPConnection</w:t>
+      </w:r>
+      <w:proofErr w:type="spellEnd"/>
+      <w:r>
+        <w:t xml:space="preserve"> = (</w:t>
+      </w:r>
+      <w:proofErr w:type="spellStart"/>
+      <w:r>
+        <w:t>HttpURLConnection</w:t>
+      </w:r>
+      <w:proofErr w:type="spellEnd"/>
+      <w:r>
+        <w:t xml:space="preserve">) </w:t>
+      </w:r>
+      <w:proofErr w:type="spellStart"/>
+      <w:r>
+        <w:t>query.openConnection</w:t>
+      </w:r>
+      <w:proofErr w:type="spellEnd"/>
+      <w:r>
+        <w:t>();</w:t>
+      </w:r>
+      <w:r>
+        <w:t xml:space="preserve"> </w:t>
+      </w:r>
+      <w:r>
+        <w:t>` to be executed per connection attempt , instead of once, to not carry over problem to the next try:</w:t>
+      </w:r>
+    </w:p>
+    <w:p>
+      <w:pPr>
+        <w:pStyle w:val="ListParagraph"/>
+      </w:pPr>
+      <w:r>
+        <w:drawing>
+          <wp:inline distT="0" distB="0" distL="0" distR="0" wp14:anchorId="569B2DDD" wp14:editId="21536493">
+            <wp:extent cx="6042723" cy="4030599"/>
+            <wp:effectExtent l="0" t="0" r="0" b="8255"/>
+            <wp:docPr id="1117677430" name="Picture 1" descr="A computer screen shot of a program&#10;&#10;AI-generated content may be incorrect."/>
+            <wp:cNvGraphicFramePr>
+              <a:graphicFrameLocks xmlns:a="http://schemas.openxmlformats.org/drawingml/2006/main" noChangeAspect="1"/>
+            </wp:cNvGraphicFramePr>
+            <a:graphic xmlns:a="http://schemas.openxmlformats.org/drawingml/2006/main">
+              <a:graphicData uri="http://schemas.openxmlformats.org/drawingml/2006/picture">
+                <pic:pic xmlns:pic="http://schemas.openxmlformats.org/drawingml/2006/picture">
+                  <pic:nvPicPr>
+                    <pic:cNvPr id="1117677430" name="Picture 1" descr="A computer screen shot of a program&#10;&#10;AI-generated content may be incorrect."/>
+                    <pic:cNvPicPr/>
+                  </pic:nvPicPr>
+                  <pic:blipFill>
+                    <a:blip r:embed="rId41"/>
+                    <a:stretch>
+                      <a:fillRect/>
+                    </a:stretch>
+                  </pic:blipFill>
+                  <pic:spPr>
+                    <a:xfrm>
+                      <a:off x="0" y="0"/>
+                      <a:ext cx="6048153" cy="4034221"/>
+                    </a:xfrm>
+                    <a:prstGeom prst="rect">
+                      <a:avLst/>
+                    </a:prstGeom>
+                  </pic:spPr>
+                </pic:pic>
+              </a:graphicData>
+            </a:graphic>
+          </wp:inline>
+        </w:drawing>
+      </w:r>
+    </w:p>
+    <w:p>
+      <w:pPr>
+        <w:pStyle w:val="ListParagraph"/>
+      </w:pPr>
+      <w:r>
+        <w:t>^ before</w:t>
+      </w:r>
+    </w:p>
+    <w:p>
+      <w:pPr>
+        <w:pStyle w:val="ListParagraph"/>
+      </w:pPr>
+      <w:r>
+        <w:lastRenderedPageBreak/>
+        <w:drawing>
+          <wp:inline distT="0" distB="0" distL="0" distR="0" wp14:anchorId="6AE4C54F" wp14:editId="6699BF23">
+            <wp:extent cx="5954410" cy="3338475"/>
+            <wp:effectExtent l="0" t="0" r="8255" b="0"/>
+            <wp:docPr id="1162587267" name="Picture 1" descr="A screenshot of a computer program&#10;&#10;AI-generated content may be incorrect."/>
+            <wp:cNvGraphicFramePr>
+              <a:graphicFrameLocks xmlns:a="http://schemas.openxmlformats.org/drawingml/2006/main" noChangeAspect="1"/>
+            </wp:cNvGraphicFramePr>
+            <a:graphic xmlns:a="http://schemas.openxmlformats.org/drawingml/2006/main">
+              <a:graphicData uri="http://schemas.openxmlformats.org/drawingml/2006/picture">
+                <pic:pic xmlns:pic="http://schemas.openxmlformats.org/drawingml/2006/picture">
+                  <pic:nvPicPr>
+                    <pic:cNvPr id="1162587267" name="Picture 1" descr="A screenshot of a computer program&#10;&#10;AI-generated content may be incorrect."/>
+                    <pic:cNvPicPr/>
+                  </pic:nvPicPr>
+                  <pic:blipFill>
+                    <a:blip r:embed="rId42"/>
+                    <a:stretch>
+                      <a:fillRect/>
+                    </a:stretch>
+                  </pic:blipFill>
+                  <pic:spPr>
+                    <a:xfrm>
+                      <a:off x="0" y="0"/>
+                      <a:ext cx="5966978" cy="3345522"/>
+                    </a:xfrm>
+                    <a:prstGeom prst="rect">
+                      <a:avLst/>
+                    </a:prstGeom>
+                  </pic:spPr>
+                </pic:pic>
+              </a:graphicData>
+            </a:graphic>
+          </wp:inline>
+        </w:drawing>
+      </w:r>
+    </w:p>
+    <w:p>
+      <w:pPr>
+        <w:pStyle w:val="ListParagraph"/>
+      </w:pPr>
+      <w:r>
+        <w:t>^ after</w:t>
+      </w:r>
+    </w:p>
+    <w:p>
+      <w:pPr>
+        <w:pStyle w:val="ListParagraph"/>
+        <w:numPr>
+          <w:ilvl w:val="0"/>
+          <w:numId w:val="19"/>
+        </w:numPr>
+      </w:pPr>
+      <w:r>
+        <w:t>Added  `</w:t>
+      </w:r>
+      <w:proofErr w:type="spellStart"/>
+      <w:r>
+        <w:t>hTTPConnection.disconnect</w:t>
+      </w:r>
+      <w:proofErr w:type="spellEnd"/>
+      <w:r>
+        <w:t>();</w:t>
+      </w:r>
+      <w:r>
+        <w:t xml:space="preserve"> </w:t>
+      </w:r>
+      <w:r>
+        <w:t xml:space="preserve">` for good practice </w:t>
+      </w:r>
+      <w:r>
+        <w:t>(</w:t>
+      </w:r>
+      <w:r>
+        <w:t>similar reason for flushing/closing the buffer</w:t>
+      </w:r>
+      <w:r>
+        <w:t>)</w:t>
+      </w:r>
+      <w:r>
+        <w:t xml:space="preserve"> and to</w:t>
+      </w:r>
+      <w:r>
+        <w:t xml:space="preserve"> give the program a clean restart when retrying HTTP connections.</w:t>
+      </w:r>
+    </w:p>
+    <w:p>
+      <w:pPr>
+        <w:pStyle w:val="ListParagraph"/>
+        <w:numPr>
+          <w:ilvl w:val="0"/>
+          <w:numId w:val="19"/>
+        </w:numPr>
+      </w:pPr>
+      <w:r>
+        <w:t>So apparently, a connection attempt by last indefinitely due to being left hanging</w:t>
+      </w:r>
+      <w:r>
+        <w:t xml:space="preserve"> due to network issues</w:t>
+      </w:r>
+      <w:r>
+        <w:t>. T</w:t>
+      </w:r>
+      <w:r>
+        <w:t>o prevent program from being stalled</w:t>
+      </w:r>
+      <w:r>
+        <w:t>, timeouts are used by using the code `</w:t>
+      </w:r>
+      <w:proofErr w:type="spellStart"/>
+      <w:r>
+        <w:rPr>
+          <w:i/>
+          <w:iCs/>
+        </w:rPr>
+        <w:t>hTTPConnection.setConnectTimeout</w:t>
+      </w:r>
+      <w:proofErr w:type="spellEnd"/>
+      <w:r>
+        <w:rPr>
+          <w:i/>
+          <w:iCs/>
+        </w:rPr>
+        <w:t>(5_000);</w:t>
+      </w:r>
+      <w:r>
+        <w:t>` and `</w:t>
+      </w:r>
+      <w:proofErr w:type="spellStart"/>
+      <w:r>
+        <w:rPr>
+          <w:i/>
+          <w:iCs/>
+        </w:rPr>
+        <w:t>hTTPConnection.setReadTimeout</w:t>
+      </w:r>
+      <w:proofErr w:type="spellEnd"/>
+      <w:r>
+        <w:rPr>
+          <w:i/>
+          <w:iCs/>
+        </w:rPr>
+        <w:t>(10_000);</w:t>
+      </w:r>
+      <w:r>
+        <w:t>`.</w:t>
+      </w:r>
+    </w:p>
+    <w:p>
+      <w:pPr>
+        <w:pStyle w:val="ListParagraph"/>
+        <w:numPr>
+          <w:ilvl w:val="0"/>
+          <w:numId w:val="19"/>
+        </w:numPr>
+      </w:pPr>
+      <w:r>
+        <w:t>`</w:t>
+      </w:r>
+      <w:r>
+        <w:t xml:space="preserve"> </w:t>
+      </w:r>
+      <w:proofErr w:type="spellStart"/>
+      <w:r>
+        <w:t>Thread.sleep</w:t>
+      </w:r>
+      <w:proofErr w:type="spellEnd"/>
+      <w:r>
+        <w:t>(1000 * (i+1));</w:t>
+      </w:r>
+      <w:r>
+        <w:t xml:space="preserve"> </w:t>
+      </w:r>
+      <w:r>
+        <w:t>` to prevent error #429 and give time for server to recover from other server related errors.</w:t>
+      </w:r>
+    </w:p>
+    <w:p>
+      <w:pPr>
+        <w:pStyle w:val="ListParagraph"/>
+        <w:numPr>
+          <w:ilvl w:val="0"/>
+          <w:numId w:val="19"/>
+        </w:numPr>
+      </w:pPr>
+      <w:r>
+        <w:t xml:space="preserve">Added HTML hyperlink in </w:t>
+      </w:r>
+      <w:r>
+        <w:t>Javadoc</w:t>
+      </w:r>
+    </w:p>
+    <w:p>
+      <w:pPr>
+        <w:pStyle w:val="ListParagraph"/>
+        <w:numPr>
+          <w:ilvl w:val="0"/>
+          <w:numId w:val="19"/>
+        </w:numPr>
+      </w:pPr>
+      <w:r>
+        <w:t xml:space="preserve">Seems the stream ‘.collect’ can indeed be used on type </w:t>
+      </w:r>
+      <w:proofErr w:type="spellStart"/>
+      <w:r>
+        <w:t>JsonArray</w:t>
+      </w:r>
+      <w:proofErr w:type="spellEnd"/>
+      <w:r>
+        <w:t xml:space="preserve"> so it has been made so in ‘</w:t>
+      </w:r>
+      <w:proofErr w:type="spellStart"/>
+      <w:r>
+        <w:t>JSON.</w:t>
+      </w:r>
+      <w:r>
+        <w:t>filterEarthquakeInstances</w:t>
+      </w:r>
+      <w:proofErr w:type="spellEnd"/>
+      <w:r>
+        <w:t>’.</w:t>
+      </w:r>
+    </w:p>
+    <w:p>
+      <w:pPr>
+        <w:pStyle w:val="ListParagraph"/>
+        <w:numPr>
+          <w:ilvl w:val="0"/>
+          <w:numId w:val="19"/>
+        </w:numPr>
+      </w:pPr>
+      <w:r>
+        <w:t>Changed type of ‘time’ component in ‘</w:t>
+      </w:r>
+      <w:proofErr w:type="spellStart"/>
+      <w:r>
+        <w:t>EarthquakeEntry</w:t>
+      </w:r>
+      <w:proofErr w:type="spellEnd"/>
+      <w:r>
+        <w:t xml:space="preserve">’ from String </w:t>
+      </w:r>
+      <w:proofErr w:type="spellStart"/>
+      <w:r>
+        <w:t>to</w:t>
+      </w:r>
+      <w:proofErr w:type="spellEnd"/>
+      <w:r>
+        <w:t xml:space="preserve"> long.</w:t>
+      </w:r>
+    </w:p>
+    <w:p>
+      <w:pPr>
+        <w:pStyle w:val="ListParagraph"/>
+        <w:numPr>
+          <w:ilvl w:val="0"/>
+          <w:numId w:val="19"/>
+        </w:numPr>
+      </w:pPr>
+      <w:r>
+        <w:t>Revised README.md</w:t>
+      </w:r>
+    </w:p>
+    <w:p>
+      <w:pPr>
+        <w:pStyle w:val="ListParagraph"/>
+        <w:numPr>
+          <w:ilvl w:val="0"/>
+          <w:numId w:val="19"/>
+        </w:numPr>
+      </w:pPr>
+      <w:r>
+        <w:t xml:space="preserve">Rounded up the numbers in the report </w:t>
+      </w:r>
+      <w:r>
+        <w:t>comparison</w:t>
       </w:r>
     </w:p>
     <w:p>
@@ -5465,16 +7043,7 @@
         <w:pStyle w:val="IntenseQuote"/>
       </w:pPr>
       <w:r>
-        <w:t>Pushing 5</w:t>
-      </w:r>
-      <w:r>
-        <w:rPr>
-          <w:vertAlign w:val="superscript"/>
-        </w:rPr>
-        <w:t>th</w:t>
-      </w:r>
-      <w:r>
-        <w:t xml:space="preserve"> commit – completion of program basics and halfway through testing automation</w:t>
+        <w:t>Another commit</w:t>
       </w:r>
     </w:p>
     <w:p>
@@ -5694,7 +7263,15 @@
                 <w:i/>
                 <w:iCs/>
               </w:rPr>
-              <w:t xml:space="preserve">`, throughout entire project, to enforce the UTC </w:t>
+              <w:t xml:space="preserve">`, throughout entire project, </w:t>
+            </w:r>
+            <w:r>
+              <w:rPr>
+                <w:i/>
+                <w:iCs/>
+              </w:rPr>
+              <w:lastRenderedPageBreak/>
+              <w:t xml:space="preserve">to enforce the UTC </w:t>
             </w:r>
             <w:proofErr w:type="spellStart"/>
             <w:r>
@@ -5790,7 +7367,6 @@
                 <w:i/>
                 <w:iCs/>
               </w:rPr>
-              <w:lastRenderedPageBreak/>
               <w:t xml:space="preserve">Added initial project structure of </w:t>
             </w:r>
             <w:proofErr w:type="gramStart"/>
@@ -6053,6 +7629,110 @@
       </w:tr>
     </w:tbl>
     <w:p/>
+    <w:tbl>
+      <w:tblPr>
+        <w:tblStyle w:val="TableGrid"/>
+        <w:tblW w:w="0" w:type="auto"/>
+        <w:tblLook w:val="04A0" w:firstRow="1" w:lastRow="0" w:firstColumn="1" w:lastColumn="0" w:noHBand="0" w:noVBand="1"/>
+      </w:tblPr>
+      <w:tblGrid>
+        <w:gridCol w:w="10456"/>
+      </w:tblGrid>
+      <w:tr>
+        <w:tc>
+          <w:tcPr>
+            <w:tcW w:w="10456" w:type="dxa"/>
+          </w:tcPr>
+          <w:p>
+            <w:pPr>
+              <w:rPr>
+                <w:i/>
+                <w:iCs/>
+              </w:rPr>
+            </w:pPr>
+            <w:r>
+              <w:rPr>
+                <w:i/>
+                <w:iCs/>
+              </w:rPr>
+              <w:t>See notes, in `Development log.docx`, after mention of 4th commit.</w:t>
+            </w:r>
+            <w:r>
+              <w:rPr>
+                <w:i/>
+                <w:iCs/>
+              </w:rPr>
+              <w:br/>
+            </w:r>
+            <w:r>
+              <w:rPr>
+                <w:i/>
+                <w:iCs/>
+              </w:rPr>
+              <w:br/>
+              <w:t xml:space="preserve">Basic overview - implementation of program's necessaries, done Javadoc commenting on majority of the classes and their methods (including </w:t>
+            </w:r>
+            <w:proofErr w:type="spellStart"/>
+            <w:r>
+              <w:rPr>
+                <w:i/>
+                <w:iCs/>
+              </w:rPr>
+              <w:t>enums</w:t>
+            </w:r>
+            <w:proofErr w:type="spellEnd"/>
+            <w:r>
+              <w:rPr>
+                <w:i/>
+                <w:iCs/>
+              </w:rPr>
+              <w:t xml:space="preserve"> and records), and halfway through testing automation.</w:t>
+            </w:r>
+          </w:p>
+        </w:tc>
+      </w:tr>
+    </w:tbl>
+    <w:p/>
+    <w:tbl>
+      <w:tblPr>
+        <w:tblStyle w:val="TableGrid"/>
+        <w:tblW w:w="0" w:type="auto"/>
+        <w:tblLook w:val="04A0" w:firstRow="1" w:lastRow="0" w:firstColumn="1" w:lastColumn="0" w:noHBand="0" w:noVBand="1"/>
+      </w:tblPr>
+      <w:tblGrid>
+        <w:gridCol w:w="10456"/>
+      </w:tblGrid>
+      <w:tr>
+        <w:tc>
+          <w:tcPr>
+            <w:tcW w:w="10456" w:type="dxa"/>
+          </w:tcPr>
+          <w:p>
+            <w:r>
+              <w:rPr>
+                <w:i/>
+                <w:iCs/>
+              </w:rPr>
+              <w:t xml:space="preserve">See notes, in Development log.docx, after mention of </w:t>
+            </w:r>
+            <w:r>
+              <w:rPr>
+                <w:i/>
+                <w:iCs/>
+              </w:rPr>
+              <w:t xml:space="preserve">5th </w:t>
+            </w:r>
+            <w:r>
+              <w:rPr>
+                <w:i/>
+                <w:iCs/>
+              </w:rPr>
+              <w:t>commit.</w:t>
+            </w:r>
+          </w:p>
+        </w:tc>
+      </w:tr>
+    </w:tbl>
     <w:p>
       <w:pPr>
         <w:pStyle w:val="Heading1"/>
@@ -6272,7 +7952,7 @@
             <w:tcW w:w="2684" w:type="pct"/>
           </w:tcPr>
           <w:p>
-            <w:hyperlink r:id="rId37" w:history="1">
+            <w:hyperlink r:id="rId43" w:history="1">
               <w:r>
                 <w:rPr>
                   <w:rStyle w:val="Hyperlink"/>
@@ -6374,6 +8054,7 @@
           </w:tcPr>
           <w:p>
             <w:r>
+              <w:lastRenderedPageBreak/>
               <w:t>Is “</w:t>
             </w:r>
             <w:proofErr w:type="spellStart"/>
@@ -6455,7 +8136,7 @@
             <w:tcW w:w="2684" w:type="pct"/>
           </w:tcPr>
           <w:p>
-            <w:hyperlink r:id="rId38" w:history="1">
+            <w:hyperlink r:id="rId44" w:history="1">
               <w:r>
                 <w:rPr>
                   <w:rStyle w:val="Hyperlink"/>
@@ -6628,13 +8309,241 @@
           <w:tcPr>
             <w:tcW w:w="2316" w:type="pct"/>
           </w:tcPr>
-          <w:p/>
+          <w:p>
+            <w:r>
+              <w:t>Why can’t I put `return` in enhanced switch?</w:t>
+            </w:r>
+          </w:p>
         </w:tc>
         <w:tc>
           <w:tcPr>
             <w:tcW w:w="2684" w:type="pct"/>
           </w:tcPr>
-          <w:p/>
+          <w:p>
+            <w:r>
+              <w:t>You are supposed to put them before ‘switch’ statement declaration, not in the case scopes.</w:t>
+            </w:r>
+          </w:p>
+        </w:tc>
+      </w:tr>
+      <w:tr>
+        <w:trPr>
+          <w:trHeight w:val="50"/>
+        </w:trPr>
+        <w:tc>
+          <w:tcPr>
+            <w:tcW w:w="2316" w:type="pct"/>
+          </w:tcPr>
+          <w:p>
+            <w:r>
+              <w:t>String of “E” characters but 512 characters long.</w:t>
+            </w:r>
+          </w:p>
+        </w:tc>
+        <w:tc>
+          <w:tcPr>
+            <w:tcW w:w="2684" w:type="pct"/>
+          </w:tcPr>
+          <w:p>
+            <w:r>
+              <w:t>`</w:t>
+            </w:r>
+            <w:r>
+              <w:t>“</w:t>
+            </w:r>
+            <w:proofErr w:type="spellStart"/>
+            <w:r>
+              <w:t>E”.repeat</w:t>
+            </w:r>
+            <w:proofErr w:type="spellEnd"/>
+            <w:r>
+              <w:t>(512);</w:t>
+            </w:r>
+            <w:r>
+              <w:t>`</w:t>
+            </w:r>
+          </w:p>
+        </w:tc>
+      </w:tr>
+      <w:tr>
+        <w:trPr>
+          <w:trHeight w:val="50"/>
+        </w:trPr>
+        <w:tc>
+          <w:tcPr>
+            <w:tcW w:w="2316" w:type="pct"/>
+          </w:tcPr>
+          <w:p>
+            <w:r>
+              <w:t xml:space="preserve">what is used to expect </w:t>
+            </w:r>
+            <w:proofErr w:type="spellStart"/>
+            <w:r>
+              <w:t>thown</w:t>
+            </w:r>
+            <w:proofErr w:type="spellEnd"/>
+            <w:r>
+              <w:t xml:space="preserve"> checked errors</w:t>
+            </w:r>
+            <w:r>
+              <w:t xml:space="preserve"> in Junit.</w:t>
+            </w:r>
+          </w:p>
+        </w:tc>
+        <w:tc>
+          <w:tcPr>
+            <w:tcW w:w="2684" w:type="pct"/>
+          </w:tcPr>
+          <w:p>
+            <w:proofErr w:type="spellStart"/>
+            <w:r>
+              <w:t>assertThrows</w:t>
+            </w:r>
+            <w:proofErr w:type="spellEnd"/>
+          </w:p>
+        </w:tc>
+      </w:tr>
+      <w:tr>
+        <w:trPr>
+          <w:trHeight w:val="50"/>
+        </w:trPr>
+        <w:tc>
+          <w:tcPr>
+            <w:tcW w:w="2316" w:type="pct"/>
+          </w:tcPr>
+          <w:p>
+            <w:r>
+              <w:t xml:space="preserve">HTML list in </w:t>
+            </w:r>
+            <w:proofErr w:type="spellStart"/>
+            <w:r>
+              <w:t>Javadocs</w:t>
+            </w:r>
+            <w:proofErr w:type="spellEnd"/>
+          </w:p>
+        </w:tc>
+        <w:tc>
+          <w:tcPr>
+            <w:tcW w:w="2684" w:type="pct"/>
+          </w:tcPr>
+          <w:p>
+            <w:r>
+              <w:t>Use `&lt;ul&gt;` and `&lt;li&gt;`</w:t>
+            </w:r>
+          </w:p>
+        </w:tc>
+      </w:tr>
+      <w:tr>
+        <w:trPr>
+          <w:trHeight w:val="50"/>
+        </w:trPr>
+        <w:tc>
+          <w:tcPr>
+            <w:tcW w:w="2316" w:type="pct"/>
+          </w:tcPr>
+          <w:p>
+            <w:r>
+              <w:t xml:space="preserve">` </w:t>
+            </w:r>
+            <w:proofErr w:type="spellStart"/>
+            <w:r>
+              <w:t>ZonedDateTime.parse</w:t>
+            </w:r>
+            <w:proofErr w:type="spellEnd"/>
+            <w:r>
+              <w:t>` does not catch invalid dates like Feb 30</w:t>
+            </w:r>
+            <w:r>
+              <w:rPr>
+                <w:vertAlign w:val="superscript"/>
+              </w:rPr>
+              <w:t>th</w:t>
+            </w:r>
+          </w:p>
+        </w:tc>
+        <w:tc>
+          <w:tcPr>
+            <w:tcW w:w="2684" w:type="pct"/>
+          </w:tcPr>
+          <w:p>
+            <w:r>
+              <w:t>It is tolerant, use `</w:t>
+            </w:r>
+            <w:proofErr w:type="spellStart"/>
+            <w:r>
+              <w:t>Local</w:t>
+            </w:r>
+            <w:r>
+              <w:t>DateTime.parse</w:t>
+            </w:r>
+            <w:proofErr w:type="spellEnd"/>
+            <w:r>
+              <w:t xml:space="preserve">` as its </w:t>
+            </w:r>
+            <w:proofErr w:type="gramStart"/>
+            <w:r>
+              <w:t>more strict</w:t>
+            </w:r>
+            <w:proofErr w:type="gramEnd"/>
+            <w:r>
+              <w:t>.</w:t>
+            </w:r>
+          </w:p>
+        </w:tc>
+      </w:tr>
+      <w:tr>
+        <w:trPr>
+          <w:trHeight w:val="50"/>
+        </w:trPr>
+        <w:tc>
+          <w:tcPr>
+            <w:tcW w:w="2316" w:type="pct"/>
+          </w:tcPr>
+          <w:p>
+            <w:r>
+              <w:t xml:space="preserve">^ </w:t>
+            </w:r>
+            <w:proofErr w:type="gramStart"/>
+            <w:r>
+              <w:t>That changes</w:t>
+            </w:r>
+            <w:proofErr w:type="gramEnd"/>
+            <w:r>
+              <w:t xml:space="preserve"> nothing</w:t>
+            </w:r>
+          </w:p>
+        </w:tc>
+        <w:tc>
+          <w:tcPr>
+            <w:tcW w:w="2684" w:type="pct"/>
+          </w:tcPr>
+          <w:p>
+            <w:r>
+              <w:t>Also use `</w:t>
+            </w:r>
+            <w:r>
+              <w:t>.</w:t>
+            </w:r>
+            <w:proofErr w:type="spellStart"/>
+            <w:r>
+              <w:t>withResolverStyle</w:t>
+            </w:r>
+            <w:proofErr w:type="spellEnd"/>
+            <w:r>
+              <w:t>(</w:t>
+            </w:r>
+            <w:proofErr w:type="spellStart"/>
+            <w:r>
+              <w:t>ResolverStyle.STRICT</w:t>
+            </w:r>
+            <w:proofErr w:type="spellEnd"/>
+            <w:r>
+              <w:t>)</w:t>
+            </w:r>
+            <w:r>
+              <w:t>`</w:t>
+            </w:r>
+          </w:p>
         </w:tc>
       </w:tr>
     </w:tbl>
@@ -7669,6 +9578,119 @@
     </w:lvl>
   </w:abstractNum>
   <w:abstractNum w:abstractNumId="9" w15:restartNumberingAfterBreak="0">
+    <w:nsid w:val="550D0D72"/>
+    <w:multiLevelType w:val="hybridMultilevel"/>
+    <w:tmpl w:val="9C4EEC58"/>
+    <w:lvl w:ilvl="0" w:tplc="08090001">
+      <w:start w:val="1"/>
+      <w:numFmt w:val="bullet"/>
+      <w:lvlText w:val=""/>
+      <w:lvlJc w:val="left"/>
+      <w:pPr>
+        <w:ind w:left="720" w:hanging="360"/>
+      </w:pPr>
+      <w:rPr>
+        <w:rFonts w:ascii="Symbol" w:hAnsi="Symbol" w:hint="default"/>
+      </w:rPr>
+    </w:lvl>
+    <w:lvl w:ilvl="1" w:tplc="08090003" w:tentative="1">
+      <w:start w:val="1"/>
+      <w:numFmt w:val="bullet"/>
+      <w:lvlText w:val="o"/>
+      <w:lvlJc w:val="left"/>
+      <w:pPr>
+        <w:ind w:left="1440" w:hanging="360"/>
+      </w:pPr>
+      <w:rPr>
+        <w:rFonts w:ascii="Courier New" w:hAnsi="Courier New" w:cs="Courier New" w:hint="default"/>
+      </w:rPr>
+    </w:lvl>
+    <w:lvl w:ilvl="2" w:tplc="08090005" w:tentative="1">
+      <w:start w:val="1"/>
+      <w:numFmt w:val="bullet"/>
+      <w:lvlText w:val=""/>
+      <w:lvlJc w:val="left"/>
+      <w:pPr>
+        <w:ind w:left="2160" w:hanging="360"/>
+      </w:pPr>
+      <w:rPr>
+        <w:rFonts w:ascii="Wingdings" w:hAnsi="Wingdings" w:hint="default"/>
+      </w:rPr>
+    </w:lvl>
+    <w:lvl w:ilvl="3" w:tplc="08090001" w:tentative="1">
+      <w:start w:val="1"/>
+      <w:numFmt w:val="bullet"/>
+      <w:lvlText w:val=""/>
+      <w:lvlJc w:val="left"/>
+      <w:pPr>
+        <w:ind w:left="2880" w:hanging="360"/>
+      </w:pPr>
+      <w:rPr>
+        <w:rFonts w:ascii="Symbol" w:hAnsi="Symbol" w:hint="default"/>
+      </w:rPr>
+    </w:lvl>
+    <w:lvl w:ilvl="4" w:tplc="08090003" w:tentative="1">
+      <w:start w:val="1"/>
+      <w:numFmt w:val="bullet"/>
+      <w:lvlText w:val="o"/>
+      <w:lvlJc w:val="left"/>
+      <w:pPr>
+        <w:ind w:left="3600" w:hanging="360"/>
+      </w:pPr>
+      <w:rPr>
+        <w:rFonts w:ascii="Courier New" w:hAnsi="Courier New" w:cs="Courier New" w:hint="default"/>
+      </w:rPr>
+    </w:lvl>
+    <w:lvl w:ilvl="5" w:tplc="08090005" w:tentative="1">
+      <w:start w:val="1"/>
+      <w:numFmt w:val="bullet"/>
+      <w:lvlText w:val=""/>
+      <w:lvlJc w:val="left"/>
+      <w:pPr>
+        <w:ind w:left="4320" w:hanging="360"/>
+      </w:pPr>
+      <w:rPr>
+        <w:rFonts w:ascii="Wingdings" w:hAnsi="Wingdings" w:hint="default"/>
+      </w:rPr>
+    </w:lvl>
+    <w:lvl w:ilvl="6" w:tplc="08090001" w:tentative="1">
+      <w:start w:val="1"/>
+      <w:numFmt w:val="bullet"/>
+      <w:lvlText w:val=""/>
+      <w:lvlJc w:val="left"/>
+      <w:pPr>
+        <w:ind w:left="5040" w:hanging="360"/>
+      </w:pPr>
+      <w:rPr>
+        <w:rFonts w:ascii="Symbol" w:hAnsi="Symbol" w:hint="default"/>
+      </w:rPr>
+    </w:lvl>
+    <w:lvl w:ilvl="7" w:tplc="08090003" w:tentative="1">
+      <w:start w:val="1"/>
+      <w:numFmt w:val="bullet"/>
+      <w:lvlText w:val="o"/>
+      <w:lvlJc w:val="left"/>
+      <w:pPr>
+        <w:ind w:left="5760" w:hanging="360"/>
+      </w:pPr>
+      <w:rPr>
+        <w:rFonts w:ascii="Courier New" w:hAnsi="Courier New" w:cs="Courier New" w:hint="default"/>
+      </w:rPr>
+    </w:lvl>
+    <w:lvl w:ilvl="8" w:tplc="08090005" w:tentative="1">
+      <w:start w:val="1"/>
+      <w:numFmt w:val="bullet"/>
+      <w:lvlText w:val=""/>
+      <w:lvlJc w:val="left"/>
+      <w:pPr>
+        <w:ind w:left="6480" w:hanging="360"/>
+      </w:pPr>
+      <w:rPr>
+        <w:rFonts w:ascii="Wingdings" w:hAnsi="Wingdings" w:hint="default"/>
+      </w:rPr>
+    </w:lvl>
+  </w:abstractNum>
+  <w:abstractNum w:abstractNumId="10" w15:restartNumberingAfterBreak="0">
     <w:nsid w:val="62A059F2"/>
     <w:multiLevelType w:val="hybridMultilevel"/>
     <w:tmpl w:val="D12ACA3E"/>
@@ -7781,7 +9803,7 @@
       </w:rPr>
     </w:lvl>
   </w:abstractNum>
-  <w:abstractNum w:abstractNumId="10" w15:restartNumberingAfterBreak="0">
+  <w:abstractNum w:abstractNumId="11" w15:restartNumberingAfterBreak="0">
     <w:nsid w:val="64751AEE"/>
     <w:multiLevelType w:val="hybridMultilevel"/>
     <w:tmpl w:val="AAE22EA0"/>
@@ -7894,7 +9916,7 @@
       </w:rPr>
     </w:lvl>
   </w:abstractNum>
-  <w:abstractNum w:abstractNumId="11" w15:restartNumberingAfterBreak="0">
+  <w:abstractNum w:abstractNumId="12" w15:restartNumberingAfterBreak="0">
     <w:nsid w:val="69484D20"/>
     <w:multiLevelType w:val="hybridMultilevel"/>
     <w:tmpl w:val="E2E039A6"/>
@@ -8007,7 +10029,7 @@
       </w:rPr>
     </w:lvl>
   </w:abstractNum>
-  <w:abstractNum w:abstractNumId="12" w15:restartNumberingAfterBreak="0">
+  <w:abstractNum w:abstractNumId="13" w15:restartNumberingAfterBreak="0">
     <w:nsid w:val="6BB30E66"/>
     <w:multiLevelType w:val="hybridMultilevel"/>
     <w:tmpl w:val="FFEA5DA6"/>
@@ -8120,7 +10142,7 @@
       </w:rPr>
     </w:lvl>
   </w:abstractNum>
-  <w:abstractNum w:abstractNumId="13" w15:restartNumberingAfterBreak="0">
+  <w:abstractNum w:abstractNumId="14" w15:restartNumberingAfterBreak="0">
     <w:nsid w:val="70F7070B"/>
     <w:multiLevelType w:val="hybridMultilevel"/>
     <w:tmpl w:val="A9103836"/>
@@ -8233,7 +10255,7 @@
       </w:rPr>
     </w:lvl>
   </w:abstractNum>
-  <w:abstractNum w:abstractNumId="14" w15:restartNumberingAfterBreak="0">
+  <w:abstractNum w:abstractNumId="15" w15:restartNumberingAfterBreak="0">
     <w:nsid w:val="71180362"/>
     <w:multiLevelType w:val="hybridMultilevel"/>
     <w:tmpl w:val="64D6BCD6"/>
@@ -8345,7 +10367,7 @@
       </w:rPr>
     </w:lvl>
   </w:abstractNum>
-  <w:abstractNum w:abstractNumId="15" w15:restartNumberingAfterBreak="0">
+  <w:abstractNum w:abstractNumId="16" w15:restartNumberingAfterBreak="0">
     <w:nsid w:val="71761A4B"/>
     <w:multiLevelType w:val="hybridMultilevel"/>
     <w:tmpl w:val="A7B8AAD8"/>
@@ -8458,10 +10480,123 @@
       </w:rPr>
     </w:lvl>
   </w:abstractNum>
-  <w:abstractNum w:abstractNumId="16" w15:restartNumberingAfterBreak="0">
+  <w:abstractNum w:abstractNumId="17" w15:restartNumberingAfterBreak="0">
     <w:nsid w:val="7A4B6344"/>
     <w:multiLevelType w:val="hybridMultilevel"/>
     <w:tmpl w:val="ECBC9B14"/>
+    <w:lvl w:ilvl="0" w:tplc="08090001">
+      <w:start w:val="1"/>
+      <w:numFmt w:val="bullet"/>
+      <w:lvlText w:val=""/>
+      <w:lvlJc w:val="left"/>
+      <w:pPr>
+        <w:ind w:left="720" w:hanging="360"/>
+      </w:pPr>
+      <w:rPr>
+        <w:rFonts w:ascii="Symbol" w:hAnsi="Symbol" w:hint="default"/>
+      </w:rPr>
+    </w:lvl>
+    <w:lvl w:ilvl="1" w:tplc="08090003" w:tentative="1">
+      <w:start w:val="1"/>
+      <w:numFmt w:val="bullet"/>
+      <w:lvlText w:val="o"/>
+      <w:lvlJc w:val="left"/>
+      <w:pPr>
+        <w:ind w:left="1440" w:hanging="360"/>
+      </w:pPr>
+      <w:rPr>
+        <w:rFonts w:ascii="Courier New" w:hAnsi="Courier New" w:cs="Courier New" w:hint="default"/>
+      </w:rPr>
+    </w:lvl>
+    <w:lvl w:ilvl="2" w:tplc="08090005" w:tentative="1">
+      <w:start w:val="1"/>
+      <w:numFmt w:val="bullet"/>
+      <w:lvlText w:val=""/>
+      <w:lvlJc w:val="left"/>
+      <w:pPr>
+        <w:ind w:left="2160" w:hanging="360"/>
+      </w:pPr>
+      <w:rPr>
+        <w:rFonts w:ascii="Wingdings" w:hAnsi="Wingdings" w:hint="default"/>
+      </w:rPr>
+    </w:lvl>
+    <w:lvl w:ilvl="3" w:tplc="08090001" w:tentative="1">
+      <w:start w:val="1"/>
+      <w:numFmt w:val="bullet"/>
+      <w:lvlText w:val=""/>
+      <w:lvlJc w:val="left"/>
+      <w:pPr>
+        <w:ind w:left="2880" w:hanging="360"/>
+      </w:pPr>
+      <w:rPr>
+        <w:rFonts w:ascii="Symbol" w:hAnsi="Symbol" w:hint="default"/>
+      </w:rPr>
+    </w:lvl>
+    <w:lvl w:ilvl="4" w:tplc="08090003" w:tentative="1">
+      <w:start w:val="1"/>
+      <w:numFmt w:val="bullet"/>
+      <w:lvlText w:val="o"/>
+      <w:lvlJc w:val="left"/>
+      <w:pPr>
+        <w:ind w:left="3600" w:hanging="360"/>
+      </w:pPr>
+      <w:rPr>
+        <w:rFonts w:ascii="Courier New" w:hAnsi="Courier New" w:cs="Courier New" w:hint="default"/>
+      </w:rPr>
+    </w:lvl>
+    <w:lvl w:ilvl="5" w:tplc="08090005" w:tentative="1">
+      <w:start w:val="1"/>
+      <w:numFmt w:val="bullet"/>
+      <w:lvlText w:val=""/>
+      <w:lvlJc w:val="left"/>
+      <w:pPr>
+        <w:ind w:left="4320" w:hanging="360"/>
+      </w:pPr>
+      <w:rPr>
+        <w:rFonts w:ascii="Wingdings" w:hAnsi="Wingdings" w:hint="default"/>
+      </w:rPr>
+    </w:lvl>
+    <w:lvl w:ilvl="6" w:tplc="08090001" w:tentative="1">
+      <w:start w:val="1"/>
+      <w:numFmt w:val="bullet"/>
+      <w:lvlText w:val=""/>
+      <w:lvlJc w:val="left"/>
+      <w:pPr>
+        <w:ind w:left="5040" w:hanging="360"/>
+      </w:pPr>
+      <w:rPr>
+        <w:rFonts w:ascii="Symbol" w:hAnsi="Symbol" w:hint="default"/>
+      </w:rPr>
+    </w:lvl>
+    <w:lvl w:ilvl="7" w:tplc="08090003" w:tentative="1">
+      <w:start w:val="1"/>
+      <w:numFmt w:val="bullet"/>
+      <w:lvlText w:val="o"/>
+      <w:lvlJc w:val="left"/>
+      <w:pPr>
+        <w:ind w:left="5760" w:hanging="360"/>
+      </w:pPr>
+      <w:rPr>
+        <w:rFonts w:ascii="Courier New" w:hAnsi="Courier New" w:cs="Courier New" w:hint="default"/>
+      </w:rPr>
+    </w:lvl>
+    <w:lvl w:ilvl="8" w:tplc="08090005" w:tentative="1">
+      <w:start w:val="1"/>
+      <w:numFmt w:val="bullet"/>
+      <w:lvlText w:val=""/>
+      <w:lvlJc w:val="left"/>
+      <w:pPr>
+        <w:ind w:left="6480" w:hanging="360"/>
+      </w:pPr>
+      <w:rPr>
+        <w:rFonts w:ascii="Wingdings" w:hAnsi="Wingdings" w:hint="default"/>
+      </w:rPr>
+    </w:lvl>
+  </w:abstractNum>
+  <w:abstractNum w:abstractNumId="18" w15:restartNumberingAfterBreak="0">
+    <w:nsid w:val="7D9627F7"/>
+    <w:multiLevelType w:val="hybridMultilevel"/>
+    <w:tmpl w:val="D2162C2A"/>
     <w:lvl w:ilvl="0" w:tplc="08090001">
       <w:start w:val="1"/>
       <w:numFmt w:val="bullet"/>
@@ -8578,31 +10713,31 @@
     <w:abstractNumId w:val="5"/>
   </w:num>
   <w:num w:numId="3" w16cid:durableId="1503885439">
-    <w:abstractNumId w:val="16"/>
+    <w:abstractNumId w:val="17"/>
   </w:num>
   <w:num w:numId="4" w16cid:durableId="9990245">
     <w:abstractNumId w:val="2"/>
   </w:num>
   <w:num w:numId="5" w16cid:durableId="739793975">
-    <w:abstractNumId w:val="14"/>
+    <w:abstractNumId w:val="15"/>
   </w:num>
   <w:num w:numId="6" w16cid:durableId="1160583301">
-    <w:abstractNumId w:val="10"/>
+    <w:abstractNumId w:val="11"/>
   </w:num>
   <w:num w:numId="7" w16cid:durableId="2082019269">
     <w:abstractNumId w:val="4"/>
   </w:num>
   <w:num w:numId="8" w16cid:durableId="684400757">
-    <w:abstractNumId w:val="9"/>
+    <w:abstractNumId w:val="10"/>
   </w:num>
   <w:num w:numId="9" w16cid:durableId="523598275">
+    <w:abstractNumId w:val="14"/>
+  </w:num>
+  <w:num w:numId="10" w16cid:durableId="804008735">
     <w:abstractNumId w:val="13"/>
   </w:num>
-  <w:num w:numId="10" w16cid:durableId="804008735">
+  <w:num w:numId="11" w16cid:durableId="1663314358">
     <w:abstractNumId w:val="12"/>
-  </w:num>
-  <w:num w:numId="11" w16cid:durableId="1663314358">
-    <w:abstractNumId w:val="11"/>
   </w:num>
   <w:num w:numId="12" w16cid:durableId="1646279931">
     <w:abstractNumId w:val="8"/>
@@ -8611,7 +10746,7 @@
     <w:abstractNumId w:val="0"/>
   </w:num>
   <w:num w:numId="14" w16cid:durableId="349798261">
-    <w:abstractNumId w:val="15"/>
+    <w:abstractNumId w:val="16"/>
   </w:num>
   <w:num w:numId="15" w16cid:durableId="942420538">
     <w:abstractNumId w:val="3"/>
@@ -8621,6 +10756,12 @@
   </w:num>
   <w:num w:numId="17" w16cid:durableId="1530294307">
     <w:abstractNumId w:val="6"/>
+  </w:num>
+  <w:num w:numId="18" w16cid:durableId="786462771">
+    <w:abstractNumId w:val="18"/>
+  </w:num>
+  <w:num w:numId="19" w16cid:durableId="703602454">
+    <w:abstractNumId w:val="9"/>
   </w:num>
 </w:numbering>
 </file>

</xml_diff>